<commit_message>
spacing, experience, contact, new cv
</commit_message>
<xml_diff>
--- a/assets/teal-larson-resume.docx
+++ b/assets/teal-larson-resume.docx
@@ -4,13 +4,19 @@
   <w:body>
     <w:tbl>
       <w:tblPr>
+        <w:tblpPr w:leftFromText="180" w:rightFromText="180" w:vertAnchor="text" w:tblpY="1"/>
+        <w:tblOverlap w:val="never"/>
         <w:tblW w:w="5000" w:type="pct"/>
         <w:tblLook w:val="01E0" w:firstRow="1" w:lastRow="1" w:firstColumn="1" w:lastColumn="1" w:noHBand="0" w:noVBand="0"/>
       </w:tblPr>
       <w:tblGrid>
-        <w:gridCol w:w="3115"/>
-        <w:gridCol w:w="4065"/>
-        <w:gridCol w:w="3116"/>
+        <w:gridCol w:w="2476"/>
+        <w:gridCol w:w="603"/>
+        <w:gridCol w:w="1773"/>
+        <w:gridCol w:w="2343"/>
+        <w:gridCol w:w="113"/>
+        <w:gridCol w:w="2475"/>
+        <w:gridCol w:w="513"/>
       </w:tblGrid>
       <w:tr>
         <w:trPr>
@@ -18,7 +24,8 @@
         </w:trPr>
         <w:tc>
           <w:tcPr>
-            <w:tcW w:w="1513" w:type="pct"/>
+            <w:tcW w:w="1495" w:type="pct"/>
+            <w:gridSpan w:val="2"/>
             <w:shd w:val="clear" w:color="auto" w:fill="auto"/>
             <w:vAlign w:val="center"/>
           </w:tcPr>
@@ -68,7 +75,8 @@
         </w:tc>
         <w:tc>
           <w:tcPr>
-            <w:tcW w:w="1974" w:type="pct"/>
+            <w:tcW w:w="1999" w:type="pct"/>
+            <w:gridSpan w:val="2"/>
             <w:shd w:val="clear" w:color="auto" w:fill="auto"/>
             <w:vAlign w:val="center"/>
           </w:tcPr>
@@ -98,7 +106,8 @@
         </w:tc>
         <w:tc>
           <w:tcPr>
-            <w:tcW w:w="1513" w:type="pct"/>
+            <w:tcW w:w="1506" w:type="pct"/>
+            <w:gridSpan w:val="3"/>
             <w:shd w:val="clear" w:color="auto" w:fill="auto"/>
             <w:vAlign w:val="center"/>
           </w:tcPr>
@@ -230,10 +239,7 @@
         <w:tc>
           <w:tcPr>
             <w:tcW w:w="5000" w:type="pct"/>
-            <w:gridSpan w:val="3"/>
-            <w:tcBorders>
-              <w:bottom w:val="single" w:sz="4" w:space="0" w:color="auto"/>
-            </w:tcBorders>
+            <w:gridSpan w:val="7"/>
             <w:shd w:val="clear" w:color="auto" w:fill="auto"/>
             <w:vAlign w:val="bottom"/>
           </w:tcPr>
@@ -243,8 +249,8 @@
                 <w:rFonts w:ascii="Calibri" w:hAnsi="Calibri" w:cs="Calibri"/>
                 <w:b/>
                 <w:smallCaps/>
-                <w:sz w:val="22"/>
-                <w:szCs w:val="22"/>
+                <w:sz w:val="28"/>
+                <w:szCs w:val="28"/>
               </w:rPr>
             </w:pPr>
             <w:r>
@@ -252,10 +258,325 @@
                 <w:rFonts w:ascii="Calibri" w:hAnsi="Calibri" w:cs="Calibri"/>
                 <w:b/>
                 <w:smallCaps/>
-                <w:sz w:val="22"/>
-                <w:szCs w:val="22"/>
-              </w:rPr>
-              <w:t>Employment</w:t>
+                <w:sz w:val="28"/>
+                <w:szCs w:val="28"/>
+              </w:rPr>
+              <w:t>Objective</w:t>
+            </w:r>
+          </w:p>
+        </w:tc>
+      </w:tr>
+      <w:tr>
+        <w:trPr>
+          <w:trHeight w:val="210"/>
+        </w:trPr>
+        <w:tc>
+          <w:tcPr>
+            <w:tcW w:w="5000" w:type="pct"/>
+            <w:gridSpan w:val="7"/>
+            <w:shd w:val="clear" w:color="auto" w:fill="auto"/>
+            <w:vAlign w:val="bottom"/>
+          </w:tcPr>
+          <w:p>
+            <w:pPr>
+              <w:ind w:left="180"/>
+              <w:rPr>
+                <w:rFonts w:ascii="Calibri" w:hAnsi="Calibri" w:cs="Calibri"/>
+                <w:b/>
+                <w:smallCaps/>
+                <w:sz w:val="28"/>
+                <w:szCs w:val="28"/>
+              </w:rPr>
+            </w:pPr>
+            <w:r>
+              <w:rPr>
+                <w:rFonts w:ascii="Calibri" w:hAnsi="Calibri" w:cs="Calibri"/>
+                <w:sz w:val="22"/>
+                <w:szCs w:val="22"/>
+              </w:rPr>
+              <w:t>With</w:t>
+            </w:r>
+            <w:r>
+              <w:rPr>
+                <w:rFonts w:ascii="Calibri" w:hAnsi="Calibri" w:cs="Calibri"/>
+                <w:sz w:val="22"/>
+                <w:szCs w:val="22"/>
+              </w:rPr>
+              <w:t xml:space="preserve"> </w:t>
+            </w:r>
+            <w:r>
+              <w:rPr>
+                <w:rFonts w:ascii="Calibri" w:hAnsi="Calibri" w:cs="Calibri"/>
+                <w:sz w:val="22"/>
+                <w:szCs w:val="22"/>
+              </w:rPr>
+              <w:t>a record of results-oriented, data-driven decision</w:t>
+            </w:r>
+            <w:r>
+              <w:rPr>
+                <w:rFonts w:ascii="Calibri" w:hAnsi="Calibri" w:cs="Calibri"/>
+                <w:sz w:val="22"/>
+                <w:szCs w:val="22"/>
+              </w:rPr>
+              <w:t xml:space="preserve"> </w:t>
+            </w:r>
+            <w:r>
+              <w:rPr>
+                <w:rFonts w:ascii="Calibri" w:hAnsi="Calibri" w:cs="Calibri"/>
+                <w:sz w:val="22"/>
+                <w:szCs w:val="22"/>
+              </w:rPr>
+              <w:t>making</w:t>
+            </w:r>
+            <w:r>
+              <w:rPr>
+                <w:rFonts w:ascii="Calibri" w:hAnsi="Calibri" w:cs="Calibri"/>
+                <w:sz w:val="22"/>
+                <w:szCs w:val="22"/>
+              </w:rPr>
+              <w:t xml:space="preserve"> and </w:t>
+            </w:r>
+            <w:r>
+              <w:rPr>
+                <w:rFonts w:ascii="Calibri" w:hAnsi="Calibri" w:cs="Calibri"/>
+                <w:sz w:val="22"/>
+                <w:szCs w:val="22"/>
+              </w:rPr>
+              <w:t xml:space="preserve">persistence at </w:t>
+            </w:r>
+            <w:r>
+              <w:rPr>
+                <w:rFonts w:ascii="Calibri" w:hAnsi="Calibri" w:cs="Calibri"/>
+                <w:sz w:val="22"/>
+                <w:szCs w:val="22"/>
+              </w:rPr>
+              <w:t>facing</w:t>
+            </w:r>
+            <w:r>
+              <w:rPr>
+                <w:rFonts w:ascii="Calibri" w:hAnsi="Calibri" w:cs="Calibri"/>
+                <w:sz w:val="22"/>
+                <w:szCs w:val="22"/>
+              </w:rPr>
+              <w:t xml:space="preserve"> challenges</w:t>
+            </w:r>
+            <w:r>
+              <w:rPr>
+                <w:rFonts w:ascii="Calibri" w:hAnsi="Calibri" w:cs="Calibri"/>
+                <w:sz w:val="22"/>
+                <w:szCs w:val="22"/>
+              </w:rPr>
+              <w:t xml:space="preserve">, </w:t>
+            </w:r>
+            <w:r>
+              <w:rPr>
+                <w:rFonts w:ascii="Calibri" w:hAnsi="Calibri" w:cs="Calibri"/>
+                <w:sz w:val="22"/>
+                <w:szCs w:val="22"/>
+              </w:rPr>
+              <w:t xml:space="preserve">I </w:t>
+            </w:r>
+            <w:r>
+              <w:rPr>
+                <w:rFonts w:ascii="Calibri" w:hAnsi="Calibri" w:cs="Calibri"/>
+                <w:sz w:val="22"/>
+                <w:szCs w:val="22"/>
+              </w:rPr>
+              <w:t xml:space="preserve">am </w:t>
+            </w:r>
+            <w:r>
+              <w:rPr>
+                <w:rFonts w:ascii="Calibri" w:hAnsi="Calibri" w:cs="Calibri"/>
+                <w:sz w:val="22"/>
+                <w:szCs w:val="22"/>
+              </w:rPr>
+              <w:t xml:space="preserve">shifting my focus to a </w:t>
+            </w:r>
+            <w:r>
+              <w:rPr>
+                <w:rFonts w:ascii="Calibri" w:hAnsi="Calibri" w:cs="Calibri"/>
+                <w:sz w:val="22"/>
+                <w:szCs w:val="22"/>
+              </w:rPr>
+              <w:t>career</w:t>
+            </w:r>
+            <w:r>
+              <w:rPr>
+                <w:rFonts w:ascii="Calibri" w:hAnsi="Calibri" w:cs="Calibri"/>
+                <w:sz w:val="22"/>
+                <w:szCs w:val="22"/>
+              </w:rPr>
+              <w:t xml:space="preserve"> </w:t>
+            </w:r>
+            <w:r>
+              <w:rPr>
+                <w:rFonts w:ascii="Calibri" w:hAnsi="Calibri" w:cs="Calibri"/>
+                <w:sz w:val="22"/>
+                <w:szCs w:val="22"/>
+              </w:rPr>
+              <w:t>that will benefit</w:t>
+            </w:r>
+            <w:r>
+              <w:rPr>
+                <w:rFonts w:ascii="Calibri" w:hAnsi="Calibri" w:cs="Calibri"/>
+                <w:sz w:val="22"/>
+                <w:szCs w:val="22"/>
+              </w:rPr>
+              <w:t xml:space="preserve"> from my </w:t>
+            </w:r>
+            <w:r>
+              <w:rPr>
+                <w:rFonts w:ascii="Calibri" w:hAnsi="Calibri" w:cs="Calibri"/>
+                <w:sz w:val="22"/>
+                <w:szCs w:val="22"/>
+              </w:rPr>
+              <w:t>knowledge</w:t>
+            </w:r>
+            <w:r>
+              <w:rPr>
+                <w:rFonts w:ascii="Calibri" w:hAnsi="Calibri" w:cs="Calibri"/>
+                <w:sz w:val="22"/>
+                <w:szCs w:val="22"/>
+              </w:rPr>
+              <w:t xml:space="preserve"> in</w:t>
+            </w:r>
+            <w:r>
+              <w:rPr>
+                <w:rFonts w:ascii="Calibri" w:hAnsi="Calibri" w:cs="Calibri"/>
+                <w:sz w:val="22"/>
+                <w:szCs w:val="22"/>
+              </w:rPr>
+              <w:t xml:space="preserve"> human learning</w:t>
+            </w:r>
+            <w:r>
+              <w:rPr>
+                <w:rFonts w:ascii="Calibri" w:hAnsi="Calibri" w:cs="Calibri"/>
+                <w:sz w:val="22"/>
+                <w:szCs w:val="22"/>
+              </w:rPr>
+              <w:t>/</w:t>
+            </w:r>
+            <w:r>
+              <w:rPr>
+                <w:rFonts w:ascii="Calibri" w:hAnsi="Calibri" w:cs="Calibri"/>
+                <w:sz w:val="22"/>
+                <w:szCs w:val="22"/>
+              </w:rPr>
+              <w:t>interaction</w:t>
+            </w:r>
+            <w:r>
+              <w:rPr>
+                <w:rFonts w:ascii="Calibri" w:hAnsi="Calibri" w:cs="Calibri"/>
+                <w:sz w:val="22"/>
+                <w:szCs w:val="22"/>
+              </w:rPr>
+              <w:t xml:space="preserve">, </w:t>
+            </w:r>
+            <w:r>
+              <w:rPr>
+                <w:rFonts w:ascii="Calibri" w:hAnsi="Calibri" w:cs="Calibri"/>
+                <w:sz w:val="22"/>
+                <w:szCs w:val="22"/>
+              </w:rPr>
+              <w:t>problem-solving skills</w:t>
+            </w:r>
+            <w:r>
+              <w:rPr>
+                <w:rFonts w:ascii="Calibri" w:hAnsi="Calibri" w:cs="Calibri"/>
+                <w:sz w:val="22"/>
+                <w:szCs w:val="22"/>
+              </w:rPr>
+              <w:t>, and innate curiosity</w:t>
+            </w:r>
+            <w:r>
+              <w:rPr>
+                <w:rFonts w:ascii="Calibri" w:hAnsi="Calibri" w:cs="Calibri"/>
+                <w:sz w:val="22"/>
+                <w:szCs w:val="22"/>
+              </w:rPr>
+              <w:t xml:space="preserve"> </w:t>
+            </w:r>
+            <w:r>
+              <w:rPr>
+                <w:rFonts w:ascii="Calibri" w:hAnsi="Calibri" w:cs="Calibri"/>
+                <w:sz w:val="22"/>
+                <w:szCs w:val="22"/>
+              </w:rPr>
+              <w:t xml:space="preserve">while promoting my interest in </w:t>
+            </w:r>
+            <w:r>
+              <w:rPr>
+                <w:rFonts w:ascii="Calibri" w:hAnsi="Calibri" w:cs="Calibri"/>
+                <w:sz w:val="22"/>
+                <w:szCs w:val="22"/>
+              </w:rPr>
+              <w:t xml:space="preserve">the </w:t>
+            </w:r>
+            <w:r>
+              <w:rPr>
+                <w:rFonts w:ascii="Calibri" w:hAnsi="Calibri" w:cs="Calibri"/>
+                <w:sz w:val="22"/>
+                <w:szCs w:val="22"/>
+              </w:rPr>
+              <w:t xml:space="preserve">growing </w:t>
+            </w:r>
+            <w:r>
+              <w:rPr>
+                <w:rFonts w:ascii="Calibri" w:hAnsi="Calibri" w:cs="Calibri"/>
+                <w:sz w:val="22"/>
+                <w:szCs w:val="22"/>
+              </w:rPr>
+              <w:t>software and web development industries</w:t>
+            </w:r>
+            <w:r>
+              <w:rPr>
+                <w:rFonts w:ascii="Calibri" w:hAnsi="Calibri" w:cs="Calibri"/>
+                <w:sz w:val="22"/>
+                <w:szCs w:val="22"/>
+              </w:rPr>
+              <w:t>.</w:t>
+            </w:r>
+            <w:r>
+              <w:rPr>
+                <w:rFonts w:ascii="Calibri" w:hAnsi="Calibri" w:cs="Calibri"/>
+                <w:sz w:val="22"/>
+                <w:szCs w:val="22"/>
+              </w:rPr>
+              <w:t xml:space="preserve"> </w:t>
+            </w:r>
+          </w:p>
+        </w:tc>
+      </w:tr>
+      <w:tr>
+        <w:trPr>
+          <w:trHeight w:val="210"/>
+        </w:trPr>
+        <w:tc>
+          <w:tcPr>
+            <w:tcW w:w="5000" w:type="pct"/>
+            <w:gridSpan w:val="7"/>
+            <w:shd w:val="clear" w:color="auto" w:fill="auto"/>
+            <w:vAlign w:val="bottom"/>
+          </w:tcPr>
+          <w:p>
+            <w:pPr>
+              <w:rPr>
+                <w:rFonts w:ascii="Calibri" w:hAnsi="Calibri" w:cs="Calibri"/>
+                <w:b/>
+                <w:smallCaps/>
+                <w:sz w:val="28"/>
+                <w:szCs w:val="28"/>
+              </w:rPr>
+            </w:pPr>
+            <w:r>
+              <w:rPr>
+                <w:rFonts w:ascii="Calibri" w:hAnsi="Calibri" w:cs="Calibri"/>
+                <w:b/>
+                <w:smallCaps/>
+                <w:sz w:val="28"/>
+                <w:szCs w:val="28"/>
+              </w:rPr>
+              <w:t>Experience</w:t>
             </w:r>
           </w:p>
         </w:tc>
@@ -266,10 +587,8 @@
         </w:trPr>
         <w:tc>
           <w:tcPr>
-            <w:tcW w:w="1513" w:type="pct"/>
-            <w:tcBorders>
-              <w:top w:val="single" w:sz="4" w:space="0" w:color="auto"/>
-            </w:tcBorders>
+            <w:tcW w:w="1495" w:type="pct"/>
+            <w:gridSpan w:val="2"/>
             <w:shd w:val="clear" w:color="auto" w:fill="auto"/>
             <w:vAlign w:val="bottom"/>
           </w:tcPr>
@@ -277,19 +596,11 @@
             <w:pPr>
               <w:rPr>
                 <w:rFonts w:ascii="Calibri" w:hAnsi="Calibri" w:cs="Calibri"/>
-                <w:sz w:val="22"/>
-                <w:szCs w:val="22"/>
-              </w:rPr>
-            </w:pPr>
-            <w:r>
-              <w:rPr>
-                <w:rFonts w:ascii="Calibri" w:hAnsi="Calibri" w:cs="Calibri"/>
                 <w:b/>
                 <w:sz w:val="22"/>
                 <w:szCs w:val="22"/>
               </w:rPr>
-              <w:t>Birth Doula/Principal</w:t>
-            </w:r>
+            </w:pPr>
             <w:r>
               <w:rPr>
                 <w:rFonts w:ascii="Calibri" w:hAnsi="Calibri" w:cs="Calibri"/>
@@ -297,16 +608,23 @@
                 <w:sz w:val="22"/>
                 <w:szCs w:val="22"/>
               </w:rPr>
-              <w:t xml:space="preserve"> </w:t>
+              <w:t xml:space="preserve">Web Development </w:t>
+            </w:r>
+            <w:r>
+              <w:rPr>
+                <w:rFonts w:ascii="Calibri" w:hAnsi="Calibri" w:cs="Calibri"/>
+                <w:b/>
+                <w:sz w:val="22"/>
+                <w:szCs w:val="22"/>
+              </w:rPr>
+              <w:t>Freelancer</w:t>
             </w:r>
           </w:p>
         </w:tc>
         <w:tc>
           <w:tcPr>
-            <w:tcW w:w="1974" w:type="pct"/>
-            <w:tcBorders>
-              <w:top w:val="single" w:sz="4" w:space="0" w:color="auto"/>
-            </w:tcBorders>
+            <w:tcW w:w="1999" w:type="pct"/>
+            <w:gridSpan w:val="2"/>
             <w:shd w:val="clear" w:color="auto" w:fill="auto"/>
             <w:vAlign w:val="bottom"/>
           </w:tcPr>
@@ -320,23 +638,12 @@
                 <w:szCs w:val="22"/>
               </w:rPr>
             </w:pPr>
-            <w:r>
-              <w:rPr>
-                <w:rFonts w:ascii="Calibri" w:hAnsi="Calibri" w:cs="Calibri"/>
-                <w:b/>
-                <w:sz w:val="22"/>
-                <w:szCs w:val="22"/>
-              </w:rPr>
-              <w:t>Joyful Noise Birth</w:t>
-            </w:r>
           </w:p>
         </w:tc>
         <w:tc>
           <w:tcPr>
-            <w:tcW w:w="1513" w:type="pct"/>
-            <w:tcBorders>
-              <w:top w:val="single" w:sz="4" w:space="0" w:color="auto"/>
-            </w:tcBorders>
+            <w:tcW w:w="1506" w:type="pct"/>
+            <w:gridSpan w:val="3"/>
             <w:shd w:val="clear" w:color="auto" w:fill="auto"/>
             <w:vAlign w:val="bottom"/>
           </w:tcPr>
@@ -357,7 +664,286 @@
                 <w:sz w:val="22"/>
                 <w:szCs w:val="22"/>
               </w:rPr>
-              <w:t>April 2017 – August 2020</w:t>
+              <w:t>Summer</w:t>
+            </w:r>
+            <w:r>
+              <w:rPr>
+                <w:rFonts w:ascii="Calibri" w:hAnsi="Calibri" w:cs="Calibri"/>
+                <w:bCs/>
+                <w:sz w:val="22"/>
+                <w:szCs w:val="22"/>
+              </w:rPr>
+              <w:t xml:space="preserve"> 2020 – Present</w:t>
+            </w:r>
+          </w:p>
+        </w:tc>
+      </w:tr>
+      <w:tr>
+        <w:trPr>
+          <w:trHeight w:val="285"/>
+        </w:trPr>
+        <w:tc>
+          <w:tcPr>
+            <w:tcW w:w="5000" w:type="pct"/>
+            <w:gridSpan w:val="7"/>
+            <w:shd w:val="clear" w:color="auto" w:fill="auto"/>
+            <w:vAlign w:val="bottom"/>
+          </w:tcPr>
+          <w:p>
+            <w:pPr>
+              <w:numPr>
+                <w:ilvl w:val="0"/>
+                <w:numId w:val="1"/>
+              </w:numPr>
+              <w:tabs>
+                <w:tab w:val="clear" w:pos="720"/>
+              </w:tabs>
+              <w:ind w:left="252" w:hanging="180"/>
+              <w:rPr>
+                <w:rFonts w:ascii="Calibri" w:hAnsi="Calibri" w:cs="Calibri"/>
+                <w:sz w:val="22"/>
+                <w:szCs w:val="22"/>
+              </w:rPr>
+            </w:pPr>
+            <w:r>
+              <w:rPr>
+                <w:rFonts w:ascii="Calibri" w:hAnsi="Calibri" w:cs="Calibri"/>
+                <w:sz w:val="22"/>
+                <w:szCs w:val="22"/>
+              </w:rPr>
+              <w:t xml:space="preserve">Current projects </w:t>
+            </w:r>
+            <w:proofErr w:type="gramStart"/>
+            <w:r>
+              <w:rPr>
+                <w:rFonts w:ascii="Calibri" w:hAnsi="Calibri" w:cs="Calibri"/>
+                <w:sz w:val="22"/>
+                <w:szCs w:val="22"/>
+              </w:rPr>
+              <w:t>include:</w:t>
+            </w:r>
+            <w:proofErr w:type="gramEnd"/>
+            <w:r>
+              <w:rPr>
+                <w:rFonts w:ascii="Calibri" w:hAnsi="Calibri" w:cs="Calibri"/>
+                <w:sz w:val="22"/>
+                <w:szCs w:val="22"/>
+              </w:rPr>
+              <w:t xml:space="preserve"> </w:t>
+            </w:r>
+            <w:r>
+              <w:rPr>
+                <w:rFonts w:ascii="Calibri" w:hAnsi="Calibri" w:cs="Calibri"/>
+                <w:sz w:val="22"/>
+                <w:szCs w:val="22"/>
+              </w:rPr>
+              <w:t>scrum master f</w:t>
+            </w:r>
+            <w:r>
+              <w:rPr>
+                <w:rFonts w:ascii="Calibri" w:hAnsi="Calibri" w:cs="Calibri"/>
+                <w:sz w:val="22"/>
+                <w:szCs w:val="22"/>
+              </w:rPr>
+              <w:t>or team in design and</w:t>
+            </w:r>
+            <w:r>
+              <w:rPr>
+                <w:rFonts w:ascii="Calibri" w:hAnsi="Calibri" w:cs="Calibri"/>
+                <w:sz w:val="22"/>
+                <w:szCs w:val="22"/>
+              </w:rPr>
+              <w:t xml:space="preserve"> development of a photo-sharing social network utilizing React, Express, Angular; building a single page application for a local birth center to track provider and suite availability; and developing a multi-page site for a local 501c3 using </w:t>
+            </w:r>
+            <w:r>
+              <w:rPr>
+                <w:rFonts w:ascii="Calibri" w:hAnsi="Calibri" w:cs="Calibri"/>
+                <w:sz w:val="22"/>
+                <w:szCs w:val="22"/>
+              </w:rPr>
+              <w:t>a CMS</w:t>
+            </w:r>
+            <w:r>
+              <w:rPr>
+                <w:rFonts w:ascii="Calibri" w:hAnsi="Calibri" w:cs="Calibri"/>
+                <w:sz w:val="22"/>
+                <w:szCs w:val="22"/>
+              </w:rPr>
+              <w:t>, including adding ecommerce features, historical archives, and more.</w:t>
+            </w:r>
+          </w:p>
+          <w:p>
+            <w:pPr>
+              <w:numPr>
+                <w:ilvl w:val="0"/>
+                <w:numId w:val="1"/>
+              </w:numPr>
+              <w:tabs>
+                <w:tab w:val="clear" w:pos="720"/>
+              </w:tabs>
+              <w:ind w:left="252" w:hanging="180"/>
+              <w:rPr>
+                <w:rFonts w:ascii="Calibri" w:hAnsi="Calibri" w:cs="Calibri"/>
+                <w:sz w:val="22"/>
+                <w:szCs w:val="22"/>
+              </w:rPr>
+            </w:pPr>
+            <w:r>
+              <w:rPr>
+                <w:rFonts w:ascii="Calibri" w:hAnsi="Calibri" w:cs="Calibri"/>
+                <w:sz w:val="22"/>
+                <w:szCs w:val="22"/>
+              </w:rPr>
+              <w:t xml:space="preserve"> </w:t>
+            </w:r>
+            <w:r>
+              <w:rPr>
+                <w:rFonts w:ascii="Calibri" w:hAnsi="Calibri" w:cs="Calibri"/>
+                <w:sz w:val="22"/>
+                <w:szCs w:val="22"/>
+              </w:rPr>
+              <w:t xml:space="preserve">Growing conversion and site click-throughs for local small businesses by consulting on SEO and accessibility ideas. </w:t>
+            </w:r>
+          </w:p>
+        </w:tc>
+      </w:tr>
+      <w:tr>
+        <w:trPr>
+          <w:trHeight w:val="285"/>
+        </w:trPr>
+        <w:tc>
+          <w:tcPr>
+            <w:tcW w:w="1495" w:type="pct"/>
+            <w:gridSpan w:val="2"/>
+            <w:shd w:val="clear" w:color="auto" w:fill="auto"/>
+            <w:vAlign w:val="bottom"/>
+          </w:tcPr>
+          <w:p>
+            <w:pPr>
+              <w:rPr>
+                <w:rFonts w:ascii="Calibri" w:hAnsi="Calibri" w:cs="Calibri"/>
+                <w:sz w:val="22"/>
+                <w:szCs w:val="22"/>
+              </w:rPr>
+            </w:pPr>
+            <w:r>
+              <w:rPr>
+                <w:rFonts w:ascii="Calibri" w:hAnsi="Calibri" w:cs="Calibri"/>
+                <w:b/>
+                <w:sz w:val="22"/>
+                <w:szCs w:val="22"/>
+              </w:rPr>
+              <w:t>Birth Doula/Principal</w:t>
+            </w:r>
+            <w:r>
+              <w:rPr>
+                <w:rFonts w:ascii="Calibri" w:hAnsi="Calibri" w:cs="Calibri"/>
+                <w:b/>
+                <w:sz w:val="22"/>
+                <w:szCs w:val="22"/>
+              </w:rPr>
+              <w:t xml:space="preserve"> </w:t>
+            </w:r>
+          </w:p>
+        </w:tc>
+        <w:tc>
+          <w:tcPr>
+            <w:tcW w:w="1999" w:type="pct"/>
+            <w:gridSpan w:val="2"/>
+            <w:shd w:val="clear" w:color="auto" w:fill="auto"/>
+            <w:vAlign w:val="bottom"/>
+          </w:tcPr>
+          <w:p>
+            <w:pPr>
+              <w:jc w:val="center"/>
+              <w:rPr>
+                <w:rFonts w:ascii="Calibri" w:hAnsi="Calibri" w:cs="Calibri"/>
+                <w:b/>
+                <w:sz w:val="22"/>
+                <w:szCs w:val="22"/>
+              </w:rPr>
+            </w:pPr>
+            <w:r>
+              <w:rPr>
+                <w:rFonts w:ascii="Calibri" w:hAnsi="Calibri" w:cs="Calibri"/>
+                <w:b/>
+                <w:sz w:val="22"/>
+                <w:szCs w:val="22"/>
+              </w:rPr>
+              <w:t>Joyful Noise Birth</w:t>
+            </w:r>
+          </w:p>
+        </w:tc>
+        <w:tc>
+          <w:tcPr>
+            <w:tcW w:w="1506" w:type="pct"/>
+            <w:gridSpan w:val="3"/>
+            <w:shd w:val="clear" w:color="auto" w:fill="auto"/>
+            <w:vAlign w:val="bottom"/>
+          </w:tcPr>
+          <w:p>
+            <w:pPr>
+              <w:pStyle w:val="Heading2"/>
+              <w:rPr>
+                <w:rFonts w:ascii="Calibri" w:hAnsi="Calibri" w:cs="Calibri"/>
+                <w:bCs/>
+                <w:sz w:val="22"/>
+                <w:szCs w:val="22"/>
+              </w:rPr>
+            </w:pPr>
+            <w:r>
+              <w:rPr>
+                <w:rFonts w:ascii="Calibri" w:hAnsi="Calibri" w:cs="Calibri"/>
+                <w:bCs/>
+                <w:sz w:val="22"/>
+                <w:szCs w:val="22"/>
+              </w:rPr>
+              <w:t>Spring</w:t>
+            </w:r>
+            <w:r>
+              <w:rPr>
+                <w:rFonts w:ascii="Calibri" w:hAnsi="Calibri" w:cs="Calibri"/>
+                <w:bCs/>
+                <w:sz w:val="22"/>
+                <w:szCs w:val="22"/>
+              </w:rPr>
+              <w:t xml:space="preserve"> 201</w:t>
+            </w:r>
+            <w:r>
+              <w:rPr>
+                <w:rFonts w:ascii="Calibri" w:hAnsi="Calibri" w:cs="Calibri"/>
+                <w:bCs/>
+                <w:sz w:val="22"/>
+                <w:szCs w:val="22"/>
+              </w:rPr>
+              <w:t>8</w:t>
+            </w:r>
+            <w:r>
+              <w:rPr>
+                <w:rFonts w:ascii="Calibri" w:hAnsi="Calibri" w:cs="Calibri"/>
+                <w:bCs/>
+                <w:sz w:val="22"/>
+                <w:szCs w:val="22"/>
+              </w:rPr>
+              <w:t xml:space="preserve"> – </w:t>
+            </w:r>
+            <w:r>
+              <w:rPr>
+                <w:rFonts w:ascii="Calibri" w:hAnsi="Calibri" w:cs="Calibri"/>
+                <w:bCs/>
+                <w:sz w:val="22"/>
+                <w:szCs w:val="22"/>
+              </w:rPr>
+              <w:t>Summer</w:t>
+            </w:r>
+            <w:r>
+              <w:rPr>
+                <w:rFonts w:ascii="Calibri" w:hAnsi="Calibri" w:cs="Calibri"/>
+                <w:bCs/>
+                <w:sz w:val="22"/>
+                <w:szCs w:val="22"/>
+              </w:rPr>
+              <w:t xml:space="preserve"> 2020</w:t>
             </w:r>
           </w:p>
         </w:tc>
@@ -369,7 +955,7 @@
         <w:tc>
           <w:tcPr>
             <w:tcW w:w="5000" w:type="pct"/>
-            <w:gridSpan w:val="3"/>
+            <w:gridSpan w:val="7"/>
             <w:shd w:val="clear" w:color="auto" w:fill="auto"/>
             <w:vAlign w:val="bottom"/>
           </w:tcPr>
@@ -420,7 +1006,15 @@
                 <w:sz w:val="22"/>
                 <w:szCs w:val="22"/>
               </w:rPr>
-              <w:t>Designed &amp; built LLC including branding, web presence (WordPress site, Instagram, and Facebook)</w:t>
+              <w:t>Designed &amp; built LLC including branding, web presence (WordPress site, Instagram, and Facebook).</w:t>
+            </w:r>
+            <w:r>
+              <w:rPr>
+                <w:rFonts w:ascii="Calibri" w:hAnsi="Calibri" w:cs="Calibri"/>
+                <w:sz w:val="22"/>
+                <w:szCs w:val="22"/>
+              </w:rPr>
+              <w:t xml:space="preserve"> </w:t>
             </w:r>
           </w:p>
           <w:p>
@@ -445,15 +1039,23 @@
                 <w:sz w:val="22"/>
                 <w:szCs w:val="22"/>
               </w:rPr>
-              <w:t>Optimized workflow for client scheduling, contract/payment receipt, and on call communications</w:t>
-            </w:r>
-            <w:r>
-              <w:rPr>
-                <w:rFonts w:ascii="Calibri" w:hAnsi="Calibri" w:cs="Calibri"/>
-                <w:sz w:val="22"/>
-                <w:szCs w:val="22"/>
-              </w:rPr>
-              <w:t xml:space="preserve">. </w:t>
+              <w:t>Increased site traffic by 50% by generating backlink traffic via social media and professional organizations.</w:t>
+            </w:r>
+            <w:r>
+              <w:rPr>
+                <w:rFonts w:ascii="Calibri" w:hAnsi="Calibri" w:cs="Calibri"/>
+                <w:sz w:val="22"/>
+                <w:szCs w:val="22"/>
+              </w:rPr>
+              <w:t xml:space="preserve"> </w:t>
+            </w:r>
+            <w:r>
+              <w:rPr>
+                <w:rFonts w:ascii="Calibri" w:hAnsi="Calibri" w:cs="Calibri"/>
+                <w:sz w:val="22"/>
+                <w:szCs w:val="22"/>
+              </w:rPr>
+              <w:t>Over 90% conversion rate turning meet-and-greets into signed clients.</w:t>
             </w:r>
           </w:p>
           <w:p>
@@ -470,11 +1072,12 @@
       </w:tr>
       <w:tr>
         <w:trPr>
-          <w:trHeight w:val="285"/>
+          <w:trHeight w:val="54"/>
         </w:trPr>
         <w:tc>
           <w:tcPr>
-            <w:tcW w:w="1513" w:type="pct"/>
+            <w:tcW w:w="1495" w:type="pct"/>
+            <w:gridSpan w:val="2"/>
             <w:shd w:val="clear" w:color="auto" w:fill="auto"/>
             <w:vAlign w:val="bottom"/>
           </w:tcPr>
@@ -496,7 +1099,27 @@
                 <w:sz w:val="22"/>
                 <w:szCs w:val="22"/>
               </w:rPr>
-              <w:t>Reading Specialist</w:t>
+              <w:t xml:space="preserve">Reading </w:t>
+            </w:r>
+            <w:r>
+              <w:rPr>
+                <w:rFonts w:ascii="Calibri" w:hAnsi="Calibri" w:cs="Calibri"/>
+                <w:b/>
+                <w:iCs/>
+                <w:sz w:val="22"/>
+                <w:szCs w:val="22"/>
+              </w:rPr>
+              <w:t xml:space="preserve">Intervention </w:t>
+            </w:r>
+            <w:r>
+              <w:rPr>
+                <w:rFonts w:ascii="Calibri" w:hAnsi="Calibri" w:cs="Calibri"/>
+                <w:b/>
+                <w:iCs/>
+                <w:sz w:val="22"/>
+                <w:szCs w:val="22"/>
+              </w:rPr>
+              <w:t>Specialist</w:t>
             </w:r>
             <w:r>
               <w:rPr>
@@ -512,7 +1135,8 @@
         </w:tc>
         <w:tc>
           <w:tcPr>
-            <w:tcW w:w="1974" w:type="pct"/>
+            <w:tcW w:w="1999" w:type="pct"/>
+            <w:gridSpan w:val="2"/>
             <w:shd w:val="clear" w:color="auto" w:fill="auto"/>
             <w:vAlign w:val="bottom"/>
           </w:tcPr>
@@ -532,21 +1156,14 @@
                 <w:sz w:val="22"/>
                 <w:szCs w:val="22"/>
               </w:rPr>
-              <w:t>Glacier Middle School</w:t>
-            </w:r>
-            <w:r>
-              <w:rPr>
-                <w:rFonts w:ascii="Calibri" w:hAnsi="Calibri" w:cs="Calibri"/>
-                <w:sz w:val="22"/>
-                <w:szCs w:val="22"/>
-              </w:rPr>
-              <w:t xml:space="preserve"> (White River SD)</w:t>
+              <w:t>Glacier Middle School (White River SD)</w:t>
             </w:r>
           </w:p>
         </w:tc>
         <w:tc>
           <w:tcPr>
-            <w:tcW w:w="1513" w:type="pct"/>
+            <w:tcW w:w="1506" w:type="pct"/>
+            <w:gridSpan w:val="3"/>
             <w:shd w:val="clear" w:color="auto" w:fill="auto"/>
             <w:vAlign w:val="bottom"/>
           </w:tcPr>
@@ -588,7 +1205,7 @@
         <w:tc>
           <w:tcPr>
             <w:tcW w:w="5000" w:type="pct"/>
-            <w:gridSpan w:val="3"/>
+            <w:gridSpan w:val="7"/>
             <w:shd w:val="clear" w:color="auto" w:fill="auto"/>
           </w:tcPr>
           <w:p>
@@ -613,7 +1230,7 @@
                 <w:sz w:val="22"/>
                 <w:szCs w:val="22"/>
               </w:rPr>
-              <w:t>Grew percent of students meeting or exceeding standard in language arts 20% in first year of implementing support.</w:t>
+              <w:t>Grew students meeting or exceeding standard in language arts by 20% in first year of implementing support.</w:t>
             </w:r>
           </w:p>
           <w:p>
@@ -628,42 +1245,25 @@
               <w:ind w:left="252" w:hanging="180"/>
               <w:rPr>
                 <w:rFonts w:ascii="Calibri" w:hAnsi="Calibri" w:cs="Calibri"/>
-                <w:sz w:val="20"/>
-                <w:szCs w:val="20"/>
-              </w:rPr>
-            </w:pPr>
-            <w:r>
-              <w:rPr>
-                <w:rFonts w:ascii="Calibri" w:hAnsi="Calibri" w:cs="Calibri"/>
-                <w:sz w:val="22"/>
-                <w:szCs w:val="22"/>
-              </w:rPr>
-              <w:t>Created and adapted literacy support program from students below proficient on statewide literacy assessments.</w:t>
-            </w:r>
-          </w:p>
-          <w:p>
-            <w:pPr>
-              <w:numPr>
-                <w:ilvl w:val="0"/>
-                <w:numId w:val="1"/>
-              </w:numPr>
-              <w:tabs>
-                <w:tab w:val="clear" w:pos="720"/>
-              </w:tabs>
-              <w:ind w:left="252" w:hanging="180"/>
-              <w:rPr>
-                <w:rFonts w:ascii="Calibri" w:hAnsi="Calibri" w:cs="Calibri"/>
-                <w:sz w:val="22"/>
-                <w:szCs w:val="22"/>
-              </w:rPr>
-            </w:pPr>
-            <w:r>
-              <w:rPr>
-                <w:rFonts w:ascii="Calibri" w:hAnsi="Calibri" w:cs="Calibri"/>
-                <w:sz w:val="22"/>
-                <w:szCs w:val="22"/>
-              </w:rPr>
-              <w:t xml:space="preserve">My team cut decision-making regarding student placement from a weeklong process to a three-hour data-driven meeting held quarterly. </w:t>
+                <w:sz w:val="22"/>
+                <w:szCs w:val="22"/>
+              </w:rPr>
+            </w:pPr>
+            <w:r>
+              <w:rPr>
+                <w:rFonts w:ascii="Calibri" w:hAnsi="Calibri" w:cs="Calibri"/>
+                <w:sz w:val="22"/>
+                <w:szCs w:val="22"/>
+              </w:rPr>
+              <w:t>Developed and implemented reading intervention curriculum and led decision-making regarding intervention placement and transition</w:t>
+            </w:r>
+            <w:r>
+              <w:rPr>
+                <w:rFonts w:ascii="Calibri" w:hAnsi="Calibri" w:cs="Calibri"/>
+                <w:sz w:val="22"/>
+                <w:szCs w:val="22"/>
+              </w:rPr>
+              <w:t xml:space="preserve"> </w:t>
             </w:r>
           </w:p>
         </w:tc>
@@ -674,7 +1274,8 @@
         </w:trPr>
         <w:tc>
           <w:tcPr>
-            <w:tcW w:w="1513" w:type="pct"/>
+            <w:tcW w:w="1495" w:type="pct"/>
+            <w:gridSpan w:val="2"/>
             <w:shd w:val="clear" w:color="auto" w:fill="auto"/>
             <w:vAlign w:val="bottom"/>
           </w:tcPr>
@@ -725,7 +1326,8 @@
         </w:tc>
         <w:tc>
           <w:tcPr>
-            <w:tcW w:w="1974" w:type="pct"/>
+            <w:tcW w:w="1999" w:type="pct"/>
+            <w:gridSpan w:val="2"/>
             <w:shd w:val="clear" w:color="auto" w:fill="auto"/>
             <w:vAlign w:val="bottom"/>
           </w:tcPr>
@@ -765,7 +1367,8 @@
         </w:tc>
         <w:tc>
           <w:tcPr>
-            <w:tcW w:w="1513" w:type="pct"/>
+            <w:tcW w:w="1506" w:type="pct"/>
+            <w:gridSpan w:val="3"/>
             <w:shd w:val="clear" w:color="auto" w:fill="auto"/>
             <w:vAlign w:val="bottom"/>
           </w:tcPr>
@@ -807,17 +1410,7 @@
                 <w:sz w:val="22"/>
                 <w:szCs w:val="22"/>
               </w:rPr>
-              <w:t xml:space="preserve"> – </w:t>
-            </w:r>
-            <w:r>
-              <w:rPr>
-                <w:rFonts w:ascii="Calibri" w:hAnsi="Calibri" w:cs="Calibri"/>
-                <w:b/>
-                <w:bCs/>
-                <w:sz w:val="22"/>
-                <w:szCs w:val="22"/>
-              </w:rPr>
-              <w:t xml:space="preserve">Spring </w:t>
+              <w:t xml:space="preserve"> – Spring </w:t>
             </w:r>
             <w:r>
               <w:rPr>
@@ -839,7 +1432,7 @@
         <w:tc>
           <w:tcPr>
             <w:tcW w:w="5000" w:type="pct"/>
-            <w:gridSpan w:val="3"/>
+            <w:gridSpan w:val="7"/>
             <w:shd w:val="clear" w:color="auto" w:fill="auto"/>
             <w:vAlign w:val="bottom"/>
           </w:tcPr>
@@ -899,7 +1492,7 @@
         <w:tc>
           <w:tcPr>
             <w:tcW w:w="5000" w:type="pct"/>
-            <w:gridSpan w:val="3"/>
+            <w:gridSpan w:val="7"/>
             <w:shd w:val="clear" w:color="auto" w:fill="auto"/>
             <w:vAlign w:val="bottom"/>
           </w:tcPr>
@@ -907,31 +1500,912 @@
             <w:pPr>
               <w:rPr>
                 <w:rFonts w:ascii="Calibri" w:hAnsi="Calibri" w:cs="Calibri"/>
-                <w:smallCaps/>
-                <w:sz w:val="22"/>
-                <w:szCs w:val="22"/>
-              </w:rPr>
-            </w:pPr>
-            <w:r>
-              <w:rPr>
-                <w:rFonts w:ascii="Calibri" w:hAnsi="Calibri" w:cs="Calibri"/>
                 <w:b/>
                 <w:smallCaps/>
-                <w:sz w:val="22"/>
-                <w:szCs w:val="22"/>
-              </w:rPr>
-              <w:t>Education</w:t>
+                <w:spacing w:val="86"/>
+                <w:sz w:val="22"/>
+                <w:szCs w:val="22"/>
+              </w:rPr>
+            </w:pPr>
+            <w:r>
+              <w:rPr>
+                <w:rFonts w:ascii="Calibri" w:hAnsi="Calibri" w:cs="Calibri"/>
+                <w:b/>
+                <w:smallCaps/>
+                <w:sz w:val="28"/>
+                <w:szCs w:val="28"/>
+              </w:rPr>
+              <w:t>Projects</w:t>
             </w:r>
           </w:p>
         </w:tc>
       </w:tr>
       <w:tr>
+        <w:trPr>
+          <w:trHeight w:val="132"/>
+        </w:trPr>
         <w:tc>
           <w:tcPr>
-            <w:tcW w:w="1513" w:type="pct"/>
-            <w:tcBorders>
-              <w:top w:val="single" w:sz="4" w:space="0" w:color="auto"/>
-            </w:tcBorders>
+            <w:tcW w:w="5000" w:type="pct"/>
+            <w:gridSpan w:val="7"/>
+            <w:shd w:val="clear" w:color="auto" w:fill="auto"/>
+          </w:tcPr>
+          <w:p>
+            <w:pPr>
+              <w:numPr>
+                <w:ilvl w:val="0"/>
+                <w:numId w:val="7"/>
+              </w:numPr>
+              <w:tabs>
+                <w:tab w:val="clear" w:pos="916"/>
+              </w:tabs>
+              <w:ind w:left="252" w:hanging="180"/>
+              <w:rPr>
+                <w:rFonts w:ascii="Calibri" w:hAnsi="Calibri" w:cs="Calibri"/>
+                <w:sz w:val="22"/>
+                <w:szCs w:val="20"/>
+              </w:rPr>
+            </w:pPr>
+            <w:r>
+              <w:rPr>
+                <w:rFonts w:ascii="Calibri" w:hAnsi="Calibri" w:cs="Calibri"/>
+                <w:b/>
+                <w:sz w:val="22"/>
+                <w:szCs w:val="20"/>
+              </w:rPr>
+              <w:t>Medical Center Tracker</w:t>
+            </w:r>
+            <w:r>
+              <w:rPr>
+                <w:rFonts w:ascii="Calibri" w:hAnsi="Calibri" w:cs="Calibri"/>
+                <w:b/>
+                <w:sz w:val="22"/>
+                <w:szCs w:val="20"/>
+              </w:rPr>
+              <w:t xml:space="preserve"> </w:t>
+            </w:r>
+            <w:r>
+              <w:rPr>
+                <w:rFonts w:ascii="Calibri" w:hAnsi="Calibri" w:cs="Calibri"/>
+                <w:sz w:val="22"/>
+                <w:szCs w:val="20"/>
+              </w:rPr>
+              <w:t>(</w:t>
+            </w:r>
+            <w:r>
+              <w:rPr>
+                <w:rFonts w:ascii="Calibri" w:hAnsi="Calibri" w:cs="Calibri"/>
+                <w:sz w:val="22"/>
+                <w:szCs w:val="20"/>
+              </w:rPr>
+              <w:t>2020</w:t>
+            </w:r>
+            <w:r>
+              <w:rPr>
+                <w:rFonts w:ascii="Calibri" w:hAnsi="Calibri" w:cs="Calibri"/>
+                <w:sz w:val="22"/>
+                <w:szCs w:val="20"/>
+              </w:rPr>
+              <w:t xml:space="preserve">). </w:t>
+            </w:r>
+            <w:r>
+              <w:rPr>
+                <w:rFonts w:ascii="Calibri" w:hAnsi="Calibri" w:cs="Calibri"/>
+                <w:sz w:val="22"/>
+                <w:szCs w:val="20"/>
+              </w:rPr>
+              <w:t>Log for small local medical center to track the status of rooms and provider availability</w:t>
+            </w:r>
+            <w:r>
+              <w:rPr>
+                <w:rFonts w:ascii="Calibri" w:hAnsi="Calibri" w:cs="Calibri"/>
+                <w:sz w:val="22"/>
+                <w:szCs w:val="20"/>
+              </w:rPr>
+              <w:t>.</w:t>
+            </w:r>
+            <w:r>
+              <w:rPr>
+                <w:rFonts w:ascii="Calibri" w:hAnsi="Calibri" w:cs="Calibri"/>
+                <w:sz w:val="22"/>
+                <w:szCs w:val="20"/>
+              </w:rPr>
+              <w:t xml:space="preserve"> </w:t>
+            </w:r>
+            <w:r>
+              <w:rPr>
+                <w:rFonts w:ascii="Calibri" w:hAnsi="Calibri" w:cs="Calibri"/>
+                <w:sz w:val="22"/>
+                <w:szCs w:val="20"/>
+              </w:rPr>
+              <w:t>Focus on user experience.</w:t>
+            </w:r>
+            <w:r>
+              <w:rPr>
+                <w:rFonts w:ascii="Calibri" w:hAnsi="Calibri" w:cs="Calibri"/>
+                <w:sz w:val="22"/>
+                <w:szCs w:val="20"/>
+              </w:rPr>
+              <w:t xml:space="preserve"> </w:t>
+            </w:r>
+            <w:r>
+              <w:rPr>
+                <w:rFonts w:ascii="Calibri" w:hAnsi="Calibri" w:cs="Calibri"/>
+                <w:i/>
+                <w:iCs/>
+                <w:sz w:val="22"/>
+                <w:szCs w:val="20"/>
+              </w:rPr>
+              <w:t>MongoDB, Express, NodeJS, HTML, CSS</w:t>
+            </w:r>
+            <w:r>
+              <w:rPr>
+                <w:rFonts w:ascii="Calibri" w:hAnsi="Calibri" w:cs="Calibri"/>
+                <w:i/>
+                <w:iCs/>
+                <w:sz w:val="22"/>
+                <w:szCs w:val="20"/>
+              </w:rPr>
+              <w:t xml:space="preserve">, </w:t>
+            </w:r>
+            <w:r>
+              <w:rPr>
+                <w:rFonts w:ascii="Calibri" w:hAnsi="Calibri" w:cs="Calibri"/>
+                <w:i/>
+                <w:iCs/>
+                <w:sz w:val="22"/>
+                <w:szCs w:val="20"/>
+              </w:rPr>
+              <w:t xml:space="preserve">Bootstrap, </w:t>
+            </w:r>
+            <w:r>
+              <w:rPr>
+                <w:rFonts w:ascii="Calibri" w:hAnsi="Calibri" w:cs="Calibri"/>
+                <w:i/>
+                <w:iCs/>
+                <w:sz w:val="22"/>
+                <w:szCs w:val="20"/>
+              </w:rPr>
+              <w:t>Heroku</w:t>
+            </w:r>
+            <w:r>
+              <w:rPr>
+                <w:rFonts w:ascii="Calibri" w:hAnsi="Calibri" w:cs="Calibri"/>
+                <w:i/>
+                <w:iCs/>
+                <w:sz w:val="22"/>
+                <w:szCs w:val="20"/>
+              </w:rPr>
+              <w:t>.</w:t>
+            </w:r>
+          </w:p>
+          <w:p>
+            <w:pPr>
+              <w:numPr>
+                <w:ilvl w:val="0"/>
+                <w:numId w:val="7"/>
+              </w:numPr>
+              <w:tabs>
+                <w:tab w:val="clear" w:pos="916"/>
+              </w:tabs>
+              <w:ind w:left="252" w:hanging="180"/>
+              <w:rPr>
+                <w:rFonts w:ascii="Calibri" w:hAnsi="Calibri" w:cs="Calibri"/>
+                <w:sz w:val="10"/>
+                <w:szCs w:val="10"/>
+              </w:rPr>
+            </w:pPr>
+            <w:r>
+              <w:rPr>
+                <w:rFonts w:ascii="Calibri" w:hAnsi="Calibri" w:cs="Calibri"/>
+                <w:b/>
+                <w:sz w:val="22"/>
+                <w:szCs w:val="20"/>
+              </w:rPr>
+              <w:t xml:space="preserve">CONNEXION </w:t>
+            </w:r>
+            <w:r>
+              <w:rPr>
+                <w:rFonts w:ascii="Calibri" w:hAnsi="Calibri" w:cs="Calibri"/>
+                <w:bCs/>
+                <w:sz w:val="22"/>
+                <w:szCs w:val="20"/>
+              </w:rPr>
+              <w:t>(2020). Scrum/Kanban master for team of four building social media photo sharing app</w:t>
+            </w:r>
+            <w:r>
+              <w:rPr>
+                <w:rFonts w:ascii="Calibri" w:hAnsi="Calibri" w:cs="Calibri"/>
+                <w:bCs/>
+                <w:sz w:val="22"/>
+                <w:szCs w:val="20"/>
+              </w:rPr>
+              <w:t xml:space="preserve"> deployed on Heroku</w:t>
+            </w:r>
+            <w:r>
+              <w:rPr>
+                <w:rFonts w:ascii="Calibri" w:hAnsi="Calibri" w:cs="Calibri"/>
+                <w:bCs/>
+                <w:sz w:val="22"/>
+                <w:szCs w:val="20"/>
+              </w:rPr>
+              <w:t>.</w:t>
+            </w:r>
+            <w:r>
+              <w:rPr>
+                <w:rFonts w:ascii="Calibri" w:hAnsi="Calibri" w:cs="Calibri"/>
+                <w:bCs/>
+                <w:sz w:val="22"/>
+                <w:szCs w:val="20"/>
+              </w:rPr>
+              <w:t xml:space="preserve"> </w:t>
+            </w:r>
+            <w:r>
+              <w:rPr>
+                <w:rFonts w:ascii="Calibri" w:hAnsi="Calibri" w:cs="Calibri"/>
+                <w:bCs/>
+                <w:i/>
+                <w:iCs/>
+                <w:sz w:val="22"/>
+                <w:szCs w:val="20"/>
+              </w:rPr>
+              <w:t>MongoDB, Express, NodeJS, React</w:t>
+            </w:r>
+            <w:r>
+              <w:rPr>
+                <w:rFonts w:ascii="Calibri" w:hAnsi="Calibri" w:cs="Calibri"/>
+                <w:bCs/>
+                <w:i/>
+                <w:iCs/>
+                <w:sz w:val="22"/>
+                <w:szCs w:val="20"/>
+              </w:rPr>
+              <w:t xml:space="preserve">, </w:t>
+            </w:r>
+            <w:r>
+              <w:rPr>
+                <w:rFonts w:ascii="Calibri" w:hAnsi="Calibri" w:cs="Calibri"/>
+                <w:bCs/>
+                <w:i/>
+                <w:iCs/>
+                <w:sz w:val="22"/>
+                <w:szCs w:val="20"/>
+              </w:rPr>
+              <w:t xml:space="preserve">Bootstrap, </w:t>
+            </w:r>
+            <w:r>
+              <w:rPr>
+                <w:rFonts w:ascii="Calibri" w:hAnsi="Calibri" w:cs="Calibri"/>
+                <w:bCs/>
+                <w:i/>
+                <w:iCs/>
+                <w:sz w:val="22"/>
+                <w:szCs w:val="20"/>
+              </w:rPr>
+              <w:t>Heroku.</w:t>
+            </w:r>
+          </w:p>
+          <w:p>
+            <w:pPr>
+              <w:numPr>
+                <w:ilvl w:val="0"/>
+                <w:numId w:val="7"/>
+              </w:numPr>
+              <w:tabs>
+                <w:tab w:val="clear" w:pos="916"/>
+              </w:tabs>
+              <w:ind w:left="252" w:hanging="180"/>
+              <w:rPr>
+                <w:rFonts w:ascii="Calibri" w:hAnsi="Calibri" w:cs="Calibri"/>
+                <w:sz w:val="4"/>
+                <w:szCs w:val="2"/>
+              </w:rPr>
+            </w:pPr>
+            <w:r>
+              <w:rPr>
+                <w:rFonts w:ascii="Calibri" w:hAnsi="Calibri" w:cs="Calibri"/>
+                <w:b/>
+                <w:sz w:val="22"/>
+                <w:szCs w:val="20"/>
+              </w:rPr>
+              <w:t xml:space="preserve">TV </w:t>
+            </w:r>
+            <w:r>
+              <w:rPr>
+                <w:rFonts w:ascii="Calibri" w:hAnsi="Calibri" w:cs="Calibri"/>
+                <w:b/>
+                <w:sz w:val="22"/>
+                <w:szCs w:val="20"/>
+              </w:rPr>
+              <w:t xml:space="preserve">Repositorium </w:t>
+            </w:r>
+            <w:r>
+              <w:rPr>
+                <w:rFonts w:ascii="Calibri" w:hAnsi="Calibri" w:cs="Calibri"/>
+                <w:sz w:val="22"/>
+                <w:szCs w:val="20"/>
+              </w:rPr>
+              <w:t>(2</w:t>
+            </w:r>
+            <w:r>
+              <w:rPr>
+                <w:rFonts w:ascii="Calibri" w:hAnsi="Calibri" w:cs="Calibri"/>
+                <w:sz w:val="22"/>
+                <w:szCs w:val="20"/>
+              </w:rPr>
+              <w:t>020</w:t>
+            </w:r>
+            <w:r>
+              <w:rPr>
+                <w:rFonts w:ascii="Calibri" w:hAnsi="Calibri" w:cs="Calibri"/>
+                <w:sz w:val="22"/>
+                <w:szCs w:val="20"/>
+              </w:rPr>
+              <w:t xml:space="preserve">). </w:t>
+            </w:r>
+            <w:r>
+              <w:rPr>
+                <w:rFonts w:ascii="Calibri" w:hAnsi="Calibri" w:cs="Calibri"/>
+                <w:sz w:val="22"/>
+                <w:szCs w:val="20"/>
+              </w:rPr>
+              <w:t>Web application connected to TV Maze API allowing users to look up shows that evening or search for shows to see their details</w:t>
+            </w:r>
+            <w:r>
+              <w:rPr>
+                <w:rFonts w:ascii="Calibri" w:hAnsi="Calibri" w:cs="Calibri"/>
+                <w:sz w:val="22"/>
+                <w:szCs w:val="20"/>
+              </w:rPr>
+              <w:t>.</w:t>
+            </w:r>
+            <w:r>
+              <w:rPr>
+                <w:rFonts w:ascii="Calibri" w:hAnsi="Calibri" w:cs="Calibri"/>
+                <w:sz w:val="22"/>
+                <w:szCs w:val="20"/>
+              </w:rPr>
+              <w:t xml:space="preserve"> </w:t>
+            </w:r>
+            <w:r>
+              <w:rPr>
+                <w:rFonts w:ascii="Calibri" w:hAnsi="Calibri" w:cs="Calibri"/>
+                <w:i/>
+                <w:iCs/>
+                <w:sz w:val="22"/>
+                <w:szCs w:val="20"/>
+              </w:rPr>
+              <w:t>Angular, TypeScript, HTML, CSS</w:t>
+            </w:r>
+            <w:r>
+              <w:rPr>
+                <w:rFonts w:ascii="Calibri" w:hAnsi="Calibri" w:cs="Calibri"/>
+                <w:i/>
+                <w:iCs/>
+                <w:sz w:val="22"/>
+                <w:szCs w:val="20"/>
+              </w:rPr>
+              <w:t xml:space="preserve">, </w:t>
+            </w:r>
+            <w:proofErr w:type="spellStart"/>
+            <w:r>
+              <w:rPr>
+                <w:rFonts w:ascii="Calibri" w:hAnsi="Calibri" w:cs="Calibri"/>
+                <w:i/>
+                <w:iCs/>
+                <w:sz w:val="22"/>
+                <w:szCs w:val="20"/>
+              </w:rPr>
+              <w:t>AngularMaterial</w:t>
+            </w:r>
+            <w:proofErr w:type="spellEnd"/>
+            <w:r>
+              <w:rPr>
+                <w:rFonts w:ascii="Calibri" w:hAnsi="Calibri" w:cs="Calibri"/>
+                <w:i/>
+                <w:iCs/>
+                <w:sz w:val="22"/>
+                <w:szCs w:val="20"/>
+              </w:rPr>
+              <w:t>.</w:t>
+            </w:r>
+          </w:p>
+        </w:tc>
+      </w:tr>
+      <w:tr>
+        <w:trPr>
+          <w:trHeight w:val="132"/>
+        </w:trPr>
+        <w:tc>
+          <w:tcPr>
+            <w:tcW w:w="5000" w:type="pct"/>
+            <w:gridSpan w:val="7"/>
+            <w:shd w:val="clear" w:color="auto" w:fill="auto"/>
+          </w:tcPr>
+          <w:p>
+            <w:pPr>
+              <w:rPr>
+                <w:rFonts w:ascii="Calibri" w:hAnsi="Calibri" w:cs="Calibri"/>
+                <w:b/>
+                <w:sz w:val="22"/>
+                <w:szCs w:val="20"/>
+              </w:rPr>
+            </w:pPr>
+            <w:r>
+              <w:rPr>
+                <w:rFonts w:ascii="Calibri" w:hAnsi="Calibri" w:cs="Calibri"/>
+                <w:b/>
+                <w:smallCaps/>
+                <w:sz w:val="28"/>
+                <w:szCs w:val="28"/>
+              </w:rPr>
+              <w:t>Skills</w:t>
+            </w:r>
+          </w:p>
+        </w:tc>
+      </w:tr>
+      <w:tr>
+        <w:trPr>
+          <w:trHeight w:val="288"/>
+        </w:trPr>
+        <w:tc>
+          <w:tcPr>
+            <w:tcW w:w="1202" w:type="pct"/>
+            <w:shd w:val="clear" w:color="auto" w:fill="auto"/>
+          </w:tcPr>
+          <w:p>
+            <w:pPr>
+              <w:rPr>
+                <w:rFonts w:ascii="Calibri" w:hAnsi="Calibri" w:cs="Calibri"/>
+                <w:b/>
+                <w:smallCaps/>
+                <w:sz w:val="28"/>
+                <w:szCs w:val="28"/>
+              </w:rPr>
+            </w:pPr>
+            <w:r>
+              <w:rPr>
+                <w:rFonts w:ascii="Calibri" w:hAnsi="Calibri" w:cs="Calibri"/>
+                <w:bCs/>
+                <w:sz w:val="22"/>
+                <w:szCs w:val="20"/>
+              </w:rPr>
+              <w:t xml:space="preserve">  </w:t>
+            </w:r>
+            <w:r>
+              <w:rPr>
+                <w:rFonts w:ascii="Calibri" w:hAnsi="Calibri" w:cs="Calibri"/>
+                <w:bCs/>
+                <w:sz w:val="22"/>
+                <w:szCs w:val="20"/>
+              </w:rPr>
+              <w:t xml:space="preserve"> </w:t>
+            </w:r>
+            <w:r>
+              <w:rPr>
+                <w:rFonts w:ascii="Calibri" w:hAnsi="Calibri" w:cs="Calibri"/>
+                <w:bCs/>
+                <w:sz w:val="22"/>
+                <w:szCs w:val="20"/>
+              </w:rPr>
+              <w:t>React</w:t>
+            </w:r>
+            <w:r>
+              <w:rPr>
+                <w:rFonts w:ascii="Calibri" w:hAnsi="Calibri" w:cs="Calibri"/>
+                <w:bCs/>
+                <w:sz w:val="22"/>
+                <w:szCs w:val="20"/>
+              </w:rPr>
+              <w:t>JS</w:t>
+            </w:r>
+          </w:p>
+        </w:tc>
+        <w:tc>
+          <w:tcPr>
+            <w:tcW w:w="1154" w:type="pct"/>
+            <w:gridSpan w:val="2"/>
+            <w:shd w:val="clear" w:color="auto" w:fill="auto"/>
+          </w:tcPr>
+          <w:p>
+            <w:pPr>
+              <w:rPr>
+                <w:rFonts w:ascii="Calibri" w:hAnsi="Calibri" w:cs="Calibri"/>
+                <w:bCs/>
+                <w:sz w:val="22"/>
+                <w:szCs w:val="20"/>
+              </w:rPr>
+            </w:pPr>
+            <w:r>
+              <w:rPr>
+                <w:rFonts w:ascii="Calibri" w:hAnsi="Calibri" w:cs="Calibri"/>
+                <w:bCs/>
+                <w:sz w:val="22"/>
+                <w:szCs w:val="20"/>
+              </w:rPr>
+              <w:t>Express</w:t>
+            </w:r>
+          </w:p>
+        </w:tc>
+        <w:tc>
+          <w:tcPr>
+            <w:tcW w:w="1193" w:type="pct"/>
+            <w:gridSpan w:val="2"/>
+            <w:shd w:val="clear" w:color="auto" w:fill="auto"/>
+          </w:tcPr>
+          <w:p>
+            <w:pPr>
+              <w:rPr>
+                <w:rFonts w:ascii="Calibri" w:hAnsi="Calibri" w:cs="Calibri"/>
+                <w:bCs/>
+                <w:sz w:val="22"/>
+                <w:szCs w:val="20"/>
+              </w:rPr>
+            </w:pPr>
+            <w:r>
+              <w:rPr>
+                <w:rFonts w:ascii="Calibri" w:hAnsi="Calibri" w:cs="Calibri"/>
+                <w:bCs/>
+                <w:sz w:val="22"/>
+                <w:szCs w:val="20"/>
+              </w:rPr>
+              <w:t>Adult learning</w:t>
+            </w:r>
+          </w:p>
+        </w:tc>
+        <w:tc>
+          <w:tcPr>
+            <w:tcW w:w="1452" w:type="pct"/>
+            <w:gridSpan w:val="2"/>
+            <w:shd w:val="clear" w:color="auto" w:fill="auto"/>
+          </w:tcPr>
+          <w:p>
+            <w:pPr>
+              <w:rPr>
+                <w:rFonts w:ascii="Calibri" w:hAnsi="Calibri" w:cs="Calibri"/>
+                <w:bCs/>
+                <w:sz w:val="22"/>
+                <w:szCs w:val="20"/>
+              </w:rPr>
+            </w:pPr>
+            <w:r>
+              <w:rPr>
+                <w:rFonts w:ascii="Calibri" w:hAnsi="Calibri" w:cs="Calibri"/>
+                <w:bCs/>
+                <w:sz w:val="22"/>
+                <w:szCs w:val="20"/>
+              </w:rPr>
+              <w:t>Git</w:t>
+            </w:r>
+          </w:p>
+        </w:tc>
+      </w:tr>
+      <w:tr>
+        <w:trPr>
+          <w:trHeight w:val="288"/>
+        </w:trPr>
+        <w:tc>
+          <w:tcPr>
+            <w:tcW w:w="1202" w:type="pct"/>
+            <w:shd w:val="clear" w:color="auto" w:fill="auto"/>
+          </w:tcPr>
+          <w:p>
+            <w:pPr>
+              <w:rPr>
+                <w:rFonts w:ascii="Calibri" w:hAnsi="Calibri" w:cs="Calibri"/>
+                <w:bCs/>
+                <w:sz w:val="22"/>
+                <w:szCs w:val="20"/>
+              </w:rPr>
+            </w:pPr>
+            <w:r>
+              <w:rPr>
+                <w:rFonts w:ascii="Calibri" w:hAnsi="Calibri" w:cs="Calibri"/>
+                <w:bCs/>
+                <w:sz w:val="22"/>
+                <w:szCs w:val="20"/>
+              </w:rPr>
+              <w:t xml:space="preserve">   JavaScript</w:t>
+            </w:r>
+          </w:p>
+        </w:tc>
+        <w:tc>
+          <w:tcPr>
+            <w:tcW w:w="1154" w:type="pct"/>
+            <w:gridSpan w:val="2"/>
+            <w:shd w:val="clear" w:color="auto" w:fill="auto"/>
+          </w:tcPr>
+          <w:p>
+            <w:pPr>
+              <w:rPr>
+                <w:rFonts w:ascii="Calibri" w:hAnsi="Calibri" w:cs="Calibri"/>
+                <w:bCs/>
+                <w:sz w:val="22"/>
+                <w:szCs w:val="20"/>
+              </w:rPr>
+            </w:pPr>
+            <w:r>
+              <w:rPr>
+                <w:rFonts w:ascii="Calibri" w:hAnsi="Calibri" w:cs="Calibri"/>
+                <w:bCs/>
+                <w:sz w:val="22"/>
+                <w:szCs w:val="20"/>
+              </w:rPr>
+              <w:t>MongoDB Databases</w:t>
+            </w:r>
+          </w:p>
+        </w:tc>
+        <w:tc>
+          <w:tcPr>
+            <w:tcW w:w="1193" w:type="pct"/>
+            <w:gridSpan w:val="2"/>
+            <w:shd w:val="clear" w:color="auto" w:fill="auto"/>
+          </w:tcPr>
+          <w:p>
+            <w:pPr>
+              <w:rPr>
+                <w:rFonts w:ascii="Calibri" w:hAnsi="Calibri" w:cs="Calibri"/>
+                <w:bCs/>
+                <w:sz w:val="22"/>
+                <w:szCs w:val="20"/>
+              </w:rPr>
+            </w:pPr>
+            <w:r>
+              <w:rPr>
+                <w:rFonts w:ascii="Calibri" w:hAnsi="Calibri" w:cs="Calibri"/>
+                <w:bCs/>
+                <w:sz w:val="22"/>
+                <w:szCs w:val="20"/>
+              </w:rPr>
+              <w:t>Accessibility</w:t>
+            </w:r>
+          </w:p>
+        </w:tc>
+        <w:tc>
+          <w:tcPr>
+            <w:tcW w:w="1452" w:type="pct"/>
+            <w:gridSpan w:val="2"/>
+            <w:shd w:val="clear" w:color="auto" w:fill="auto"/>
+          </w:tcPr>
+          <w:p>
+            <w:pPr>
+              <w:rPr>
+                <w:rFonts w:ascii="Calibri" w:hAnsi="Calibri" w:cs="Calibri"/>
+                <w:bCs/>
+                <w:sz w:val="22"/>
+                <w:szCs w:val="20"/>
+              </w:rPr>
+            </w:pPr>
+            <w:r>
+              <w:rPr>
+                <w:rFonts w:ascii="Calibri" w:hAnsi="Calibri" w:cs="Calibri"/>
+                <w:bCs/>
+                <w:sz w:val="22"/>
+                <w:szCs w:val="20"/>
+              </w:rPr>
+              <w:t>WordPress</w:t>
+            </w:r>
+          </w:p>
+        </w:tc>
+      </w:tr>
+      <w:tr>
+        <w:trPr>
+          <w:trHeight w:val="288"/>
+        </w:trPr>
+        <w:tc>
+          <w:tcPr>
+            <w:tcW w:w="1202" w:type="pct"/>
+            <w:shd w:val="clear" w:color="auto" w:fill="auto"/>
+          </w:tcPr>
+          <w:p>
+            <w:pPr>
+              <w:rPr>
+                <w:rFonts w:ascii="Calibri" w:hAnsi="Calibri" w:cs="Calibri"/>
+                <w:bCs/>
+                <w:sz w:val="22"/>
+                <w:szCs w:val="20"/>
+              </w:rPr>
+            </w:pPr>
+            <w:r>
+              <w:rPr>
+                <w:rFonts w:ascii="Calibri" w:hAnsi="Calibri" w:cs="Calibri"/>
+                <w:bCs/>
+                <w:sz w:val="22"/>
+                <w:szCs w:val="20"/>
+              </w:rPr>
+              <w:t xml:space="preserve">   Angular</w:t>
+            </w:r>
+          </w:p>
+        </w:tc>
+        <w:tc>
+          <w:tcPr>
+            <w:tcW w:w="1154" w:type="pct"/>
+            <w:gridSpan w:val="2"/>
+            <w:shd w:val="clear" w:color="auto" w:fill="auto"/>
+          </w:tcPr>
+          <w:p>
+            <w:pPr>
+              <w:rPr>
+                <w:rFonts w:ascii="Calibri" w:hAnsi="Calibri" w:cs="Calibri"/>
+                <w:bCs/>
+                <w:sz w:val="22"/>
+                <w:szCs w:val="20"/>
+              </w:rPr>
+            </w:pPr>
+            <w:r>
+              <w:rPr>
+                <w:rFonts w:ascii="Calibri" w:hAnsi="Calibri" w:cs="Calibri"/>
+                <w:bCs/>
+                <w:sz w:val="22"/>
+                <w:szCs w:val="20"/>
+              </w:rPr>
+              <w:t>Model-View-Controller</w:t>
+            </w:r>
+          </w:p>
+        </w:tc>
+        <w:tc>
+          <w:tcPr>
+            <w:tcW w:w="1193" w:type="pct"/>
+            <w:gridSpan w:val="2"/>
+            <w:shd w:val="clear" w:color="auto" w:fill="auto"/>
+          </w:tcPr>
+          <w:p>
+            <w:pPr>
+              <w:rPr>
+                <w:rFonts w:ascii="Calibri" w:hAnsi="Calibri" w:cs="Calibri"/>
+                <w:bCs/>
+                <w:sz w:val="22"/>
+                <w:szCs w:val="20"/>
+              </w:rPr>
+            </w:pPr>
+            <w:proofErr w:type="spellStart"/>
+            <w:r>
+              <w:rPr>
+                <w:rFonts w:ascii="Calibri" w:hAnsi="Calibri" w:cs="Calibri"/>
+                <w:bCs/>
+                <w:sz w:val="22"/>
+                <w:szCs w:val="20"/>
+              </w:rPr>
+              <w:t>JQuery</w:t>
+            </w:r>
+            <w:proofErr w:type="spellEnd"/>
+          </w:p>
+        </w:tc>
+        <w:tc>
+          <w:tcPr>
+            <w:tcW w:w="1452" w:type="pct"/>
+            <w:gridSpan w:val="2"/>
+            <w:shd w:val="clear" w:color="auto" w:fill="auto"/>
+          </w:tcPr>
+          <w:p>
+            <w:pPr>
+              <w:rPr>
+                <w:rFonts w:ascii="Calibri" w:hAnsi="Calibri" w:cs="Calibri"/>
+                <w:bCs/>
+                <w:sz w:val="22"/>
+                <w:szCs w:val="20"/>
+              </w:rPr>
+            </w:pPr>
+            <w:r>
+              <w:rPr>
+                <w:rFonts w:ascii="Calibri" w:hAnsi="Calibri" w:cs="Calibri"/>
+                <w:bCs/>
+                <w:sz w:val="22"/>
+                <w:szCs w:val="20"/>
+              </w:rPr>
+              <w:t>Scrum, Kanban</w:t>
+            </w:r>
+          </w:p>
+        </w:tc>
+      </w:tr>
+      <w:tr>
+        <w:trPr>
+          <w:gridAfter w:val="1"/>
+          <w:wAfter w:w="249" w:type="pct"/>
+          <w:trHeight w:val="288"/>
+        </w:trPr>
+        <w:tc>
+          <w:tcPr>
+            <w:tcW w:w="1202" w:type="pct"/>
+            <w:shd w:val="clear" w:color="auto" w:fill="auto"/>
+          </w:tcPr>
+          <w:p>
+            <w:pPr>
+              <w:rPr>
+                <w:rFonts w:ascii="Calibri" w:hAnsi="Calibri" w:cs="Calibri"/>
+                <w:bCs/>
+                <w:sz w:val="22"/>
+                <w:szCs w:val="20"/>
+              </w:rPr>
+            </w:pPr>
+            <w:r>
+              <w:rPr>
+                <w:rFonts w:ascii="Calibri" w:hAnsi="Calibri" w:cs="Calibri"/>
+                <w:bCs/>
+                <w:sz w:val="22"/>
+                <w:szCs w:val="20"/>
+              </w:rPr>
+              <w:t xml:space="preserve">   NodeJS</w:t>
+            </w:r>
+          </w:p>
+        </w:tc>
+        <w:tc>
+          <w:tcPr>
+            <w:tcW w:w="1154" w:type="pct"/>
+            <w:gridSpan w:val="2"/>
+            <w:shd w:val="clear" w:color="auto" w:fill="auto"/>
+          </w:tcPr>
+          <w:p>
+            <w:pPr>
+              <w:rPr>
+                <w:rFonts w:ascii="Calibri" w:hAnsi="Calibri" w:cs="Calibri"/>
+                <w:bCs/>
+                <w:sz w:val="22"/>
+                <w:szCs w:val="20"/>
+              </w:rPr>
+            </w:pPr>
+            <w:r>
+              <w:rPr>
+                <w:rFonts w:ascii="Calibri" w:hAnsi="Calibri" w:cs="Calibri"/>
+                <w:bCs/>
+                <w:sz w:val="22"/>
+                <w:szCs w:val="20"/>
+              </w:rPr>
+              <w:t>CSS</w:t>
+            </w:r>
+          </w:p>
+        </w:tc>
+        <w:tc>
+          <w:tcPr>
+            <w:tcW w:w="1193" w:type="pct"/>
+            <w:gridSpan w:val="2"/>
+            <w:shd w:val="clear" w:color="auto" w:fill="auto"/>
+          </w:tcPr>
+          <w:p>
+            <w:pPr>
+              <w:rPr>
+                <w:rFonts w:ascii="Calibri" w:hAnsi="Calibri" w:cs="Calibri"/>
+                <w:bCs/>
+                <w:sz w:val="22"/>
+                <w:szCs w:val="20"/>
+              </w:rPr>
+            </w:pPr>
+            <w:r>
+              <w:rPr>
+                <w:rFonts w:ascii="Calibri" w:hAnsi="Calibri" w:cs="Calibri"/>
+                <w:bCs/>
+                <w:sz w:val="22"/>
+                <w:szCs w:val="20"/>
+              </w:rPr>
+              <w:t>Bootstrap</w:t>
+            </w:r>
+          </w:p>
+        </w:tc>
+        <w:tc>
+          <w:tcPr>
+            <w:tcW w:w="1202" w:type="pct"/>
+          </w:tcPr>
+          <w:p>
+            <w:r>
+              <w:rPr>
+                <w:rFonts w:ascii="Calibri" w:hAnsi="Calibri" w:cs="Calibri"/>
+                <w:bCs/>
+                <w:sz w:val="22"/>
+                <w:szCs w:val="20"/>
+              </w:rPr>
+              <w:t>HTML 5</w:t>
+            </w:r>
+          </w:p>
+        </w:tc>
+      </w:tr>
+      <w:tr>
+        <w:trPr>
+          <w:trHeight w:val="132"/>
+        </w:trPr>
+        <w:tc>
+          <w:tcPr>
+            <w:tcW w:w="5000" w:type="pct"/>
+            <w:gridSpan w:val="7"/>
             <w:shd w:val="clear" w:color="auto" w:fill="auto"/>
             <w:vAlign w:val="bottom"/>
           </w:tcPr>
@@ -940,142 +2414,19 @@
               <w:rPr>
                 <w:rFonts w:ascii="Calibri" w:hAnsi="Calibri" w:cs="Calibri"/>
                 <w:b/>
-                <w:sz w:val="22"/>
-                <w:szCs w:val="22"/>
+                <w:sz w:val="28"/>
+                <w:szCs w:val="28"/>
               </w:rPr>
             </w:pPr>
             <w:r>
               <w:rPr>
                 <w:rFonts w:ascii="Calibri" w:hAnsi="Calibri" w:cs="Calibri"/>
                 <w:b/>
-                <w:sz w:val="22"/>
-                <w:szCs w:val="22"/>
-              </w:rPr>
-              <w:t>Redmond</w:t>
-            </w:r>
-            <w:r>
-              <w:rPr>
-                <w:rFonts w:ascii="Calibri" w:hAnsi="Calibri" w:cs="Calibri"/>
-                <w:b/>
-                <w:sz w:val="22"/>
-                <w:szCs w:val="22"/>
-              </w:rPr>
-              <w:t xml:space="preserve">, </w:t>
-            </w:r>
-            <w:r>
-              <w:rPr>
-                <w:rFonts w:ascii="Calibri" w:hAnsi="Calibri" w:cs="Calibri"/>
-                <w:b/>
-                <w:sz w:val="22"/>
-                <w:szCs w:val="22"/>
-              </w:rPr>
-              <w:t>W</w:t>
-            </w:r>
-            <w:r>
-              <w:rPr>
-                <w:rFonts w:ascii="Calibri" w:hAnsi="Calibri" w:cs="Calibri"/>
-                <w:b/>
-                <w:sz w:val="22"/>
-                <w:szCs w:val="22"/>
-              </w:rPr>
-              <w:t>A</w:t>
-            </w:r>
-          </w:p>
-        </w:tc>
-        <w:tc>
-          <w:tcPr>
-            <w:tcW w:w="1974" w:type="pct"/>
-            <w:tcBorders>
-              <w:top w:val="single" w:sz="4" w:space="0" w:color="auto"/>
-            </w:tcBorders>
-            <w:shd w:val="clear" w:color="auto" w:fill="auto"/>
-            <w:vAlign w:val="bottom"/>
-          </w:tcPr>
-          <w:p>
-            <w:pPr>
-              <w:ind w:left="72"/>
-              <w:jc w:val="center"/>
-              <w:rPr>
-                <w:rFonts w:ascii="Calibri" w:hAnsi="Calibri" w:cs="Calibri"/>
-                <w:b/>
-                <w:sz w:val="22"/>
-                <w:szCs w:val="22"/>
-              </w:rPr>
-            </w:pPr>
-            <w:r>
-              <w:rPr>
-                <w:rFonts w:ascii="Calibri" w:hAnsi="Calibri" w:cs="Calibri"/>
-                <w:b/>
-                <w:sz w:val="22"/>
-                <w:szCs w:val="22"/>
-              </w:rPr>
-              <w:t>KAL Academy</w:t>
-            </w:r>
-          </w:p>
-        </w:tc>
-        <w:tc>
-          <w:tcPr>
-            <w:tcW w:w="1513" w:type="pct"/>
-            <w:tcBorders>
-              <w:top w:val="single" w:sz="4" w:space="0" w:color="auto"/>
-            </w:tcBorders>
-            <w:shd w:val="clear" w:color="auto" w:fill="auto"/>
-            <w:vAlign w:val="bottom"/>
-          </w:tcPr>
-          <w:p>
-            <w:pPr>
-              <w:jc w:val="right"/>
-              <w:rPr>
-                <w:rFonts w:ascii="Calibri" w:hAnsi="Calibri" w:cs="Calibri"/>
-                <w:b/>
-                <w:sz w:val="22"/>
-                <w:szCs w:val="22"/>
-              </w:rPr>
-            </w:pPr>
-            <w:r>
-              <w:rPr>
-                <w:rFonts w:ascii="Calibri" w:hAnsi="Calibri" w:cs="Calibri"/>
-                <w:b/>
-                <w:sz w:val="22"/>
-                <w:szCs w:val="22"/>
-              </w:rPr>
-              <w:t>Summer 2020</w:t>
-            </w:r>
-            <w:r>
-              <w:rPr>
-                <w:rFonts w:ascii="Calibri" w:hAnsi="Calibri" w:cs="Calibri"/>
-                <w:b/>
-                <w:sz w:val="22"/>
-                <w:szCs w:val="22"/>
-              </w:rPr>
-              <w:t xml:space="preserve"> </w:t>
-            </w:r>
-            <w:r>
-              <w:rPr>
-                <w:rFonts w:ascii="Calibri" w:hAnsi="Calibri" w:cs="Calibri"/>
-                <w:b/>
-                <w:sz w:val="22"/>
-                <w:szCs w:val="22"/>
-              </w:rPr>
-              <w:t>–</w:t>
-            </w:r>
-            <w:r>
-              <w:rPr>
-                <w:rFonts w:ascii="Calibri" w:hAnsi="Calibri" w:cs="Calibri"/>
-                <w:b/>
-                <w:sz w:val="22"/>
-                <w:szCs w:val="22"/>
-              </w:rPr>
-              <w:t xml:space="preserve"> </w:t>
-            </w:r>
-            <w:r>
-              <w:rPr>
-                <w:rFonts w:ascii="Calibri" w:hAnsi="Calibri" w:cs="Calibri"/>
-                <w:b/>
-                <w:sz w:val="22"/>
-                <w:szCs w:val="22"/>
-              </w:rPr>
-              <w:t>Fall 2020</w:t>
+                <w:smallCaps/>
+                <w:sz w:val="28"/>
+                <w:szCs w:val="28"/>
+              </w:rPr>
+              <w:t>Education</w:t>
             </w:r>
           </w:p>
         </w:tc>
@@ -1084,195 +2435,75 @@
         <w:tc>
           <w:tcPr>
             <w:tcW w:w="5000" w:type="pct"/>
-            <w:gridSpan w:val="3"/>
+            <w:gridSpan w:val="7"/>
             <w:shd w:val="clear" w:color="auto" w:fill="auto"/>
             <w:vAlign w:val="bottom"/>
           </w:tcPr>
           <w:p>
             <w:pPr>
-              <w:numPr>
-                <w:ilvl w:val="0"/>
-                <w:numId w:val="5"/>
-              </w:numPr>
-              <w:tabs>
-                <w:tab w:val="clear" w:pos="720"/>
-              </w:tabs>
-              <w:ind w:left="252" w:hanging="180"/>
-              <w:rPr>
-                <w:rFonts w:ascii="Calibri" w:hAnsi="Calibri" w:cs="Calibri"/>
-                <w:sz w:val="22"/>
-                <w:szCs w:val="20"/>
-              </w:rPr>
-            </w:pPr>
-            <w:r>
-              <w:rPr>
-                <w:rFonts w:ascii="Calibri" w:hAnsi="Calibri" w:cs="Calibri"/>
-                <w:sz w:val="22"/>
-                <w:szCs w:val="20"/>
-              </w:rPr>
-              <w:t xml:space="preserve">Full Stack Web Development Bootcamp. </w:t>
-            </w:r>
-          </w:p>
-          <w:p>
-            <w:pPr>
-              <w:ind w:left="72"/>
-              <w:rPr>
-                <w:rFonts w:ascii="Calibri" w:hAnsi="Calibri" w:cs="Calibri"/>
-                <w:sz w:val="4"/>
-                <w:szCs w:val="2"/>
-              </w:rPr>
-            </w:pPr>
-          </w:p>
-          <w:p>
-            <w:pPr>
-              <w:numPr>
-                <w:ilvl w:val="0"/>
-                <w:numId w:val="5"/>
-              </w:numPr>
-              <w:tabs>
-                <w:tab w:val="clear" w:pos="720"/>
-              </w:tabs>
-              <w:ind w:left="252" w:hanging="180"/>
-              <w:rPr>
-                <w:rFonts w:ascii="Calibri" w:hAnsi="Calibri" w:cs="Calibri"/>
-                <w:sz w:val="22"/>
-                <w:szCs w:val="20"/>
-              </w:rPr>
-            </w:pPr>
-            <w:r>
-              <w:rPr>
-                <w:rFonts w:ascii="Calibri" w:hAnsi="Calibri" w:cs="Calibri"/>
-                <w:sz w:val="22"/>
-                <w:szCs w:val="20"/>
-              </w:rPr>
-              <w:t xml:space="preserve">Coursework: </w:t>
-            </w:r>
-            <w:r>
-              <w:rPr>
-                <w:rFonts w:ascii="Calibri" w:hAnsi="Calibri" w:cs="Calibri"/>
-                <w:sz w:val="22"/>
-                <w:szCs w:val="20"/>
-              </w:rPr>
-              <w:t xml:space="preserve">MongoDB, Express, Angular, React, NodeJS, Data Structures and Algorithms.  </w:t>
-            </w:r>
-          </w:p>
-          <w:p>
-            <w:pPr>
-              <w:numPr>
-                <w:ilvl w:val="0"/>
-                <w:numId w:val="5"/>
-              </w:numPr>
-              <w:tabs>
-                <w:tab w:val="clear" w:pos="720"/>
-              </w:tabs>
-              <w:ind w:left="252" w:hanging="180"/>
-              <w:rPr>
-                <w:rFonts w:ascii="Calibri" w:hAnsi="Calibri" w:cs="Calibri"/>
-                <w:sz w:val="22"/>
-                <w:szCs w:val="20"/>
-              </w:rPr>
-            </w:pPr>
-            <w:r>
-              <w:rPr>
-                <w:rFonts w:ascii="Calibri" w:hAnsi="Calibri" w:cs="Calibri"/>
-                <w:sz w:val="22"/>
-                <w:szCs w:val="20"/>
-              </w:rPr>
-              <w:t>Remote team collaboration on assignments utilizing Slack, Microsoft Teams, GitHub.  Daily remote scrum meetings.</w:t>
-            </w:r>
-          </w:p>
-          <w:p>
-            <w:pPr>
-              <w:jc w:val="right"/>
               <w:rPr>
                 <w:rFonts w:ascii="Calibri" w:hAnsi="Calibri" w:cs="Calibri"/>
                 <w:b/>
-                <w:sz w:val="22"/>
-                <w:szCs w:val="22"/>
-              </w:rPr>
-            </w:pPr>
-          </w:p>
-        </w:tc>
-      </w:tr>
-      <w:tr>
-        <w:tc>
-          <w:tcPr>
-            <w:tcW w:w="1513" w:type="pct"/>
-            <w:shd w:val="clear" w:color="auto" w:fill="auto"/>
-            <w:vAlign w:val="bottom"/>
-          </w:tcPr>
-          <w:p>
-            <w:pPr>
+                <w:bCs/>
+                <w:sz w:val="22"/>
+                <w:szCs w:val="20"/>
+              </w:rPr>
+            </w:pPr>
+            <w:r>
               <w:rPr>
                 <w:rFonts w:ascii="Calibri" w:hAnsi="Calibri" w:cs="Calibri"/>
                 <w:b/>
-                <w:sz w:val="22"/>
-                <w:szCs w:val="22"/>
-              </w:rPr>
-            </w:pPr>
+                <w:bCs/>
+                <w:sz w:val="22"/>
+                <w:szCs w:val="20"/>
+              </w:rPr>
+              <w:t>Full Stack Web Development Bootcamp</w:t>
+            </w:r>
             <w:r>
               <w:rPr>
                 <w:rFonts w:ascii="Calibri" w:hAnsi="Calibri" w:cs="Calibri"/>
                 <w:b/>
-                <w:sz w:val="22"/>
-                <w:szCs w:val="22"/>
-              </w:rPr>
-              <w:t>Bellingham, WA</w:t>
-            </w:r>
-          </w:p>
-        </w:tc>
-        <w:tc>
-          <w:tcPr>
-            <w:tcW w:w="1974" w:type="pct"/>
-            <w:shd w:val="clear" w:color="auto" w:fill="auto"/>
-            <w:vAlign w:val="bottom"/>
-          </w:tcPr>
-          <w:p>
-            <w:pPr>
-              <w:ind w:left="72"/>
-              <w:jc w:val="center"/>
+                <w:bCs/>
+                <w:sz w:val="22"/>
+                <w:szCs w:val="20"/>
+              </w:rPr>
+              <w:t xml:space="preserve"> --</w:t>
+            </w:r>
+            <w:r>
               <w:rPr>
                 <w:rFonts w:ascii="Calibri" w:hAnsi="Calibri" w:cs="Calibri"/>
                 <w:b/>
-                <w:sz w:val="22"/>
-                <w:szCs w:val="22"/>
-              </w:rPr>
-            </w:pPr>
-            <w:r>
-              <w:rPr>
-                <w:rFonts w:ascii="Calibri" w:hAnsi="Calibri" w:cs="Calibri"/>
-                <w:b/>
-                <w:sz w:val="22"/>
-                <w:szCs w:val="22"/>
-              </w:rPr>
-              <w:t>Western Washington University</w:t>
-            </w:r>
-          </w:p>
-        </w:tc>
-        <w:tc>
-          <w:tcPr>
-            <w:tcW w:w="1513" w:type="pct"/>
-            <w:shd w:val="clear" w:color="auto" w:fill="auto"/>
-            <w:vAlign w:val="bottom"/>
-          </w:tcPr>
-          <w:p>
-            <w:pPr>
-              <w:jc w:val="right"/>
-              <w:rPr>
-                <w:rFonts w:ascii="Calibri" w:hAnsi="Calibri" w:cs="Calibri"/>
-                <w:b/>
-                <w:sz w:val="22"/>
-                <w:szCs w:val="22"/>
-              </w:rPr>
-            </w:pPr>
-            <w:r>
-              <w:rPr>
-                <w:rFonts w:ascii="Calibri" w:hAnsi="Calibri" w:cs="Calibri"/>
-                <w:b/>
-                <w:sz w:val="22"/>
-                <w:szCs w:val="22"/>
-              </w:rPr>
-              <w:t>Fall 2011 – Spring 2014</w:t>
+                <w:bCs/>
+                <w:sz w:val="22"/>
+                <w:szCs w:val="20"/>
+              </w:rPr>
+              <w:t xml:space="preserve"> </w:t>
+            </w:r>
+            <w:r>
+              <w:rPr>
+                <w:rFonts w:ascii="Calibri" w:hAnsi="Calibri" w:cs="Calibri"/>
+                <w:sz w:val="22"/>
+                <w:szCs w:val="22"/>
+              </w:rPr>
+              <w:t xml:space="preserve">Kal Academy -- Redmond, </w:t>
+            </w:r>
+            <w:proofErr w:type="gramStart"/>
+            <w:r>
+              <w:rPr>
+                <w:rFonts w:ascii="Calibri" w:hAnsi="Calibri" w:cs="Calibri"/>
+                <w:sz w:val="22"/>
+                <w:szCs w:val="22"/>
+              </w:rPr>
+              <w:t>WA  (</w:t>
+            </w:r>
+            <w:proofErr w:type="gramEnd"/>
+            <w:r>
+              <w:rPr>
+                <w:rFonts w:ascii="Calibri" w:hAnsi="Calibri" w:cs="Calibri"/>
+                <w:sz w:val="22"/>
+                <w:szCs w:val="22"/>
+              </w:rPr>
+              <w:t>2020)</w:t>
             </w:r>
           </w:p>
         </w:tc>
@@ -1284,8 +2515,9 @@
         <w:tc>
           <w:tcPr>
             <w:tcW w:w="5000" w:type="pct"/>
-            <w:gridSpan w:val="3"/>
+            <w:gridSpan w:val="7"/>
             <w:shd w:val="clear" w:color="auto" w:fill="auto"/>
+            <w:vAlign w:val="bottom"/>
           </w:tcPr>
           <w:p>
             <w:pPr>
@@ -1309,70 +2541,16 @@
                 <w:sz w:val="22"/>
                 <w:szCs w:val="20"/>
               </w:rPr>
-              <w:t>BA</w:t>
-            </w:r>
-            <w:r>
-              <w:rPr>
-                <w:rFonts w:ascii="Calibri" w:hAnsi="Calibri" w:cs="Calibri"/>
-                <w:sz w:val="22"/>
-                <w:szCs w:val="20"/>
-              </w:rPr>
-              <w:t>-</w:t>
-            </w:r>
-            <w:r>
-              <w:rPr>
-                <w:rFonts w:ascii="Calibri" w:hAnsi="Calibri" w:cs="Calibri"/>
-                <w:sz w:val="22"/>
-                <w:szCs w:val="20"/>
-              </w:rPr>
-              <w:t>Ed: Language, Literacy, Cultural Studies</w:t>
-            </w:r>
-            <w:r>
-              <w:rPr>
-                <w:rFonts w:ascii="Calibri" w:hAnsi="Calibri" w:cs="Calibri"/>
-                <w:sz w:val="22"/>
-                <w:szCs w:val="20"/>
-              </w:rPr>
-              <w:t xml:space="preserve">. </w:t>
-            </w:r>
-            <w:r>
-              <w:rPr>
-                <w:rFonts w:ascii="Calibri" w:hAnsi="Calibri" w:cs="Calibri"/>
-                <w:i/>
-                <w:iCs/>
-                <w:sz w:val="22"/>
-                <w:szCs w:val="20"/>
-              </w:rPr>
-              <w:t>Magna Cum Laude.</w:t>
-            </w:r>
-            <w:r>
-              <w:rPr>
-                <w:rFonts w:ascii="Calibri" w:hAnsi="Calibri" w:cs="Calibri"/>
-                <w:i/>
-                <w:iCs/>
-                <w:sz w:val="22"/>
-                <w:szCs w:val="20"/>
-              </w:rPr>
-              <w:t xml:space="preserve"> </w:t>
-            </w:r>
-            <w:r>
-              <w:rPr>
-                <w:rFonts w:ascii="Calibri" w:hAnsi="Calibri" w:cs="Calibri"/>
-                <w:sz w:val="22"/>
-                <w:szCs w:val="20"/>
-              </w:rPr>
-              <w:t xml:space="preserve">GPA 3.94. </w:t>
-            </w:r>
-          </w:p>
-          <w:p>
-            <w:pPr>
-              <w:ind w:left="72"/>
-              <w:rPr>
-                <w:rFonts w:ascii="Calibri" w:hAnsi="Calibri" w:cs="Calibri"/>
-                <w:sz w:val="4"/>
-                <w:szCs w:val="2"/>
-              </w:rPr>
-            </w:pPr>
+              <w:t xml:space="preserve">Coursework: </w:t>
+            </w:r>
+            <w:r>
+              <w:rPr>
+                <w:rFonts w:ascii="Calibri" w:hAnsi="Calibri" w:cs="Calibri"/>
+                <w:sz w:val="22"/>
+                <w:szCs w:val="20"/>
+              </w:rPr>
+              <w:t xml:space="preserve">MongoDB, Express, Angular, React, NodeJS, Data Structures and Algorithms. </w:t>
+            </w:r>
           </w:p>
           <w:p>
             <w:pPr>
@@ -1396,532 +2574,7 @@
                 <w:sz w:val="22"/>
                 <w:szCs w:val="20"/>
               </w:rPr>
-              <w:t>Major c</w:t>
-            </w:r>
-            <w:r>
-              <w:rPr>
-                <w:rFonts w:ascii="Calibri" w:hAnsi="Calibri" w:cs="Calibri"/>
-                <w:sz w:val="22"/>
-                <w:szCs w:val="20"/>
-              </w:rPr>
-              <w:t xml:space="preserve">oursework: </w:t>
-            </w:r>
-            <w:r>
-              <w:rPr>
-                <w:rFonts w:ascii="Calibri" w:hAnsi="Calibri" w:cs="Calibri"/>
-                <w:sz w:val="22"/>
-                <w:szCs w:val="20"/>
-              </w:rPr>
-              <w:t xml:space="preserve">55 courses in language, literacy, and cultural studies/TESOL including one quarter abroad in Queretaro, </w:t>
-            </w:r>
-            <w:r>
-              <w:rPr>
-                <w:rFonts w:ascii="Calibri" w:hAnsi="Calibri" w:cs="Calibri"/>
-                <w:sz w:val="22"/>
-                <w:szCs w:val="20"/>
-              </w:rPr>
-              <w:t>Mexico,</w:t>
-            </w:r>
-            <w:r>
-              <w:rPr>
-                <w:rFonts w:ascii="Calibri" w:hAnsi="Calibri" w:cs="Calibri"/>
-                <w:sz w:val="22"/>
-                <w:szCs w:val="20"/>
-              </w:rPr>
-              <w:t xml:space="preserve"> and coursework in multicultural educational materials.</w:t>
-            </w:r>
-          </w:p>
-          <w:p>
-            <w:pPr>
-              <w:numPr>
-                <w:ilvl w:val="0"/>
-                <w:numId w:val="5"/>
-              </w:numPr>
-              <w:tabs>
-                <w:tab w:val="clear" w:pos="720"/>
-              </w:tabs>
-              <w:ind w:left="252" w:hanging="180"/>
-              <w:rPr>
-                <w:rFonts w:ascii="Calibri" w:hAnsi="Calibri" w:cs="Calibri"/>
-                <w:sz w:val="22"/>
-                <w:szCs w:val="20"/>
-              </w:rPr>
-            </w:pPr>
-            <w:r>
-              <w:rPr>
-                <w:rFonts w:ascii="Calibri" w:hAnsi="Calibri" w:cs="Calibri"/>
-                <w:sz w:val="22"/>
-                <w:szCs w:val="20"/>
-              </w:rPr>
-              <w:t>Methods &amp; practicum: over 15 courses in methods for k-8 education and over 100 hours practicum and service learning in P-12 classrooms across Western Washington.</w:t>
-            </w:r>
-          </w:p>
-          <w:p>
-            <w:pPr>
-              <w:numPr>
-                <w:ilvl w:val="0"/>
-                <w:numId w:val="5"/>
-              </w:numPr>
-              <w:tabs>
-                <w:tab w:val="clear" w:pos="720"/>
-              </w:tabs>
-              <w:ind w:left="252" w:hanging="180"/>
-              <w:rPr>
-                <w:rFonts w:ascii="Calibri" w:hAnsi="Calibri" w:cs="Calibri"/>
-                <w:sz w:val="22"/>
-                <w:szCs w:val="20"/>
-              </w:rPr>
-            </w:pPr>
-            <w:r>
-              <w:rPr>
-                <w:rFonts w:ascii="Calibri" w:hAnsi="Calibri" w:cs="Calibri"/>
-                <w:sz w:val="22"/>
-                <w:szCs w:val="20"/>
-              </w:rPr>
-              <w:t xml:space="preserve">Member of Student Washington Educators Association, Pi </w:t>
-            </w:r>
-            <w:r>
-              <w:rPr>
-                <w:rFonts w:ascii="Calibri" w:hAnsi="Calibri" w:cs="Calibri"/>
-                <w:sz w:val="22"/>
-                <w:szCs w:val="20"/>
-              </w:rPr>
-              <w:t>Lambda</w:t>
-            </w:r>
-            <w:r>
-              <w:rPr>
-                <w:rFonts w:ascii="Calibri" w:hAnsi="Calibri" w:cs="Calibri"/>
-                <w:sz w:val="22"/>
-                <w:szCs w:val="20"/>
-              </w:rPr>
-              <w:t xml:space="preserve"> Theta &amp; Phi Kappa Phi honors societies, participated in MORE for Teachers Science Education Grant research, North Sound Reading Council member</w:t>
-            </w:r>
-            <w:r>
-              <w:rPr>
-                <w:rFonts w:ascii="Calibri" w:hAnsi="Calibri" w:cs="Calibri"/>
-                <w:sz w:val="22"/>
-                <w:szCs w:val="20"/>
-              </w:rPr>
-              <w:t>.</w:t>
-            </w:r>
-          </w:p>
-        </w:tc>
-      </w:tr>
-      <w:tr>
-        <w:tc>
-          <w:tcPr>
-            <w:tcW w:w="5000" w:type="pct"/>
-            <w:gridSpan w:val="3"/>
-            <w:tcBorders>
-              <w:bottom w:val="single" w:sz="4" w:space="0" w:color="auto"/>
-            </w:tcBorders>
-            <w:shd w:val="clear" w:color="auto" w:fill="auto"/>
-            <w:vAlign w:val="bottom"/>
-          </w:tcPr>
-          <w:p>
-            <w:pPr>
-              <w:rPr>
-                <w:rFonts w:ascii="Calibri" w:hAnsi="Calibri" w:cs="Calibri"/>
-                <w:smallCaps/>
-                <w:sz w:val="22"/>
-                <w:szCs w:val="22"/>
-              </w:rPr>
-            </w:pPr>
-            <w:r>
-              <w:rPr>
-                <w:rFonts w:ascii="Calibri" w:hAnsi="Calibri" w:cs="Calibri"/>
-                <w:b/>
-                <w:smallCaps/>
-                <w:sz w:val="22"/>
-                <w:szCs w:val="22"/>
-              </w:rPr>
-              <w:t>Technical Experience</w:t>
-            </w:r>
-          </w:p>
-        </w:tc>
-      </w:tr>
-      <w:tr>
-        <w:tc>
-          <w:tcPr>
-            <w:tcW w:w="5000" w:type="pct"/>
-            <w:gridSpan w:val="3"/>
-            <w:tcBorders>
-              <w:top w:val="single" w:sz="4" w:space="0" w:color="auto"/>
-            </w:tcBorders>
-            <w:shd w:val="clear" w:color="auto" w:fill="auto"/>
-            <w:vAlign w:val="bottom"/>
-          </w:tcPr>
-          <w:p>
-            <w:pPr>
-              <w:rPr>
-                <w:rFonts w:ascii="Calibri" w:hAnsi="Calibri" w:cs="Calibri"/>
-                <w:b/>
-                <w:smallCaps/>
-                <w:spacing w:val="86"/>
-                <w:sz w:val="22"/>
-                <w:szCs w:val="22"/>
-              </w:rPr>
-            </w:pPr>
-            <w:r>
-              <w:rPr>
-                <w:rFonts w:ascii="Calibri" w:hAnsi="Calibri" w:cs="Calibri"/>
-                <w:b/>
-                <w:sz w:val="22"/>
-                <w:szCs w:val="22"/>
-              </w:rPr>
-              <w:t>Projects</w:t>
-            </w:r>
-            <w:r>
-              <w:rPr>
-                <w:rFonts w:ascii="Calibri" w:hAnsi="Calibri" w:cs="Calibri"/>
-                <w:sz w:val="22"/>
-                <w:szCs w:val="22"/>
-              </w:rPr>
-              <w:t xml:space="preserve"> </w:t>
-            </w:r>
-          </w:p>
-        </w:tc>
-      </w:tr>
-      <w:tr>
-        <w:trPr>
-          <w:trHeight w:val="132"/>
-        </w:trPr>
-        <w:tc>
-          <w:tcPr>
-            <w:tcW w:w="5000" w:type="pct"/>
-            <w:gridSpan w:val="3"/>
-            <w:shd w:val="clear" w:color="auto" w:fill="auto"/>
-          </w:tcPr>
-          <w:p>
-            <w:pPr>
-              <w:numPr>
-                <w:ilvl w:val="0"/>
-                <w:numId w:val="7"/>
-              </w:numPr>
-              <w:tabs>
-                <w:tab w:val="clear" w:pos="916"/>
-              </w:tabs>
-              <w:ind w:left="252" w:hanging="180"/>
-              <w:rPr>
-                <w:rFonts w:ascii="Calibri" w:hAnsi="Calibri" w:cs="Calibri"/>
-                <w:sz w:val="22"/>
-                <w:szCs w:val="20"/>
-              </w:rPr>
-            </w:pPr>
-            <w:r>
-              <w:rPr>
-                <w:rFonts w:ascii="Calibri" w:hAnsi="Calibri" w:cs="Calibri"/>
-                <w:b/>
-                <w:sz w:val="22"/>
-                <w:szCs w:val="20"/>
-              </w:rPr>
-              <w:t>Medical Center Room Log</w:t>
-            </w:r>
-            <w:r>
-              <w:rPr>
-                <w:rFonts w:ascii="Calibri" w:hAnsi="Calibri" w:cs="Calibri"/>
-                <w:b/>
-                <w:sz w:val="22"/>
-                <w:szCs w:val="20"/>
-              </w:rPr>
-              <w:t xml:space="preserve"> </w:t>
-            </w:r>
-            <w:r>
-              <w:rPr>
-                <w:rFonts w:ascii="Calibri" w:hAnsi="Calibri" w:cs="Calibri"/>
-                <w:sz w:val="22"/>
-                <w:szCs w:val="20"/>
-              </w:rPr>
-              <w:t>(</w:t>
-            </w:r>
-            <w:r>
-              <w:rPr>
-                <w:rFonts w:ascii="Calibri" w:hAnsi="Calibri" w:cs="Calibri"/>
-                <w:sz w:val="22"/>
-                <w:szCs w:val="20"/>
-              </w:rPr>
-              <w:t>2020</w:t>
-            </w:r>
-            <w:r>
-              <w:rPr>
-                <w:rFonts w:ascii="Calibri" w:hAnsi="Calibri" w:cs="Calibri"/>
-                <w:sz w:val="22"/>
-                <w:szCs w:val="20"/>
-              </w:rPr>
-              <w:t>)</w:t>
-            </w:r>
-            <w:r>
-              <w:rPr>
-                <w:rFonts w:ascii="Calibri" w:hAnsi="Calibri" w:cs="Calibri"/>
-                <w:sz w:val="22"/>
-                <w:szCs w:val="20"/>
-              </w:rPr>
-              <w:t xml:space="preserve">. </w:t>
-            </w:r>
-            <w:r>
-              <w:rPr>
-                <w:rFonts w:ascii="Calibri" w:hAnsi="Calibri" w:cs="Calibri"/>
-                <w:sz w:val="22"/>
-                <w:szCs w:val="20"/>
-              </w:rPr>
-              <w:t>Log for small local medical center to track the status of rooms and provider</w:t>
-            </w:r>
-            <w:r>
-              <w:rPr>
-                <w:rFonts w:ascii="Calibri" w:hAnsi="Calibri" w:cs="Calibri"/>
-                <w:sz w:val="22"/>
-                <w:szCs w:val="20"/>
-              </w:rPr>
-              <w:t xml:space="preserve"> availability</w:t>
-            </w:r>
-            <w:r>
-              <w:rPr>
-                <w:rFonts w:ascii="Calibri" w:hAnsi="Calibri" w:cs="Calibri"/>
-                <w:sz w:val="22"/>
-                <w:szCs w:val="20"/>
-              </w:rPr>
-              <w:t xml:space="preserve"> as well as tracking supplies</w:t>
-            </w:r>
-            <w:r>
-              <w:rPr>
-                <w:rFonts w:ascii="Calibri" w:hAnsi="Calibri" w:cs="Calibri"/>
-                <w:sz w:val="22"/>
-                <w:szCs w:val="20"/>
-              </w:rPr>
-              <w:t xml:space="preserve">.  </w:t>
-            </w:r>
-            <w:r>
-              <w:rPr>
-                <w:rFonts w:ascii="Calibri" w:hAnsi="Calibri" w:cs="Calibri"/>
-                <w:sz w:val="22"/>
-                <w:szCs w:val="20"/>
-              </w:rPr>
-              <w:t>MongoDB, Express, NodeJS, HTML, CSS.</w:t>
-            </w:r>
-          </w:p>
-          <w:p>
-            <w:pPr>
-              <w:numPr>
-                <w:ilvl w:val="0"/>
-                <w:numId w:val="7"/>
-              </w:numPr>
-              <w:tabs>
-                <w:tab w:val="clear" w:pos="916"/>
-              </w:tabs>
-              <w:ind w:left="252" w:hanging="180"/>
-              <w:rPr>
-                <w:rFonts w:ascii="Calibri" w:hAnsi="Calibri" w:cs="Calibri"/>
-                <w:sz w:val="4"/>
-                <w:szCs w:val="2"/>
-              </w:rPr>
-            </w:pPr>
-            <w:r>
-              <w:rPr>
-                <w:rFonts w:ascii="Calibri" w:hAnsi="Calibri" w:cs="Calibri"/>
-                <w:b/>
-                <w:sz w:val="22"/>
-                <w:szCs w:val="20"/>
-              </w:rPr>
-              <w:t>TV Maze App</w:t>
-            </w:r>
-            <w:r>
-              <w:rPr>
-                <w:rFonts w:ascii="Calibri" w:hAnsi="Calibri" w:cs="Calibri"/>
-                <w:b/>
-                <w:sz w:val="22"/>
-                <w:szCs w:val="20"/>
-              </w:rPr>
-              <w:t xml:space="preserve"> </w:t>
-            </w:r>
-            <w:r>
-              <w:rPr>
-                <w:rFonts w:ascii="Calibri" w:hAnsi="Calibri" w:cs="Calibri"/>
-                <w:sz w:val="22"/>
-                <w:szCs w:val="20"/>
-              </w:rPr>
-              <w:t>(2</w:t>
-            </w:r>
-            <w:r>
-              <w:rPr>
-                <w:rFonts w:ascii="Calibri" w:hAnsi="Calibri" w:cs="Calibri"/>
-                <w:sz w:val="22"/>
-                <w:szCs w:val="20"/>
-              </w:rPr>
-              <w:t>020</w:t>
-            </w:r>
-            <w:r>
-              <w:rPr>
-                <w:rFonts w:ascii="Calibri" w:hAnsi="Calibri" w:cs="Calibri"/>
-                <w:sz w:val="22"/>
-                <w:szCs w:val="20"/>
-              </w:rPr>
-              <w:t>)</w:t>
-            </w:r>
-            <w:r>
-              <w:rPr>
-                <w:rFonts w:ascii="Calibri" w:hAnsi="Calibri" w:cs="Calibri"/>
-                <w:sz w:val="22"/>
-                <w:szCs w:val="20"/>
-              </w:rPr>
-              <w:t xml:space="preserve">. </w:t>
-            </w:r>
-            <w:r>
-              <w:rPr>
-                <w:rFonts w:ascii="Calibri" w:hAnsi="Calibri" w:cs="Calibri"/>
-                <w:sz w:val="22"/>
-                <w:szCs w:val="20"/>
-              </w:rPr>
-              <w:t>Web application connected to TV Maze API allowing users to look up shows that evening or search for shows to see their details</w:t>
-            </w:r>
-            <w:r>
-              <w:rPr>
-                <w:rFonts w:ascii="Calibri" w:hAnsi="Calibri" w:cs="Calibri"/>
-                <w:sz w:val="22"/>
-                <w:szCs w:val="20"/>
-              </w:rPr>
-              <w:t>.</w:t>
-            </w:r>
-            <w:r>
-              <w:rPr>
-                <w:rFonts w:ascii="Calibri" w:hAnsi="Calibri" w:cs="Calibri"/>
-                <w:sz w:val="22"/>
-                <w:szCs w:val="20"/>
-              </w:rPr>
-              <w:t xml:space="preserve">  </w:t>
-            </w:r>
-            <w:r>
-              <w:rPr>
-                <w:rFonts w:ascii="Calibri" w:hAnsi="Calibri" w:cs="Calibri"/>
-                <w:sz w:val="22"/>
-                <w:szCs w:val="20"/>
-              </w:rPr>
-              <w:t>Angular, TypeScript, HTML, CSS</w:t>
-            </w:r>
-          </w:p>
-          <w:p>
-            <w:pPr>
-              <w:numPr>
-                <w:ilvl w:val="0"/>
-                <w:numId w:val="7"/>
-              </w:numPr>
-              <w:tabs>
-                <w:tab w:val="clear" w:pos="916"/>
-              </w:tabs>
-              <w:ind w:left="252" w:hanging="180"/>
-              <w:rPr>
-                <w:rFonts w:ascii="Calibri" w:hAnsi="Calibri" w:cs="Calibri"/>
-                <w:sz w:val="10"/>
-                <w:szCs w:val="10"/>
-              </w:rPr>
-            </w:pPr>
-            <w:r>
-              <w:rPr>
-                <w:rFonts w:ascii="Calibri" w:hAnsi="Calibri" w:cs="Calibri"/>
-                <w:b/>
-                <w:sz w:val="22"/>
-                <w:szCs w:val="20"/>
-              </w:rPr>
-              <w:t>Dev</w:t>
-            </w:r>
-            <w:r>
-              <w:rPr>
-                <w:rFonts w:ascii="Calibri" w:hAnsi="Calibri" w:cs="Calibri"/>
-                <w:b/>
-                <w:sz w:val="22"/>
-                <w:szCs w:val="20"/>
-              </w:rPr>
-              <w:t xml:space="preserve"> </w:t>
-            </w:r>
-            <w:r>
-              <w:rPr>
-                <w:rFonts w:ascii="Calibri" w:hAnsi="Calibri" w:cs="Calibri"/>
-                <w:b/>
-                <w:sz w:val="22"/>
-                <w:szCs w:val="20"/>
-              </w:rPr>
-              <w:t>Connector</w:t>
-            </w:r>
-            <w:r>
-              <w:rPr>
-                <w:rFonts w:ascii="Calibri" w:hAnsi="Calibri" w:cs="Calibri"/>
-                <w:bCs/>
-                <w:sz w:val="22"/>
-                <w:szCs w:val="20"/>
-              </w:rPr>
-              <w:t xml:space="preserve"> (2020). </w:t>
-            </w:r>
-            <w:r>
-              <w:rPr>
-                <w:rFonts w:ascii="Calibri" w:hAnsi="Calibri" w:cs="Calibri"/>
-                <w:bCs/>
-                <w:sz w:val="22"/>
-                <w:szCs w:val="20"/>
-              </w:rPr>
-              <w:t>Social media site a la LinkedIn built with instructor support.  MongoDB, Express, NodeJS, React.</w:t>
-            </w:r>
-          </w:p>
-          <w:p>
-            <w:pPr>
-              <w:rPr>
-                <w:rFonts w:ascii="Calibri" w:hAnsi="Calibri" w:cs="Calibri"/>
-                <w:sz w:val="14"/>
-                <w:szCs w:val="14"/>
-              </w:rPr>
-            </w:pPr>
-          </w:p>
-        </w:tc>
-      </w:tr>
-      <w:tr>
-        <w:tc>
-          <w:tcPr>
-            <w:tcW w:w="5000" w:type="pct"/>
-            <w:gridSpan w:val="3"/>
-            <w:tcBorders>
-              <w:bottom w:val="single" w:sz="4" w:space="0" w:color="auto"/>
-            </w:tcBorders>
-            <w:shd w:val="clear" w:color="auto" w:fill="auto"/>
-            <w:vAlign w:val="bottom"/>
-          </w:tcPr>
-          <w:p>
-            <w:pPr>
-              <w:rPr>
-                <w:rFonts w:ascii="Calibri" w:hAnsi="Calibri" w:cs="Calibri"/>
-                <w:b/>
-                <w:smallCaps/>
-                <w:spacing w:val="86"/>
-                <w:sz w:val="22"/>
-                <w:szCs w:val="22"/>
-              </w:rPr>
-            </w:pPr>
-            <w:r>
-              <w:rPr>
-                <w:rFonts w:ascii="Calibri" w:hAnsi="Calibri" w:cs="Calibri"/>
-                <w:b/>
-                <w:smallCaps/>
-                <w:sz w:val="22"/>
-                <w:szCs w:val="22"/>
-              </w:rPr>
-              <w:t>Additional</w:t>
-            </w:r>
-            <w:r>
-              <w:rPr>
-                <w:rFonts w:ascii="Calibri" w:hAnsi="Calibri" w:cs="Calibri"/>
-                <w:b/>
-                <w:smallCaps/>
-                <w:sz w:val="22"/>
-                <w:szCs w:val="22"/>
-              </w:rPr>
-              <w:t xml:space="preserve"> Experience</w:t>
-            </w:r>
-            <w:r>
-              <w:rPr>
-                <w:rFonts w:ascii="Calibri" w:hAnsi="Calibri" w:cs="Calibri"/>
-                <w:b/>
-                <w:smallCaps/>
-                <w:sz w:val="22"/>
-                <w:szCs w:val="22"/>
-              </w:rPr>
-              <w:t xml:space="preserve"> and Awards</w:t>
+              <w:t>Remote team collaboration via Slack, Microsoft Teams, GitHub. Daily remote scrum meetings.</w:t>
             </w:r>
           </w:p>
         </w:tc>
@@ -1933,165 +2586,45 @@
         <w:tc>
           <w:tcPr>
             <w:tcW w:w="5000" w:type="pct"/>
-            <w:gridSpan w:val="3"/>
-            <w:tcBorders>
-              <w:top w:val="single" w:sz="4" w:space="0" w:color="auto"/>
-            </w:tcBorders>
+            <w:gridSpan w:val="7"/>
             <w:shd w:val="clear" w:color="auto" w:fill="auto"/>
+            <w:vAlign w:val="bottom"/>
           </w:tcPr>
           <w:p>
             <w:pPr>
               <w:pStyle w:val="Achievement"/>
-              <w:rPr>
-                <w:rFonts w:ascii="Calibri" w:hAnsi="Calibri" w:cs="Calibri"/>
-                <w:sz w:val="22"/>
-              </w:rPr>
-            </w:pPr>
-            <w:r>
-              <w:rPr>
-                <w:rFonts w:ascii="Calibri" w:hAnsi="Calibri" w:cs="Calibri"/>
-                <w:b/>
-                <w:sz w:val="22"/>
-              </w:rPr>
-              <w:t>Teaching Intern</w:t>
-            </w:r>
-            <w:r>
-              <w:rPr>
-                <w:rFonts w:ascii="Calibri" w:hAnsi="Calibri" w:cs="Calibri"/>
-                <w:b/>
-                <w:sz w:val="22"/>
-              </w:rPr>
-              <w:t xml:space="preserve"> (</w:t>
-            </w:r>
-            <w:r>
-              <w:rPr>
-                <w:rFonts w:ascii="Calibri" w:hAnsi="Calibri" w:cs="Calibri"/>
-                <w:b/>
-                <w:sz w:val="22"/>
-              </w:rPr>
-              <w:t>2013</w:t>
-            </w:r>
-            <w:r>
-              <w:rPr>
-                <w:rFonts w:ascii="Calibri" w:hAnsi="Calibri" w:cs="Calibri"/>
-                <w:b/>
-                <w:sz w:val="22"/>
-              </w:rPr>
-              <w:t xml:space="preserve"> – </w:t>
-            </w:r>
-            <w:r>
-              <w:rPr>
-                <w:rFonts w:ascii="Calibri" w:hAnsi="Calibri" w:cs="Calibri"/>
-                <w:b/>
-                <w:sz w:val="22"/>
-              </w:rPr>
-              <w:t>2014</w:t>
-            </w:r>
-            <w:r>
-              <w:rPr>
-                <w:rFonts w:ascii="Calibri" w:hAnsi="Calibri" w:cs="Calibri"/>
-                <w:b/>
-                <w:sz w:val="22"/>
-              </w:rPr>
-              <w:t xml:space="preserve">): </w:t>
-            </w:r>
-            <w:r>
-              <w:rPr>
-                <w:rFonts w:ascii="Calibri" w:hAnsi="Calibri" w:cs="Calibri"/>
-                <w:sz w:val="22"/>
-              </w:rPr>
-              <w:t>Taug</w:t>
-            </w:r>
-            <w:r>
-              <w:rPr>
-                <w:rFonts w:ascii="Calibri" w:hAnsi="Calibri" w:cs="Calibri"/>
-                <w:sz w:val="22"/>
-              </w:rPr>
-              <w:t>ht in two 5</w:t>
-            </w:r>
-            <w:r>
-              <w:rPr>
-                <w:rFonts w:ascii="Calibri" w:hAnsi="Calibri" w:cs="Calibri"/>
-                <w:sz w:val="22"/>
-                <w:vertAlign w:val="superscript"/>
-              </w:rPr>
-              <w:t>th</w:t>
-            </w:r>
-            <w:r>
-              <w:rPr>
-                <w:rFonts w:ascii="Calibri" w:hAnsi="Calibri" w:cs="Calibri"/>
-                <w:sz w:val="22"/>
-              </w:rPr>
-              <w:t xml:space="preserve"> grade classrooms in Western Washington.  Rated ‘proficient’ or ‘advanced’ across WWU teacher evaluation categories.</w:t>
-            </w:r>
-          </w:p>
-          <w:p>
-            <w:pPr>
-              <w:pStyle w:val="Achievement"/>
-              <w:rPr>
-                <w:rFonts w:ascii="Calibri" w:hAnsi="Calibri" w:cs="Calibri"/>
-                <w:sz w:val="22"/>
-              </w:rPr>
-            </w:pPr>
-            <w:r>
-              <w:rPr>
-                <w:rFonts w:ascii="Calibri" w:hAnsi="Calibri" w:cs="Calibri"/>
-                <w:b/>
-                <w:sz w:val="22"/>
-              </w:rPr>
-              <w:t>T</w:t>
-            </w:r>
-            <w:r>
-              <w:rPr>
-                <w:rFonts w:ascii="Calibri" w:hAnsi="Calibri" w:cs="Calibri"/>
-                <w:b/>
-                <w:sz w:val="22"/>
-              </w:rPr>
-              <w:t>eacher Performance Evaluation Protocol</w:t>
-            </w:r>
-            <w:r>
-              <w:rPr>
-                <w:rFonts w:ascii="Calibri" w:hAnsi="Calibri" w:cs="Calibri"/>
-                <w:b/>
-                <w:sz w:val="22"/>
-              </w:rPr>
-              <w:t>:</w:t>
-            </w:r>
-            <w:r>
-              <w:rPr>
-                <w:rFonts w:ascii="Calibri" w:hAnsi="Calibri" w:cs="Calibri"/>
-                <w:b/>
-                <w:sz w:val="22"/>
-              </w:rPr>
+            </w:pPr>
+            <w:r>
+              <w:t>BA-Ed: Language, Literacy, Cultural Studies</w:t>
+            </w:r>
+            <w:r>
+              <w:t xml:space="preserve"> --</w:t>
+            </w:r>
+            <w:r>
               <w:t xml:space="preserve"> </w:t>
             </w:r>
             <w:r>
               <w:rPr>
-                <w:rFonts w:ascii="Calibri" w:hAnsi="Calibri" w:cs="Calibri"/>
-                <w:sz w:val="22"/>
-              </w:rPr>
-              <w:t xml:space="preserve">Earned proficient </w:t>
-            </w:r>
-            <w:r>
-              <w:rPr>
-                <w:rFonts w:ascii="Calibri" w:hAnsi="Calibri" w:cs="Calibri"/>
-                <w:sz w:val="22"/>
-              </w:rPr>
-              <w:t xml:space="preserve">&amp; advanced </w:t>
-            </w:r>
-            <w:r>
-              <w:rPr>
-                <w:rFonts w:ascii="Calibri" w:hAnsi="Calibri" w:cs="Calibri"/>
-                <w:sz w:val="22"/>
-              </w:rPr>
-              <w:t>ratings for teacher performance and student growth each year</w:t>
-            </w:r>
-            <w:r>
-              <w:rPr>
-                <w:rFonts w:ascii="Calibri" w:hAnsi="Calibri" w:cs="Calibri"/>
-                <w:sz w:val="22"/>
-              </w:rPr>
-              <w:t>.</w:t>
+                <w:b w:val="0"/>
+                <w:bCs/>
+              </w:rPr>
+              <w:t xml:space="preserve">Western Washington University -- Bellingham, </w:t>
+            </w:r>
+            <w:proofErr w:type="gramStart"/>
+            <w:r>
+              <w:rPr>
+                <w:b w:val="0"/>
+                <w:bCs/>
+              </w:rPr>
+              <w:t>WA  (</w:t>
+            </w:r>
+            <w:proofErr w:type="gramEnd"/>
+            <w:r>
+              <w:rPr>
+                <w:b w:val="0"/>
+                <w:bCs/>
+              </w:rPr>
+              <w:t>2014)</w:t>
             </w:r>
           </w:p>
         </w:tc>
@@ -2103,81 +2636,34 @@
         <w:tc>
           <w:tcPr>
             <w:tcW w:w="5000" w:type="pct"/>
-            <w:gridSpan w:val="3"/>
+            <w:gridSpan w:val="7"/>
             <w:shd w:val="clear" w:color="auto" w:fill="auto"/>
           </w:tcPr>
           <w:p>
             <w:pPr>
-              <w:pStyle w:val="Achievement"/>
               <w:numPr>
                 <w:ilvl w:val="0"/>
-                <w:numId w:val="0"/>
+                <w:numId w:val="5"/>
               </w:numPr>
+              <w:tabs>
+                <w:tab w:val="clear" w:pos="720"/>
+              </w:tabs>
               <w:ind w:left="252" w:hanging="180"/>
               <w:rPr>
                 <w:rFonts w:ascii="Calibri" w:hAnsi="Calibri" w:cs="Calibri"/>
                 <w:sz w:val="22"/>
-              </w:rPr>
-            </w:pPr>
-            <w:r>
-              <w:rPr>
-                <w:rFonts w:ascii="Calibri" w:hAnsi="Calibri" w:cs="Calibri"/>
-                <w:b/>
-                <w:sz w:val="22"/>
-                <w:szCs w:val="22"/>
-              </w:rPr>
-              <w:t>Languages and Technologies</w:t>
-            </w:r>
-          </w:p>
-        </w:tc>
-      </w:tr>
-      <w:tr>
-        <w:trPr>
-          <w:trHeight w:val="70"/>
-        </w:trPr>
-        <w:tc>
-          <w:tcPr>
-            <w:tcW w:w="5000" w:type="pct"/>
-            <w:gridSpan w:val="3"/>
-            <w:shd w:val="clear" w:color="auto" w:fill="auto"/>
-          </w:tcPr>
-          <w:p>
-            <w:pPr>
-              <w:pStyle w:val="Achievement"/>
-              <w:rPr>
-                <w:rFonts w:ascii="Calibri" w:hAnsi="Calibri" w:cs="Calibri"/>
-                <w:sz w:val="22"/>
-              </w:rPr>
-            </w:pPr>
-            <w:r>
-              <w:rPr>
-                <w:rFonts w:ascii="Calibri" w:hAnsi="Calibri" w:cs="Calibri"/>
-                <w:sz w:val="22"/>
-              </w:rPr>
-              <w:t>JavaScript, HTML, CSS, Angular, React, MongoDB, Express, jQuery.  Limited work with PHP.</w:t>
-            </w:r>
-          </w:p>
-          <w:p>
-            <w:pPr>
-              <w:pStyle w:val="Achievement"/>
-              <w:rPr>
-                <w:rFonts w:ascii="Calibri" w:hAnsi="Calibri" w:cs="Calibri"/>
-                <w:sz w:val="22"/>
-              </w:rPr>
-            </w:pPr>
-            <w:r>
-              <w:rPr>
-                <w:rFonts w:ascii="Calibri" w:hAnsi="Calibri" w:cs="Calibri"/>
-                <w:sz w:val="22"/>
-              </w:rPr>
-              <w:t>Visual Studio</w:t>
-            </w:r>
-            <w:r>
-              <w:rPr>
-                <w:rFonts w:ascii="Calibri" w:hAnsi="Calibri" w:cs="Calibri"/>
-                <w:sz w:val="22"/>
-              </w:rPr>
-              <w:t xml:space="preserve"> Code, GitHub (repos, Kanban boards, etc.), Microsoft Teams, Zoom, Slack.</w:t>
+                <w:szCs w:val="20"/>
+              </w:rPr>
+            </w:pPr>
+            <w:r>
+              <w:rPr>
+                <w:rFonts w:ascii="Calibri" w:hAnsi="Calibri" w:cs="Calibri"/>
+                <w:i/>
+                <w:iCs/>
+                <w:sz w:val="22"/>
+                <w:szCs w:val="20"/>
+              </w:rPr>
+              <w:t>Graduated Magna Cum Laude – 3.94 GPA</w:t>
             </w:r>
           </w:p>
         </w:tc>
@@ -2191,6 +2677,14 @@
           <w:szCs w:val="2"/>
         </w:rPr>
       </w:pPr>
+      <w:r>
+        <w:rPr>
+          <w:rFonts w:ascii="Calibri" w:hAnsi="Calibri" w:cs="Calibri"/>
+          <w:sz w:val="2"/>
+          <w:szCs w:val="2"/>
+        </w:rPr>
+        <w:br w:type="textWrapping" w:clear="all"/>
+      </w:r>
     </w:p>
     <w:sectPr>
       <w:pgSz w:w="12240" w:h="15840"/>
@@ -2780,7 +3274,6 @@
     <w:lvl w:ilvl="0" w:tplc="AA5E5056">
       <w:start w:val="1"/>
       <w:numFmt w:val="bullet"/>
-      <w:pStyle w:val="Achievement"/>
       <w:lvlText w:val=""/>
       <w:lvlJc w:val="left"/>
       <w:pPr>
@@ -3487,6 +3980,118 @@
     </w:lvl>
   </w:abstractNum>
   <w:abstractNum w:abstractNumId="9" w15:restartNumberingAfterBreak="0">
+    <w:nsid w:val="7B9E33A0"/>
+    <w:multiLevelType w:val="hybridMultilevel"/>
+    <w:tmpl w:val="508ED408"/>
+    <w:lvl w:ilvl="0" w:tplc="3F2CFD9E">
+      <w:numFmt w:val="bullet"/>
+      <w:lvlText w:val=""/>
+      <w:lvlJc w:val="left"/>
+      <w:pPr>
+        <w:ind w:left="720" w:hanging="360"/>
+      </w:pPr>
+      <w:rPr>
+        <w:rFonts w:ascii="Symbol" w:eastAsia="Times New Roman" w:hAnsi="Symbol" w:cs="Calibri" w:hint="default"/>
+      </w:rPr>
+    </w:lvl>
+    <w:lvl w:ilvl="1" w:tplc="04090003" w:tentative="1">
+      <w:start w:val="1"/>
+      <w:numFmt w:val="bullet"/>
+      <w:lvlText w:val="o"/>
+      <w:lvlJc w:val="left"/>
+      <w:pPr>
+        <w:ind w:left="1440" w:hanging="360"/>
+      </w:pPr>
+      <w:rPr>
+        <w:rFonts w:ascii="Courier New" w:hAnsi="Courier New" w:cs="Courier New" w:hint="default"/>
+      </w:rPr>
+    </w:lvl>
+    <w:lvl w:ilvl="2" w:tplc="04090005" w:tentative="1">
+      <w:start w:val="1"/>
+      <w:numFmt w:val="bullet"/>
+      <w:lvlText w:val=""/>
+      <w:lvlJc w:val="left"/>
+      <w:pPr>
+        <w:ind w:left="2160" w:hanging="360"/>
+      </w:pPr>
+      <w:rPr>
+        <w:rFonts w:ascii="Wingdings" w:hAnsi="Wingdings" w:hint="default"/>
+      </w:rPr>
+    </w:lvl>
+    <w:lvl w:ilvl="3" w:tplc="04090001" w:tentative="1">
+      <w:start w:val="1"/>
+      <w:numFmt w:val="bullet"/>
+      <w:lvlText w:val=""/>
+      <w:lvlJc w:val="left"/>
+      <w:pPr>
+        <w:ind w:left="2880" w:hanging="360"/>
+      </w:pPr>
+      <w:rPr>
+        <w:rFonts w:ascii="Symbol" w:hAnsi="Symbol" w:hint="default"/>
+      </w:rPr>
+    </w:lvl>
+    <w:lvl w:ilvl="4" w:tplc="04090003" w:tentative="1">
+      <w:start w:val="1"/>
+      <w:numFmt w:val="bullet"/>
+      <w:lvlText w:val="o"/>
+      <w:lvlJc w:val="left"/>
+      <w:pPr>
+        <w:ind w:left="3600" w:hanging="360"/>
+      </w:pPr>
+      <w:rPr>
+        <w:rFonts w:ascii="Courier New" w:hAnsi="Courier New" w:cs="Courier New" w:hint="default"/>
+      </w:rPr>
+    </w:lvl>
+    <w:lvl w:ilvl="5" w:tplc="04090005" w:tentative="1">
+      <w:start w:val="1"/>
+      <w:numFmt w:val="bullet"/>
+      <w:lvlText w:val=""/>
+      <w:lvlJc w:val="left"/>
+      <w:pPr>
+        <w:ind w:left="4320" w:hanging="360"/>
+      </w:pPr>
+      <w:rPr>
+        <w:rFonts w:ascii="Wingdings" w:hAnsi="Wingdings" w:hint="default"/>
+      </w:rPr>
+    </w:lvl>
+    <w:lvl w:ilvl="6" w:tplc="04090001" w:tentative="1">
+      <w:start w:val="1"/>
+      <w:numFmt w:val="bullet"/>
+      <w:lvlText w:val=""/>
+      <w:lvlJc w:val="left"/>
+      <w:pPr>
+        <w:ind w:left="5040" w:hanging="360"/>
+      </w:pPr>
+      <w:rPr>
+        <w:rFonts w:ascii="Symbol" w:hAnsi="Symbol" w:hint="default"/>
+      </w:rPr>
+    </w:lvl>
+    <w:lvl w:ilvl="7" w:tplc="04090003" w:tentative="1">
+      <w:start w:val="1"/>
+      <w:numFmt w:val="bullet"/>
+      <w:lvlText w:val="o"/>
+      <w:lvlJc w:val="left"/>
+      <w:pPr>
+        <w:ind w:left="5760" w:hanging="360"/>
+      </w:pPr>
+      <w:rPr>
+        <w:rFonts w:ascii="Courier New" w:hAnsi="Courier New" w:cs="Courier New" w:hint="default"/>
+      </w:rPr>
+    </w:lvl>
+    <w:lvl w:ilvl="8" w:tplc="04090005" w:tentative="1">
+      <w:start w:val="1"/>
+      <w:numFmt w:val="bullet"/>
+      <w:lvlText w:val=""/>
+      <w:lvlJc w:val="left"/>
+      <w:pPr>
+        <w:ind w:left="6480" w:hanging="360"/>
+      </w:pPr>
+      <w:rPr>
+        <w:rFonts w:ascii="Wingdings" w:hAnsi="Wingdings" w:hint="default"/>
+      </w:rPr>
+    </w:lvl>
+  </w:abstractNum>
+  <w:abstractNum w:abstractNumId="10" w15:restartNumberingAfterBreak="0">
     <w:nsid w:val="7D8828E0"/>
     <w:multiLevelType w:val="hybridMultilevel"/>
     <w:tmpl w:val="B68CC4E6"/>
@@ -3639,7 +4244,7 @@
     <w:abstractNumId w:val="4"/>
   </w:num>
   <w:num w:numId="4">
-    <w:abstractNumId w:val="9"/>
+    <w:abstractNumId w:val="10"/>
   </w:num>
   <w:num w:numId="5">
     <w:abstractNumId w:val="6"/>
@@ -3659,6 +4264,9 @@
   <w:num w:numId="10">
     <w:abstractNumId w:val="0"/>
   </w:num>
+  <w:num w:numId="11">
+    <w:abstractNumId w:val="9"/>
+  </w:num>
 </w:numbering>
 </file>
 
@@ -3689,6 +4297,50 @@
     <w:lsdException w:name="Subtitle" w:qFormat="1"/>
     <w:lsdException w:name="Strong" w:qFormat="1"/>
     <w:lsdException w:name="Emphasis" w:qFormat="1"/>
+    <w:lsdException w:name="Normal Table" w:semiHidden="1" w:unhideWhenUsed="1"/>
+    <w:lsdException w:name="Table Simple 1" w:semiHidden="1" w:unhideWhenUsed="1"/>
+    <w:lsdException w:name="Table Simple 2" w:semiHidden="1" w:unhideWhenUsed="1"/>
+    <w:lsdException w:name="Table Simple 3" w:semiHidden="1" w:unhideWhenUsed="1"/>
+    <w:lsdException w:name="Table Classic 1" w:semiHidden="1" w:unhideWhenUsed="1"/>
+    <w:lsdException w:name="Table Classic 2" w:semiHidden="1" w:unhideWhenUsed="1"/>
+    <w:lsdException w:name="Table Classic 3" w:semiHidden="1" w:unhideWhenUsed="1"/>
+    <w:lsdException w:name="Table Classic 4" w:semiHidden="1" w:unhideWhenUsed="1"/>
+    <w:lsdException w:name="Table Colorful 1" w:semiHidden="1" w:unhideWhenUsed="1"/>
+    <w:lsdException w:name="Table Colorful 2" w:semiHidden="1" w:unhideWhenUsed="1"/>
+    <w:lsdException w:name="Table Colorful 3" w:semiHidden="1" w:unhideWhenUsed="1"/>
+    <w:lsdException w:name="Table Columns 1" w:semiHidden="1" w:unhideWhenUsed="1"/>
+    <w:lsdException w:name="Table Columns 2" w:semiHidden="1" w:unhideWhenUsed="1"/>
+    <w:lsdException w:name="Table Columns 3" w:semiHidden="1" w:unhideWhenUsed="1"/>
+    <w:lsdException w:name="Table Columns 4" w:semiHidden="1" w:unhideWhenUsed="1"/>
+    <w:lsdException w:name="Table Columns 5" w:semiHidden="1" w:unhideWhenUsed="1"/>
+    <w:lsdException w:name="Table Grid 1" w:semiHidden="1" w:unhideWhenUsed="1"/>
+    <w:lsdException w:name="Table Grid 2" w:semiHidden="1" w:unhideWhenUsed="1"/>
+    <w:lsdException w:name="Table Grid 3" w:semiHidden="1" w:unhideWhenUsed="1"/>
+    <w:lsdException w:name="Table Grid 4" w:semiHidden="1" w:unhideWhenUsed="1"/>
+    <w:lsdException w:name="Table Grid 5" w:semiHidden="1" w:unhideWhenUsed="1"/>
+    <w:lsdException w:name="Table Grid 6" w:semiHidden="1" w:unhideWhenUsed="1"/>
+    <w:lsdException w:name="Table Grid 7" w:semiHidden="1" w:unhideWhenUsed="1"/>
+    <w:lsdException w:name="Table Grid 8" w:semiHidden="1" w:unhideWhenUsed="1"/>
+    <w:lsdException w:name="Table List 1" w:semiHidden="1" w:unhideWhenUsed="1"/>
+    <w:lsdException w:name="Table List 2" w:semiHidden="1" w:unhideWhenUsed="1"/>
+    <w:lsdException w:name="Table List 3" w:semiHidden="1" w:unhideWhenUsed="1"/>
+    <w:lsdException w:name="Table List 4" w:semiHidden="1" w:unhideWhenUsed="1"/>
+    <w:lsdException w:name="Table List 5" w:semiHidden="1" w:unhideWhenUsed="1"/>
+    <w:lsdException w:name="Table List 6" w:semiHidden="1" w:unhideWhenUsed="1"/>
+    <w:lsdException w:name="Table List 7" w:semiHidden="1" w:unhideWhenUsed="1"/>
+    <w:lsdException w:name="Table List 8" w:semiHidden="1" w:unhideWhenUsed="1"/>
+    <w:lsdException w:name="Table 3D effects 1" w:semiHidden="1" w:unhideWhenUsed="1"/>
+    <w:lsdException w:name="Table 3D effects 2" w:semiHidden="1" w:unhideWhenUsed="1"/>
+    <w:lsdException w:name="Table 3D effects 3" w:semiHidden="1" w:unhideWhenUsed="1"/>
+    <w:lsdException w:name="Table Contemporary" w:semiHidden="1" w:unhideWhenUsed="1"/>
+    <w:lsdException w:name="Table Elegant" w:semiHidden="1" w:unhideWhenUsed="1"/>
+    <w:lsdException w:name="Table Professional" w:semiHidden="1" w:unhideWhenUsed="1"/>
+    <w:lsdException w:name="Table Subtle 1" w:semiHidden="1" w:unhideWhenUsed="1"/>
+    <w:lsdException w:name="Table Subtle 2" w:semiHidden="1" w:unhideWhenUsed="1"/>
+    <w:lsdException w:name="Table Web 1" w:semiHidden="1" w:unhideWhenUsed="1"/>
+    <w:lsdException w:name="Table Web 2" w:semiHidden="1" w:unhideWhenUsed="1"/>
+    <w:lsdException w:name="Table Web 3" w:semiHidden="1" w:unhideWhenUsed="1"/>
+    <w:lsdException w:name="Table Theme" w:semiHidden="1" w:unhideWhenUsed="1"/>
     <w:lsdException w:name="Placeholder Text" w:semiHidden="1" w:uiPriority="99"/>
     <w:lsdException w:name="No Spacing" w:uiPriority="1" w:qFormat="1"/>
     <w:lsdException w:name="Light Shading" w:uiPriority="60"/>
@@ -3807,8 +4459,8 @@
     <w:lsdException w:name="Plain Table 5" w:uiPriority="31" w:qFormat="1"/>
     <w:lsdException w:name="Grid Table Light" w:uiPriority="32" w:qFormat="1"/>
     <w:lsdException w:name="Grid Table 1 Light" w:uiPriority="33" w:qFormat="1"/>
-    <w:lsdException w:name="Grid Table 2" w:semiHidden="1" w:uiPriority="37" w:unhideWhenUsed="1"/>
-    <w:lsdException w:name="Grid Table 3" w:semiHidden="1" w:uiPriority="39" w:unhideWhenUsed="1" w:qFormat="1"/>
+    <w:lsdException w:name="Grid Table 2" w:uiPriority="37"/>
+    <w:lsdException w:name="Grid Table 3" w:uiPriority="39" w:qFormat="1"/>
     <w:lsdException w:name="Grid Table 4" w:uiPriority="49"/>
     <w:lsdException w:name="Grid Table 5 Dark" w:uiPriority="50"/>
     <w:lsdException w:name="Grid Table 6 Colorful" w:uiPriority="51"/>
@@ -4030,11 +4682,15 @@
   </w:style>
   <w:style w:type="character" w:default="1" w:styleId="DefaultParagraphFont">
     <w:name w:val="Default Paragraph Font"/>
+    <w:uiPriority w:val="1"/>
     <w:semiHidden/>
+    <w:unhideWhenUsed/>
   </w:style>
   <w:style w:type="table" w:default="1" w:styleId="TableNormal">
     <w:name w:val="Normal Table"/>
+    <w:uiPriority w:val="99"/>
     <w:semiHidden/>
+    <w:unhideWhenUsed/>
     <w:tblPr>
       <w:tblInd w:w="0" w:type="dxa"/>
       <w:tblCellMar>
@@ -4047,7 +4703,9 @@
   </w:style>
   <w:style w:type="numbering" w:default="1" w:styleId="NoList">
     <w:name w:val="No List"/>
+    <w:uiPriority w:val="99"/>
     <w:semiHidden/>
+    <w:unhideWhenUsed/>
   </w:style>
   <w:style w:type="table" w:styleId="TableGrid">
     <w:name w:val="Table Grid"/>
@@ -4085,20 +4743,15 @@
     <w:name w:val="Achievement"/>
     <w:basedOn w:val="BodyText"/>
     <w:autoRedefine/>
-    <w:rsid w:val="00D74E6B"/>
+    <w:rsid w:val="000B74CD"/>
     <w:pPr>
-      <w:numPr>
-        <w:numId w:val="3"/>
-      </w:numPr>
-      <w:tabs>
-        <w:tab w:val="clear" w:pos="720"/>
-      </w:tabs>
       <w:spacing w:after="0"/>
       <w:ind w:left="252" w:hanging="180"/>
     </w:pPr>
     <w:rPr>
-      <w:bCs/>
-      <w:sz w:val="20"/>
+      <w:rFonts w:ascii="Calibri" w:hAnsi="Calibri" w:cs="Calibri"/>
+      <w:b/>
+      <w:sz w:val="22"/>
       <w:szCs w:val="20"/>
     </w:rPr>
   </w:style>
@@ -4142,8 +4795,8 @@
       <w:u w:val="single"/>
     </w:rPr>
   </w:style>
-  <w:style w:type="paragraph" w:styleId="ColorfulList-Accent1">
-    <w:name w:val="Colorful List Accent 1"/>
+  <w:style w:type="paragraph" w:customStyle="1" w:styleId="ColorfulList-Accent11">
+    <w:name w:val="Colorful List - Accent 11"/>
     <w:basedOn w:val="Normal"/>
     <w:uiPriority w:val="34"/>
     <w:qFormat/>

</xml_diff>

<commit_message>
skills + colors update
</commit_message>
<xml_diff>
--- a/assets/teal-larson-resume.docx
+++ b/assets/teal-larson-resume.docx
@@ -6,26 +6,21 @@
       <w:tblPr>
         <w:tblpPr w:leftFromText="180" w:rightFromText="180" w:vertAnchor="text" w:tblpY="1"/>
         <w:tblOverlap w:val="never"/>
-        <w:tblW w:w="5000" w:type="pct"/>
+        <w:tblW w:w="5404" w:type="pct"/>
         <w:tblLook w:val="01E0" w:firstRow="1" w:lastRow="1" w:firstColumn="1" w:lastColumn="1" w:noHBand="0" w:noVBand="0"/>
       </w:tblPr>
       <w:tblGrid>
-        <w:gridCol w:w="2476"/>
-        <w:gridCol w:w="603"/>
-        <w:gridCol w:w="1773"/>
-        <w:gridCol w:w="2343"/>
-        <w:gridCol w:w="113"/>
-        <w:gridCol w:w="2475"/>
-        <w:gridCol w:w="513"/>
+        <w:gridCol w:w="3236"/>
+        <w:gridCol w:w="4901"/>
+        <w:gridCol w:w="2991"/>
       </w:tblGrid>
       <w:tr>
         <w:trPr>
-          <w:trHeight w:val="126"/>
+          <w:trHeight w:val="127"/>
         </w:trPr>
         <w:tc>
           <w:tcPr>
-            <w:tcW w:w="1495" w:type="pct"/>
-            <w:gridSpan w:val="2"/>
+            <w:tcW w:w="1454" w:type="pct"/>
             <w:shd w:val="clear" w:color="auto" w:fill="auto"/>
             <w:vAlign w:val="center"/>
           </w:tcPr>
@@ -75,8 +70,7 @@
         </w:tc>
         <w:tc>
           <w:tcPr>
-            <w:tcW w:w="1999" w:type="pct"/>
-            <w:gridSpan w:val="2"/>
+            <w:tcW w:w="2202" w:type="pct"/>
             <w:shd w:val="clear" w:color="auto" w:fill="auto"/>
             <w:vAlign w:val="center"/>
           </w:tcPr>
@@ -87,12 +81,6 @@
               <w:adjustRightInd w:val="0"/>
               <w:jc w:val="center"/>
               <w:rPr>
-                <w:b/>
-                <w:bCs/>
-              </w:rPr>
-            </w:pPr>
-            <w:r>
-              <w:rPr>
                 <w:rFonts w:ascii="Calibri" w:hAnsi="Calibri" w:cs="Calibri"/>
                 <w:b/>
                 <w:smallCaps/>
@@ -100,14 +88,50 @@
                 <w:sz w:val="36"/>
                 <w:szCs w:val="44"/>
               </w:rPr>
+            </w:pPr>
+            <w:r>
+              <w:rPr>
+                <w:rFonts w:ascii="Calibri" w:hAnsi="Calibri" w:cs="Calibri"/>
+                <w:b/>
+                <w:smallCaps/>
+                <w:spacing w:val="40"/>
+                <w:sz w:val="36"/>
+                <w:szCs w:val="44"/>
+              </w:rPr>
               <w:t>Teal J. Larson</w:t>
             </w:r>
+          </w:p>
+          <w:p>
+            <w:pPr>
+              <w:autoSpaceDE w:val="0"/>
+              <w:autoSpaceDN w:val="0"/>
+              <w:adjustRightInd w:val="0"/>
+              <w:jc w:val="center"/>
+              <w:rPr>
+                <w:i/>
+                <w:iCs/>
+              </w:rPr>
+            </w:pPr>
+            <w:hyperlink r:id="rId5" w:history="1">
+              <w:r>
+                <w:rPr>
+                  <w:rStyle w:val="Hyperlink"/>
+                  <w:rFonts w:ascii="Calibri" w:hAnsi="Calibri" w:cs="Calibri"/>
+                  <w:i/>
+                  <w:iCs/>
+                  <w:color w:val="auto"/>
+                  <w:sz w:val="20"/>
+                  <w:szCs w:val="20"/>
+                  <w:u w:val="none"/>
+                </w:rPr>
+                <w:t>tealjulia.com</w:t>
+              </w:r>
+            </w:hyperlink>
           </w:p>
         </w:tc>
         <w:tc>
           <w:tcPr>
-            <w:tcW w:w="1506" w:type="pct"/>
-            <w:gridSpan w:val="3"/>
+            <w:tcW w:w="1344" w:type="pct"/>
             <w:shd w:val="clear" w:color="auto" w:fill="auto"/>
             <w:vAlign w:val="center"/>
           </w:tcPr>
@@ -213,44 +237,29 @@
                 <w:szCs w:val="20"/>
               </w:rPr>
             </w:pPr>
-            <w:r>
-              <w:rPr>
-                <w:rFonts w:ascii="Calibri" w:hAnsi="Calibri" w:cs="Calibri"/>
-                <w:sz w:val="20"/>
-                <w:szCs w:val="20"/>
-              </w:rPr>
-              <w:t>Tealjulia.github.io</w:t>
-            </w:r>
-            <w:r>
-              <w:rPr>
-                <w:rFonts w:ascii="Calibri" w:hAnsi="Calibri" w:cs="Calibri"/>
-                <w:sz w:val="20"/>
-                <w:szCs w:val="20"/>
-              </w:rPr>
-              <w:t xml:space="preserve"> </w:t>
-            </w:r>
           </w:p>
         </w:tc>
       </w:tr>
       <w:tr>
         <w:trPr>
-          <w:trHeight w:val="210"/>
+          <w:trHeight w:val="212"/>
         </w:trPr>
         <w:tc>
           <w:tcPr>
             <w:tcW w:w="5000" w:type="pct"/>
-            <w:gridSpan w:val="7"/>
+            <w:gridSpan w:val="3"/>
             <w:shd w:val="clear" w:color="auto" w:fill="auto"/>
             <w:vAlign w:val="bottom"/>
           </w:tcPr>
           <w:p>
             <w:pPr>
+              <w:spacing w:after="160"/>
               <w:rPr>
                 <w:rFonts w:ascii="Calibri" w:hAnsi="Calibri" w:cs="Calibri"/>
                 <w:b/>
                 <w:smallCaps/>
-                <w:sz w:val="28"/>
-                <w:szCs w:val="28"/>
+                <w:sz w:val="32"/>
+                <w:szCs w:val="32"/>
               </w:rPr>
             </w:pPr>
             <w:r>
@@ -258,8 +267,8 @@
                 <w:rFonts w:ascii="Calibri" w:hAnsi="Calibri" w:cs="Calibri"/>
                 <w:b/>
                 <w:smallCaps/>
-                <w:sz w:val="28"/>
-                <w:szCs w:val="28"/>
+                <w:sz w:val="32"/>
+                <w:szCs w:val="32"/>
               </w:rPr>
               <w:t>Objective</w:t>
             </w:r>
@@ -268,12 +277,12 @@
       </w:tr>
       <w:tr>
         <w:trPr>
-          <w:trHeight w:val="210"/>
+          <w:trHeight w:val="875"/>
         </w:trPr>
         <w:tc>
           <w:tcPr>
             <w:tcW w:w="5000" w:type="pct"/>
-            <w:gridSpan w:val="7"/>
+            <w:gridSpan w:val="3"/>
             <w:shd w:val="clear" w:color="auto" w:fill="auto"/>
             <w:vAlign w:val="bottom"/>
           </w:tcPr>
@@ -549,12 +558,740 @@
       </w:tr>
       <w:tr>
         <w:trPr>
-          <w:trHeight w:val="210"/>
+          <w:trHeight w:val="212"/>
         </w:trPr>
         <w:tc>
           <w:tcPr>
             <w:tcW w:w="5000" w:type="pct"/>
-            <w:gridSpan w:val="7"/>
+            <w:gridSpan w:val="3"/>
+            <w:shd w:val="clear" w:color="auto" w:fill="auto"/>
+            <w:vAlign w:val="bottom"/>
+          </w:tcPr>
+          <w:tbl>
+            <w:tblPr>
+              <w:tblpPr w:leftFromText="180" w:rightFromText="180" w:vertAnchor="text" w:tblpX="-95" w:tblpY="1"/>
+              <w:tblOverlap w:val="never"/>
+              <w:tblW w:w="10901" w:type="dxa"/>
+              <w:tblLook w:val="01E0" w:firstRow="1" w:lastRow="1" w:firstColumn="1" w:lastColumn="1" w:noHBand="0" w:noVBand="0"/>
+            </w:tblPr>
+            <w:tblGrid>
+              <w:gridCol w:w="2775"/>
+              <w:gridCol w:w="8126"/>
+            </w:tblGrid>
+            <w:tr>
+              <w:trPr>
+                <w:trHeight w:val="133"/>
+              </w:trPr>
+              <w:tc>
+                <w:tcPr>
+                  <w:tcW w:w="1273" w:type="pct"/>
+                  <w:shd w:val="clear" w:color="auto" w:fill="auto"/>
+                </w:tcPr>
+                <w:p>
+                  <w:pPr>
+                    <w:rPr>
+                      <w:rFonts w:ascii="Calibri" w:hAnsi="Calibri" w:cs="Calibri"/>
+                      <w:b/>
+                      <w:sz w:val="32"/>
+                      <w:szCs w:val="32"/>
+                    </w:rPr>
+                  </w:pPr>
+                  <w:r>
+                    <w:rPr>
+                      <w:rFonts w:ascii="Calibri" w:hAnsi="Calibri" w:cs="Calibri"/>
+                      <w:b/>
+                      <w:smallCaps/>
+                      <w:sz w:val="32"/>
+                      <w:szCs w:val="32"/>
+                    </w:rPr>
+                    <w:t>Skills</w:t>
+                  </w:r>
+                </w:p>
+              </w:tc>
+              <w:tc>
+                <w:tcPr>
+                  <w:tcW w:w="3727" w:type="pct"/>
+                </w:tcPr>
+                <w:p>
+                  <w:pPr>
+                    <w:rPr>
+                      <w:rFonts w:ascii="Calibri" w:hAnsi="Calibri" w:cs="Calibri"/>
+                      <w:b/>
+                      <w:smallCaps/>
+                      <w:sz w:val="32"/>
+                      <w:szCs w:val="32"/>
+                    </w:rPr>
+                  </w:pPr>
+                </w:p>
+              </w:tc>
+            </w:tr>
+            <w:tr>
+              <w:trPr>
+                <w:trHeight w:val="133"/>
+              </w:trPr>
+              <w:tc>
+                <w:tcPr>
+                  <w:tcW w:w="1273" w:type="pct"/>
+                  <w:shd w:val="clear" w:color="auto" w:fill="auto"/>
+                </w:tcPr>
+                <w:p>
+                  <w:pPr>
+                    <w:ind w:firstLine="152"/>
+                    <w:rPr>
+                      <w:rFonts w:ascii="Calibri" w:hAnsi="Calibri" w:cs="Calibri"/>
+                      <w:b/>
+                      <w:smallCaps/>
+                      <w:sz w:val="22"/>
+                      <w:szCs w:val="22"/>
+                    </w:rPr>
+                  </w:pPr>
+                  <w:r>
+                    <w:rPr>
+                      <w:rFonts w:ascii="Calibri" w:hAnsi="Calibri" w:cs="Calibri"/>
+                      <w:b/>
+                      <w:smallCaps/>
+                      <w:sz w:val="22"/>
+                      <w:szCs w:val="22"/>
+                    </w:rPr>
+                    <w:t>Operating Systems</w:t>
+                  </w:r>
+                </w:p>
+              </w:tc>
+              <w:tc>
+                <w:tcPr>
+                  <w:tcW w:w="3727" w:type="pct"/>
+                </w:tcPr>
+                <w:p>
+                  <w:pPr>
+                    <w:rPr>
+                      <w:rFonts w:ascii="Calibri" w:hAnsi="Calibri" w:cs="Calibri"/>
+                      <w:bCs/>
+                      <w:smallCaps/>
+                      <w:sz w:val="20"/>
+                      <w:szCs w:val="20"/>
+                    </w:rPr>
+                  </w:pPr>
+                  <w:r>
+                    <w:rPr>
+                      <w:rFonts w:ascii="Calibri" w:hAnsi="Calibri" w:cs="Calibri"/>
+                      <w:sz w:val="20"/>
+                      <w:szCs w:val="20"/>
+                    </w:rPr>
+                    <w:t>Windows</w:t>
+                  </w:r>
+                  <w:r>
+                    <w:rPr>
+                      <w:rFonts w:ascii="Calibri" w:hAnsi="Calibri" w:cs="Calibri"/>
+                      <w:sz w:val="20"/>
+                      <w:szCs w:val="20"/>
+                    </w:rPr>
+                    <w:t>, Ubuntu Desktop, Ubuntu Server</w:t>
+                  </w:r>
+                </w:p>
+              </w:tc>
+            </w:tr>
+            <w:tr>
+              <w:trPr>
+                <w:trHeight w:val="133"/>
+              </w:trPr>
+              <w:tc>
+                <w:tcPr>
+                  <w:tcW w:w="1273" w:type="pct"/>
+                  <w:shd w:val="clear" w:color="auto" w:fill="auto"/>
+                </w:tcPr>
+                <w:p>
+                  <w:pPr>
+                    <w:ind w:right="150" w:firstLine="152"/>
+                    <w:rPr>
+                      <w:rFonts w:ascii="Calibri" w:hAnsi="Calibri" w:cs="Calibri"/>
+                      <w:b/>
+                      <w:smallCaps/>
+                      <w:sz w:val="22"/>
+                      <w:szCs w:val="22"/>
+                    </w:rPr>
+                  </w:pPr>
+                  <w:r>
+                    <w:rPr>
+                      <w:rFonts w:ascii="Calibri" w:hAnsi="Calibri" w:cs="Calibri"/>
+                      <w:b/>
+                      <w:smallCaps/>
+                      <w:sz w:val="22"/>
+                      <w:szCs w:val="22"/>
+                    </w:rPr>
+                    <w:t>Front End</w:t>
+                  </w:r>
+                </w:p>
+              </w:tc>
+              <w:tc>
+                <w:tcPr>
+                  <w:tcW w:w="3727" w:type="pct"/>
+                </w:tcPr>
+                <w:p>
+                  <w:pPr>
+                    <w:rPr>
+                      <w:rFonts w:ascii="Calibri" w:hAnsi="Calibri" w:cs="Calibri"/>
+                      <w:sz w:val="20"/>
+                      <w:szCs w:val="20"/>
+                    </w:rPr>
+                  </w:pPr>
+                  <w:r>
+                    <w:rPr>
+                      <w:rFonts w:ascii="Calibri" w:hAnsi="Calibri" w:cs="Calibri"/>
+                      <w:sz w:val="20"/>
+                      <w:szCs w:val="20"/>
+                    </w:rPr>
+                    <w:t xml:space="preserve">React, Angular, Bootstrap, </w:t>
+                  </w:r>
+                  <w:proofErr w:type="spellStart"/>
+                  <w:r>
+                    <w:rPr>
+                      <w:rFonts w:ascii="Calibri" w:hAnsi="Calibri" w:cs="Calibri"/>
+                      <w:sz w:val="20"/>
+                      <w:szCs w:val="20"/>
+                    </w:rPr>
+                    <w:t>T</w:t>
+                  </w:r>
+                  <w:r>
+                    <w:rPr>
+                      <w:rFonts w:ascii="Calibri" w:hAnsi="Calibri" w:cs="Calibri"/>
+                      <w:sz w:val="20"/>
+                      <w:szCs w:val="20"/>
+                    </w:rPr>
+                    <w:t>ailwind</w:t>
+                  </w:r>
+                  <w:r>
+                    <w:rPr>
+                      <w:rFonts w:ascii="Calibri" w:hAnsi="Calibri" w:cs="Calibri"/>
+                      <w:sz w:val="20"/>
+                      <w:szCs w:val="20"/>
+                    </w:rPr>
+                    <w:t>CSS</w:t>
+                  </w:r>
+                  <w:proofErr w:type="spellEnd"/>
+                  <w:r>
+                    <w:rPr>
+                      <w:rFonts w:ascii="Calibri" w:hAnsi="Calibri" w:cs="Calibri"/>
+                      <w:sz w:val="20"/>
+                      <w:szCs w:val="20"/>
+                    </w:rPr>
+                    <w:t>, Material UI,</w:t>
+                  </w:r>
+                  <w:r>
+                    <w:rPr>
+                      <w:rFonts w:ascii="Calibri" w:hAnsi="Calibri" w:cs="Calibri"/>
+                      <w:sz w:val="20"/>
+                      <w:szCs w:val="20"/>
+                    </w:rPr>
+                    <w:t xml:space="preserve"> HTML</w:t>
+                  </w:r>
+                  <w:r>
+                    <w:rPr>
+                      <w:rFonts w:ascii="Calibri" w:hAnsi="Calibri" w:cs="Calibri"/>
+                      <w:sz w:val="20"/>
+                      <w:szCs w:val="20"/>
+                    </w:rPr>
+                    <w:t xml:space="preserve">, </w:t>
+                  </w:r>
+                  <w:r>
+                    <w:rPr>
+                      <w:rFonts w:ascii="Calibri" w:hAnsi="Calibri" w:cs="Calibri"/>
+                      <w:sz w:val="20"/>
+                      <w:szCs w:val="20"/>
+                    </w:rPr>
+                    <w:t xml:space="preserve">CSS, </w:t>
+                  </w:r>
+                  <w:proofErr w:type="spellStart"/>
+                  <w:r>
+                    <w:rPr>
+                      <w:rFonts w:ascii="Calibri" w:hAnsi="Calibri" w:cs="Calibri"/>
+                      <w:sz w:val="20"/>
+                      <w:szCs w:val="20"/>
+                    </w:rPr>
+                    <w:t>Javascript</w:t>
+                  </w:r>
+                  <w:proofErr w:type="spellEnd"/>
+                  <w:r>
+                    <w:rPr>
+                      <w:rFonts w:ascii="Calibri" w:hAnsi="Calibri" w:cs="Calibri"/>
+                      <w:sz w:val="20"/>
+                      <w:szCs w:val="20"/>
+                    </w:rPr>
+                    <w:t>, Typescript</w:t>
+                  </w:r>
+                  <w:r>
+                    <w:rPr>
+                      <w:rFonts w:ascii="Calibri" w:hAnsi="Calibri" w:cs="Calibri"/>
+                      <w:sz w:val="20"/>
+                      <w:szCs w:val="20"/>
+                    </w:rPr>
+                    <w:t>, JSX</w:t>
+                  </w:r>
+                  <w:r>
+                    <w:rPr>
+                      <w:rFonts w:ascii="Calibri" w:hAnsi="Calibri" w:cs="Calibri"/>
+                      <w:sz w:val="20"/>
+                      <w:szCs w:val="20"/>
+                    </w:rPr>
+                    <w:t>, jQuery</w:t>
+                  </w:r>
+                  <w:r>
+                    <w:rPr>
+                      <w:rFonts w:ascii="Calibri" w:hAnsi="Calibri" w:cs="Calibri"/>
+                      <w:sz w:val="20"/>
+                      <w:szCs w:val="20"/>
+                    </w:rPr>
+                    <w:t xml:space="preserve">, CMS sites (WordPress, </w:t>
+                  </w:r>
+                  <w:proofErr w:type="spellStart"/>
+                  <w:r>
+                    <w:rPr>
+                      <w:rFonts w:ascii="Calibri" w:hAnsi="Calibri" w:cs="Calibri"/>
+                      <w:sz w:val="20"/>
+                      <w:szCs w:val="20"/>
+                    </w:rPr>
+                    <w:t>SquareSpace</w:t>
+                  </w:r>
+                  <w:proofErr w:type="spellEnd"/>
+                  <w:r>
+                    <w:rPr>
+                      <w:rFonts w:ascii="Calibri" w:hAnsi="Calibri" w:cs="Calibri"/>
+                      <w:sz w:val="20"/>
+                      <w:szCs w:val="20"/>
+                    </w:rPr>
+                    <w:t>)</w:t>
+                  </w:r>
+                </w:p>
+              </w:tc>
+            </w:tr>
+            <w:tr>
+              <w:trPr>
+                <w:trHeight w:val="133"/>
+              </w:trPr>
+              <w:tc>
+                <w:tcPr>
+                  <w:tcW w:w="1273" w:type="pct"/>
+                  <w:shd w:val="clear" w:color="auto" w:fill="auto"/>
+                </w:tcPr>
+                <w:p>
+                  <w:pPr>
+                    <w:ind w:firstLine="152"/>
+                    <w:rPr>
+                      <w:rFonts w:ascii="Calibri" w:hAnsi="Calibri" w:cs="Calibri"/>
+                      <w:b/>
+                      <w:smallCaps/>
+                      <w:sz w:val="22"/>
+                      <w:szCs w:val="22"/>
+                    </w:rPr>
+                  </w:pPr>
+                  <w:r>
+                    <w:rPr>
+                      <w:rFonts w:ascii="Calibri" w:hAnsi="Calibri" w:cs="Calibri"/>
+                      <w:b/>
+                      <w:smallCaps/>
+                      <w:sz w:val="22"/>
+                      <w:szCs w:val="22"/>
+                    </w:rPr>
+                    <w:t>Back End</w:t>
+                  </w:r>
+                </w:p>
+              </w:tc>
+              <w:tc>
+                <w:tcPr>
+                  <w:tcW w:w="3727" w:type="pct"/>
+                </w:tcPr>
+                <w:p>
+                  <w:pPr>
+                    <w:rPr>
+                      <w:rFonts w:ascii="Calibri" w:hAnsi="Calibri" w:cs="Calibri"/>
+                      <w:sz w:val="20"/>
+                      <w:szCs w:val="20"/>
+                    </w:rPr>
+                  </w:pPr>
+                  <w:r>
+                    <w:rPr>
+                      <w:rFonts w:ascii="Calibri" w:hAnsi="Calibri" w:cs="Calibri"/>
+                      <w:sz w:val="20"/>
+                      <w:szCs w:val="20"/>
+                    </w:rPr>
+                    <w:t>NodeJS, Express</w:t>
+                  </w:r>
+                </w:p>
+              </w:tc>
+            </w:tr>
+            <w:tr>
+              <w:trPr>
+                <w:trHeight w:val="133"/>
+              </w:trPr>
+              <w:tc>
+                <w:tcPr>
+                  <w:tcW w:w="1273" w:type="pct"/>
+                  <w:shd w:val="clear" w:color="auto" w:fill="auto"/>
+                </w:tcPr>
+                <w:p>
+                  <w:pPr>
+                    <w:ind w:firstLine="152"/>
+                    <w:rPr>
+                      <w:rFonts w:ascii="Calibri" w:hAnsi="Calibri" w:cs="Calibri"/>
+                      <w:b/>
+                      <w:smallCaps/>
+                      <w:sz w:val="22"/>
+                      <w:szCs w:val="22"/>
+                    </w:rPr>
+                  </w:pPr>
+                  <w:r>
+                    <w:rPr>
+                      <w:rFonts w:ascii="Calibri" w:hAnsi="Calibri" w:cs="Calibri"/>
+                      <w:b/>
+                      <w:smallCaps/>
+                      <w:sz w:val="22"/>
+                      <w:szCs w:val="22"/>
+                    </w:rPr>
+                    <w:t>Databases</w:t>
+                  </w:r>
+                </w:p>
+              </w:tc>
+              <w:tc>
+                <w:tcPr>
+                  <w:tcW w:w="3727" w:type="pct"/>
+                </w:tcPr>
+                <w:p>
+                  <w:pPr>
+                    <w:rPr>
+                      <w:rFonts w:ascii="Calibri" w:hAnsi="Calibri" w:cs="Calibri"/>
+                      <w:sz w:val="20"/>
+                      <w:szCs w:val="20"/>
+                    </w:rPr>
+                  </w:pPr>
+                  <w:r>
+                    <w:rPr>
+                      <w:rFonts w:ascii="Calibri" w:hAnsi="Calibri" w:cs="Calibri"/>
+                      <w:sz w:val="20"/>
+                      <w:szCs w:val="20"/>
+                    </w:rPr>
+                    <w:t>MongoDB</w:t>
+                  </w:r>
+                  <w:r>
+                    <w:rPr>
+                      <w:rFonts w:ascii="Calibri" w:hAnsi="Calibri" w:cs="Calibri"/>
+                      <w:sz w:val="20"/>
+                      <w:szCs w:val="20"/>
+                    </w:rPr>
+                    <w:t>, MySQL</w:t>
+                  </w:r>
+                </w:p>
+              </w:tc>
+            </w:tr>
+            <w:tr>
+              <w:trPr>
+                <w:trHeight w:val="133"/>
+              </w:trPr>
+              <w:tc>
+                <w:tcPr>
+                  <w:tcW w:w="1273" w:type="pct"/>
+                  <w:shd w:val="clear" w:color="auto" w:fill="auto"/>
+                </w:tcPr>
+                <w:p>
+                  <w:pPr>
+                    <w:ind w:firstLine="152"/>
+                    <w:rPr>
+                      <w:rFonts w:ascii="Calibri" w:hAnsi="Calibri" w:cs="Calibri"/>
+                      <w:b/>
+                      <w:smallCaps/>
+                      <w:sz w:val="22"/>
+                      <w:szCs w:val="22"/>
+                    </w:rPr>
+                  </w:pPr>
+                  <w:r>
+                    <w:rPr>
+                      <w:rFonts w:ascii="Calibri" w:hAnsi="Calibri" w:cs="Calibri"/>
+                      <w:b/>
+                      <w:smallCaps/>
+                      <w:sz w:val="22"/>
+                      <w:szCs w:val="22"/>
+                    </w:rPr>
+                    <w:t>Development/</w:t>
+                  </w:r>
+                  <w:r>
+                    <w:rPr>
+                      <w:rFonts w:ascii="Calibri" w:hAnsi="Calibri" w:cs="Calibri"/>
+                      <w:b/>
+                      <w:smallCaps/>
+                      <w:sz w:val="22"/>
+                      <w:szCs w:val="22"/>
+                    </w:rPr>
+                    <w:t>Testing</w:t>
+                  </w:r>
+                </w:p>
+              </w:tc>
+              <w:tc>
+                <w:tcPr>
+                  <w:tcW w:w="3727" w:type="pct"/>
+                </w:tcPr>
+                <w:p>
+                  <w:pPr>
+                    <w:rPr>
+                      <w:rFonts w:ascii="Calibri" w:hAnsi="Calibri" w:cs="Calibri"/>
+                      <w:sz w:val="20"/>
+                      <w:szCs w:val="20"/>
+                    </w:rPr>
+                  </w:pPr>
+                  <w:proofErr w:type="spellStart"/>
+                  <w:r>
+                    <w:rPr>
+                      <w:rFonts w:ascii="Calibri" w:hAnsi="Calibri" w:cs="Calibri"/>
+                      <w:sz w:val="20"/>
+                      <w:szCs w:val="20"/>
+                    </w:rPr>
+                    <w:t>VSCode</w:t>
+                  </w:r>
+                  <w:proofErr w:type="spellEnd"/>
+                  <w:r>
+                    <w:rPr>
+                      <w:rFonts w:ascii="Calibri" w:hAnsi="Calibri" w:cs="Calibri"/>
+                      <w:sz w:val="20"/>
+                      <w:szCs w:val="20"/>
+                    </w:rPr>
+                    <w:t xml:space="preserve">, Notepad++, </w:t>
+                  </w:r>
+                  <w:r>
+                    <w:rPr>
+                      <w:rFonts w:ascii="Calibri" w:hAnsi="Calibri" w:cs="Calibri"/>
+                      <w:sz w:val="20"/>
+                      <w:szCs w:val="20"/>
+                    </w:rPr>
+                    <w:t>Jasmine, Karma</w:t>
+                  </w:r>
+                  <w:r>
+                    <w:rPr>
+                      <w:rFonts w:ascii="Calibri" w:hAnsi="Calibri" w:cs="Calibri"/>
+                      <w:sz w:val="20"/>
+                      <w:szCs w:val="20"/>
+                    </w:rPr>
+                    <w:t>, Jest</w:t>
+                  </w:r>
+                  <w:r>
+                    <w:rPr>
+                      <w:rFonts w:ascii="Calibri" w:hAnsi="Calibri" w:cs="Calibri"/>
+                      <w:sz w:val="20"/>
+                      <w:szCs w:val="20"/>
+                    </w:rPr>
+                    <w:t xml:space="preserve">, Angular CLI, </w:t>
+                  </w:r>
+                  <w:r>
+                    <w:rPr>
+                      <w:rFonts w:ascii="Calibri" w:hAnsi="Calibri" w:cs="Calibri"/>
+                      <w:sz w:val="20"/>
+                      <w:szCs w:val="20"/>
+                    </w:rPr>
+                    <w:t xml:space="preserve">Bash, </w:t>
+                  </w:r>
+                  <w:r>
+                    <w:rPr>
+                      <w:rFonts w:ascii="Calibri" w:hAnsi="Calibri" w:cs="Calibri"/>
+                      <w:sz w:val="20"/>
+                      <w:szCs w:val="20"/>
+                    </w:rPr>
+                    <w:t>VirtualBox</w:t>
+                  </w:r>
+                </w:p>
+              </w:tc>
+            </w:tr>
+            <w:tr>
+              <w:trPr>
+                <w:trHeight w:val="133"/>
+              </w:trPr>
+              <w:tc>
+                <w:tcPr>
+                  <w:tcW w:w="1273" w:type="pct"/>
+                  <w:shd w:val="clear" w:color="auto" w:fill="auto"/>
+                </w:tcPr>
+                <w:p>
+                  <w:pPr>
+                    <w:ind w:firstLine="152"/>
+                    <w:rPr>
+                      <w:rFonts w:ascii="Calibri" w:hAnsi="Calibri" w:cs="Calibri"/>
+                      <w:b/>
+                      <w:smallCaps/>
+                      <w:sz w:val="22"/>
+                      <w:szCs w:val="22"/>
+                    </w:rPr>
+                  </w:pPr>
+                  <w:r>
+                    <w:rPr>
+                      <w:rFonts w:ascii="Calibri" w:hAnsi="Calibri" w:cs="Calibri"/>
+                      <w:b/>
+                      <w:smallCaps/>
+                      <w:sz w:val="22"/>
+                      <w:szCs w:val="22"/>
+                    </w:rPr>
+                    <w:t>Lifecycle/Collaboration</w:t>
+                  </w:r>
+                </w:p>
+              </w:tc>
+              <w:tc>
+                <w:tcPr>
+                  <w:tcW w:w="3727" w:type="pct"/>
+                </w:tcPr>
+                <w:p>
+                  <w:pPr>
+                    <w:rPr>
+                      <w:rFonts w:ascii="Calibri" w:hAnsi="Calibri" w:cs="Calibri"/>
+                      <w:sz w:val="20"/>
+                      <w:szCs w:val="20"/>
+                    </w:rPr>
+                  </w:pPr>
+                  <w:r>
+                    <w:rPr>
+                      <w:rFonts w:ascii="Calibri" w:hAnsi="Calibri" w:cs="Calibri"/>
+                      <w:sz w:val="20"/>
+                      <w:szCs w:val="20"/>
+                    </w:rPr>
+                    <w:t xml:space="preserve">Github, </w:t>
+                  </w:r>
+                  <w:r>
+                    <w:rPr>
+                      <w:rFonts w:ascii="Calibri" w:hAnsi="Calibri" w:cs="Calibri"/>
+                      <w:sz w:val="20"/>
+                      <w:szCs w:val="20"/>
+                    </w:rPr>
+                    <w:t>Model-View-Controller, Kanban, Scrum</w:t>
+                  </w:r>
+                  <w:r>
+                    <w:rPr>
+                      <w:rFonts w:ascii="Calibri" w:hAnsi="Calibri" w:cs="Calibri"/>
+                      <w:sz w:val="20"/>
+                      <w:szCs w:val="20"/>
+                    </w:rPr>
+                    <w:t>, Slack, Trello, Asana</w:t>
+                  </w:r>
+                </w:p>
+              </w:tc>
+            </w:tr>
+            <w:tr>
+              <w:trPr>
+                <w:trHeight w:val="133"/>
+              </w:trPr>
+              <w:tc>
+                <w:tcPr>
+                  <w:tcW w:w="1273" w:type="pct"/>
+                  <w:shd w:val="clear" w:color="auto" w:fill="auto"/>
+                </w:tcPr>
+                <w:p>
+                  <w:pPr>
+                    <w:ind w:firstLine="152"/>
+                    <w:rPr>
+                      <w:rFonts w:ascii="Calibri" w:hAnsi="Calibri" w:cs="Calibri"/>
+                      <w:b/>
+                      <w:smallCaps/>
+                      <w:sz w:val="22"/>
+                      <w:szCs w:val="22"/>
+                    </w:rPr>
+                  </w:pPr>
+                  <w:r>
+                    <w:rPr>
+                      <w:rFonts w:ascii="Calibri" w:hAnsi="Calibri" w:cs="Calibri"/>
+                      <w:b/>
+                      <w:smallCaps/>
+                      <w:sz w:val="22"/>
+                      <w:szCs w:val="22"/>
+                    </w:rPr>
+                    <w:t>Additional Skills</w:t>
+                  </w:r>
+                </w:p>
+              </w:tc>
+              <w:tc>
+                <w:tcPr>
+                  <w:tcW w:w="3727" w:type="pct"/>
+                </w:tcPr>
+                <w:p>
+                  <w:pPr>
+                    <w:rPr>
+                      <w:rFonts w:ascii="Calibri" w:hAnsi="Calibri" w:cs="Calibri"/>
+                      <w:sz w:val="20"/>
+                      <w:szCs w:val="20"/>
+                    </w:rPr>
+                  </w:pPr>
+                  <w:r>
+                    <w:rPr>
+                      <w:rFonts w:ascii="Calibri" w:hAnsi="Calibri" w:cs="Calibri"/>
+                      <w:sz w:val="20"/>
+                      <w:szCs w:val="20"/>
+                    </w:rPr>
+                    <w:t>P</w:t>
+                  </w:r>
+                  <w:r>
+                    <w:rPr>
+                      <w:rFonts w:ascii="Calibri" w:hAnsi="Calibri" w:cs="Calibri"/>
+                      <w:sz w:val="20"/>
+                      <w:szCs w:val="20"/>
+                    </w:rPr>
+                    <w:t xml:space="preserve">roject planning, </w:t>
+                  </w:r>
+                  <w:r>
+                    <w:rPr>
+                      <w:rFonts w:ascii="Calibri" w:hAnsi="Calibri" w:cs="Calibri"/>
+                      <w:sz w:val="20"/>
+                      <w:szCs w:val="20"/>
+                    </w:rPr>
+                    <w:t xml:space="preserve">human learning, </w:t>
+                  </w:r>
+                  <w:r>
+                    <w:rPr>
+                      <w:rFonts w:ascii="Calibri" w:hAnsi="Calibri" w:cs="Calibri"/>
+                      <w:sz w:val="20"/>
+                      <w:szCs w:val="20"/>
+                    </w:rPr>
+                    <w:t>diversity and inclusion</w:t>
+                  </w:r>
+                  <w:r>
+                    <w:rPr>
+                      <w:rFonts w:ascii="Calibri" w:hAnsi="Calibri" w:cs="Calibri"/>
+                      <w:sz w:val="20"/>
+                      <w:szCs w:val="20"/>
+                    </w:rPr>
+                    <w:t>, acces</w:t>
+                  </w:r>
+                  <w:r>
+                    <w:rPr>
+                      <w:rFonts w:ascii="Calibri" w:hAnsi="Calibri" w:cs="Calibri"/>
+                      <w:sz w:val="20"/>
+                      <w:szCs w:val="20"/>
+                    </w:rPr>
+                    <w:t>s</w:t>
+                  </w:r>
+                  <w:r>
+                    <w:rPr>
+                      <w:rFonts w:ascii="Calibri" w:hAnsi="Calibri" w:cs="Calibri"/>
+                      <w:sz w:val="20"/>
+                      <w:szCs w:val="20"/>
+                    </w:rPr>
+                    <w:t>ibility</w:t>
+                  </w:r>
+                </w:p>
+              </w:tc>
+            </w:tr>
+          </w:tbl>
+          <w:p>
+            <w:pPr>
+              <w:spacing w:after="240"/>
+              <w:ind w:left="180"/>
+              <w:rPr>
+                <w:rFonts w:ascii="Calibri" w:hAnsi="Calibri" w:cs="Calibri"/>
+                <w:sz w:val="22"/>
+                <w:szCs w:val="22"/>
+              </w:rPr>
+            </w:pPr>
+          </w:p>
+        </w:tc>
+      </w:tr>
+      <w:tr>
+        <w:trPr>
+          <w:trHeight w:val="212"/>
+        </w:trPr>
+        <w:tc>
+          <w:tcPr>
+            <w:tcW w:w="5000" w:type="pct"/>
+            <w:gridSpan w:val="3"/>
             <w:shd w:val="clear" w:color="auto" w:fill="auto"/>
             <w:vAlign w:val="bottom"/>
           </w:tcPr>
@@ -564,8 +1301,8 @@
                 <w:rFonts w:ascii="Calibri" w:hAnsi="Calibri" w:cs="Calibri"/>
                 <w:b/>
                 <w:smallCaps/>
-                <w:sz w:val="28"/>
-                <w:szCs w:val="28"/>
+                <w:sz w:val="32"/>
+                <w:szCs w:val="32"/>
               </w:rPr>
             </w:pPr>
             <w:r>
@@ -573,8 +1310,8 @@
                 <w:rFonts w:ascii="Calibri" w:hAnsi="Calibri" w:cs="Calibri"/>
                 <w:b/>
                 <w:smallCaps/>
-                <w:sz w:val="28"/>
-                <w:szCs w:val="28"/>
+                <w:sz w:val="32"/>
+                <w:szCs w:val="32"/>
               </w:rPr>
               <w:t>Experience</w:t>
             </w:r>
@@ -583,12 +1320,11 @@
       </w:tr>
       <w:tr>
         <w:trPr>
-          <w:trHeight w:val="285"/>
+          <w:trHeight w:val="289"/>
         </w:trPr>
         <w:tc>
           <w:tcPr>
-            <w:tcW w:w="1495" w:type="pct"/>
-            <w:gridSpan w:val="2"/>
+            <w:tcW w:w="1454" w:type="pct"/>
             <w:shd w:val="clear" w:color="auto" w:fill="auto"/>
             <w:vAlign w:val="bottom"/>
           </w:tcPr>
@@ -617,14 +1353,22 @@
                 <w:sz w:val="22"/>
                 <w:szCs w:val="22"/>
               </w:rPr>
-              <w:t>Freelancer</w:t>
+              <w:t>Freelance</w:t>
+            </w:r>
+            <w:r>
+              <w:rPr>
+                <w:rFonts w:ascii="Calibri" w:hAnsi="Calibri" w:cs="Calibri"/>
+                <w:b/>
+                <w:sz w:val="22"/>
+                <w:szCs w:val="22"/>
+              </w:rPr>
+              <w:t>r</w:t>
             </w:r>
           </w:p>
         </w:tc>
         <w:tc>
           <w:tcPr>
-            <w:tcW w:w="1999" w:type="pct"/>
-            <w:gridSpan w:val="2"/>
+            <w:tcW w:w="2202" w:type="pct"/>
             <w:shd w:val="clear" w:color="auto" w:fill="auto"/>
             <w:vAlign w:val="bottom"/>
           </w:tcPr>
@@ -642,8 +1386,7 @@
         </w:tc>
         <w:tc>
           <w:tcPr>
-            <w:tcW w:w="1506" w:type="pct"/>
-            <w:gridSpan w:val="3"/>
+            <w:tcW w:w="1344" w:type="pct"/>
             <w:shd w:val="clear" w:color="auto" w:fill="auto"/>
             <w:vAlign w:val="bottom"/>
           </w:tcPr>
@@ -680,12 +1423,12 @@
       </w:tr>
       <w:tr>
         <w:trPr>
-          <w:trHeight w:val="285"/>
+          <w:trHeight w:val="289"/>
         </w:trPr>
         <w:tc>
           <w:tcPr>
             <w:tcW w:w="5000" w:type="pct"/>
-            <w:gridSpan w:val="7"/>
+            <w:gridSpan w:val="3"/>
             <w:shd w:val="clear" w:color="auto" w:fill="auto"/>
             <w:vAlign w:val="bottom"/>
           </w:tcPr>
@@ -711,18 +1454,16 @@
                 <w:sz w:val="22"/>
                 <w:szCs w:val="22"/>
               </w:rPr>
-              <w:t xml:space="preserve">Current projects </w:t>
-            </w:r>
-            <w:proofErr w:type="gramStart"/>
-            <w:r>
-              <w:rPr>
-                <w:rFonts w:ascii="Calibri" w:hAnsi="Calibri" w:cs="Calibri"/>
-                <w:sz w:val="22"/>
-                <w:szCs w:val="22"/>
-              </w:rPr>
-              <w:t>include:</w:t>
-            </w:r>
-            <w:proofErr w:type="gramEnd"/>
+              <w:t xml:space="preserve">Recent projects: </w:t>
+            </w:r>
+            <w:r>
+              <w:rPr>
+                <w:rFonts w:ascii="Calibri" w:hAnsi="Calibri" w:cs="Calibri"/>
+                <w:sz w:val="22"/>
+                <w:szCs w:val="22"/>
+              </w:rPr>
+              <w:t>single page application for a local birth center to track provider and suite availability</w:t>
+            </w:r>
             <w:r>
               <w:rPr>
                 <w:rFonts w:ascii="Calibri" w:hAnsi="Calibri" w:cs="Calibri"/>
@@ -737,23 +1478,7 @@
                 <w:sz w:val="22"/>
                 <w:szCs w:val="22"/>
               </w:rPr>
-              <w:t>scrum master f</w:t>
-            </w:r>
-            <w:r>
-              <w:rPr>
-                <w:rFonts w:ascii="Calibri" w:hAnsi="Calibri" w:cs="Calibri"/>
-                <w:sz w:val="22"/>
-                <w:szCs w:val="22"/>
-              </w:rPr>
-              <w:t>or team in design and</w:t>
-            </w:r>
-            <w:r>
-              <w:rPr>
-                <w:rFonts w:ascii="Calibri" w:hAnsi="Calibri" w:cs="Calibri"/>
-                <w:sz w:val="22"/>
-                <w:szCs w:val="22"/>
-              </w:rPr>
-              <w:t xml:space="preserve"> development of a photo-sharing social network utilizing React, Express, Angular; building a single page application for a local birth center to track provider and suite availability; and developing a multi-page site for a local 501c3 using </w:t>
+              <w:t xml:space="preserve">and developing a multi-page site for a local 501c3 using </w:t>
             </w:r>
             <w:r>
               <w:rPr>
@@ -794,6 +1519,95 @@
                 <w:sz w:val="22"/>
                 <w:szCs w:val="22"/>
               </w:rPr>
+              <w:t xml:space="preserve">Tech stack used: </w:t>
+            </w:r>
+            <w:r>
+              <w:rPr>
+                <w:rFonts w:ascii="Calibri" w:hAnsi="Calibri" w:cs="Calibri"/>
+                <w:b/>
+                <w:bCs/>
+                <w:sz w:val="22"/>
+                <w:szCs w:val="22"/>
+              </w:rPr>
+              <w:t>React, MongoDB, Express, NodeJS,</w:t>
+            </w:r>
+            <w:r>
+              <w:rPr>
+                <w:rFonts w:ascii="Calibri" w:hAnsi="Calibri" w:cs="Calibri"/>
+                <w:b/>
+                <w:bCs/>
+                <w:sz w:val="22"/>
+                <w:szCs w:val="22"/>
+              </w:rPr>
+              <w:t xml:space="preserve"> Angular,</w:t>
+            </w:r>
+            <w:r>
+              <w:rPr>
+                <w:rFonts w:ascii="Calibri" w:hAnsi="Calibri" w:cs="Calibri"/>
+                <w:sz w:val="22"/>
+                <w:szCs w:val="22"/>
+              </w:rPr>
+              <w:t xml:space="preserve"> HTML/CSS, </w:t>
+            </w:r>
+            <w:proofErr w:type="spellStart"/>
+            <w:r>
+              <w:rPr>
+                <w:rFonts w:ascii="Calibri" w:hAnsi="Calibri" w:cs="Calibri"/>
+                <w:sz w:val="22"/>
+                <w:szCs w:val="22"/>
+              </w:rPr>
+              <w:t>TailwindCSS</w:t>
+            </w:r>
+            <w:proofErr w:type="spellEnd"/>
+            <w:r>
+              <w:rPr>
+                <w:rFonts w:ascii="Calibri" w:hAnsi="Calibri" w:cs="Calibri"/>
+                <w:sz w:val="22"/>
+                <w:szCs w:val="22"/>
+              </w:rPr>
+              <w:t xml:space="preserve">, Bootstrap, </w:t>
+            </w:r>
+            <w:proofErr w:type="spellStart"/>
+            <w:r>
+              <w:rPr>
+                <w:rFonts w:ascii="Calibri" w:hAnsi="Calibri" w:cs="Calibri"/>
+                <w:sz w:val="22"/>
+                <w:szCs w:val="22"/>
+              </w:rPr>
+              <w:t>SquareSpace</w:t>
+            </w:r>
+            <w:proofErr w:type="spellEnd"/>
+            <w:r>
+              <w:rPr>
+                <w:rFonts w:ascii="Calibri" w:hAnsi="Calibri" w:cs="Calibri"/>
+                <w:sz w:val="22"/>
+                <w:szCs w:val="22"/>
+              </w:rPr>
+              <w:t>, Heroku, Git</w:t>
+            </w:r>
+          </w:p>
+          <w:p>
+            <w:pPr>
+              <w:numPr>
+                <w:ilvl w:val="0"/>
+                <w:numId w:val="1"/>
+              </w:numPr>
+              <w:tabs>
+                <w:tab w:val="clear" w:pos="720"/>
+              </w:tabs>
+              <w:ind w:left="252" w:hanging="180"/>
+              <w:rPr>
+                <w:rFonts w:ascii="Calibri" w:hAnsi="Calibri" w:cs="Calibri"/>
+                <w:sz w:val="22"/>
+                <w:szCs w:val="22"/>
+              </w:rPr>
+            </w:pPr>
+            <w:r>
+              <w:rPr>
+                <w:rFonts w:ascii="Calibri" w:hAnsi="Calibri" w:cs="Calibri"/>
+                <w:sz w:val="22"/>
+                <w:szCs w:val="22"/>
+              </w:rPr>
               <w:t xml:space="preserve"> </w:t>
             </w:r>
             <w:r>
@@ -802,19 +1616,50 @@
                 <w:sz w:val="22"/>
                 <w:szCs w:val="22"/>
               </w:rPr>
-              <w:t xml:space="preserve">Growing conversion and site click-throughs for local small businesses by consulting on SEO and accessibility ideas. </w:t>
+              <w:t xml:space="preserve">Growing conversion and site click-throughs for local small businesses by consulting on SEO and accessibility </w:t>
+            </w:r>
+            <w:r>
+              <w:rPr>
+                <w:rFonts w:ascii="Calibri" w:hAnsi="Calibri" w:cs="Calibri"/>
+                <w:sz w:val="22"/>
+                <w:szCs w:val="22"/>
+              </w:rPr>
+              <w:t>through screen</w:t>
+            </w:r>
+            <w:r>
+              <w:rPr>
+                <w:rFonts w:ascii="Calibri" w:hAnsi="Calibri" w:cs="Calibri"/>
+                <w:sz w:val="22"/>
+                <w:szCs w:val="22"/>
+              </w:rPr>
+              <w:t>-</w:t>
+            </w:r>
+            <w:r>
+              <w:rPr>
+                <w:rFonts w:ascii="Calibri" w:hAnsi="Calibri" w:cs="Calibri"/>
+                <w:sz w:val="22"/>
+                <w:szCs w:val="22"/>
+              </w:rPr>
+              <w:t>casted site audits</w:t>
+            </w:r>
+            <w:r>
+              <w:rPr>
+                <w:rFonts w:ascii="Calibri" w:hAnsi="Calibri" w:cs="Calibri"/>
+                <w:sz w:val="22"/>
+                <w:szCs w:val="22"/>
+              </w:rPr>
+              <w:t xml:space="preserve">. </w:t>
             </w:r>
           </w:p>
         </w:tc>
       </w:tr>
       <w:tr>
         <w:trPr>
-          <w:trHeight w:val="285"/>
+          <w:trHeight w:val="289"/>
         </w:trPr>
         <w:tc>
           <w:tcPr>
-            <w:tcW w:w="1495" w:type="pct"/>
-            <w:gridSpan w:val="2"/>
+            <w:tcW w:w="1454" w:type="pct"/>
             <w:shd w:val="clear" w:color="auto" w:fill="auto"/>
             <w:vAlign w:val="bottom"/>
           </w:tcPr>
@@ -848,8 +1693,7 @@
         </w:tc>
         <w:tc>
           <w:tcPr>
-            <w:tcW w:w="1999" w:type="pct"/>
-            <w:gridSpan w:val="2"/>
+            <w:tcW w:w="2202" w:type="pct"/>
             <w:shd w:val="clear" w:color="auto" w:fill="auto"/>
             <w:vAlign w:val="bottom"/>
           </w:tcPr>
@@ -876,8 +1720,7 @@
         </w:tc>
         <w:tc>
           <w:tcPr>
-            <w:tcW w:w="1506" w:type="pct"/>
-            <w:gridSpan w:val="3"/>
+            <w:tcW w:w="1344" w:type="pct"/>
             <w:shd w:val="clear" w:color="auto" w:fill="auto"/>
             <w:vAlign w:val="bottom"/>
           </w:tcPr>
@@ -950,12 +1793,12 @@
       </w:tr>
       <w:tr>
         <w:trPr>
-          <w:trHeight w:val="692"/>
+          <w:trHeight w:val="701"/>
         </w:trPr>
         <w:tc>
           <w:tcPr>
             <w:tcW w:w="5000" w:type="pct"/>
-            <w:gridSpan w:val="7"/>
+            <w:gridSpan w:val="3"/>
             <w:shd w:val="clear" w:color="auto" w:fill="auto"/>
             <w:vAlign w:val="bottom"/>
           </w:tcPr>
@@ -1076,8 +1919,7 @@
         </w:trPr>
         <w:tc>
           <w:tcPr>
-            <w:tcW w:w="1495" w:type="pct"/>
-            <w:gridSpan w:val="2"/>
+            <w:tcW w:w="1454" w:type="pct"/>
             <w:shd w:val="clear" w:color="auto" w:fill="auto"/>
             <w:vAlign w:val="bottom"/>
           </w:tcPr>
@@ -1135,8 +1977,7 @@
         </w:tc>
         <w:tc>
           <w:tcPr>
-            <w:tcW w:w="1999" w:type="pct"/>
-            <w:gridSpan w:val="2"/>
+            <w:tcW w:w="2202" w:type="pct"/>
             <w:shd w:val="clear" w:color="auto" w:fill="auto"/>
             <w:vAlign w:val="bottom"/>
           </w:tcPr>
@@ -1162,8 +2003,7 @@
         </w:tc>
         <w:tc>
           <w:tcPr>
-            <w:tcW w:w="1506" w:type="pct"/>
-            <w:gridSpan w:val="3"/>
+            <w:tcW w:w="1344" w:type="pct"/>
             <w:shd w:val="clear" w:color="auto" w:fill="auto"/>
             <w:vAlign w:val="bottom"/>
           </w:tcPr>
@@ -1200,12 +2040,12 @@
       </w:tr>
       <w:tr>
         <w:trPr>
-          <w:trHeight w:val="314"/>
+          <w:trHeight w:val="318"/>
         </w:trPr>
         <w:tc>
           <w:tcPr>
             <w:tcW w:w="5000" w:type="pct"/>
-            <w:gridSpan w:val="7"/>
+            <w:gridSpan w:val="3"/>
             <w:shd w:val="clear" w:color="auto" w:fill="auto"/>
           </w:tcPr>
           <w:p>
@@ -1255,7 +2095,55 @@
                 <w:sz w:val="22"/>
                 <w:szCs w:val="22"/>
               </w:rPr>
-              <w:t>Developed and implemented reading intervention curriculum and led decision-making regarding intervention placement and transition</w:t>
+              <w:t xml:space="preserve">Developed and implemented </w:t>
+            </w:r>
+            <w:r>
+              <w:rPr>
+                <w:rFonts w:ascii="Calibri" w:hAnsi="Calibri" w:cs="Calibri"/>
+                <w:sz w:val="22"/>
+                <w:szCs w:val="22"/>
+              </w:rPr>
+              <w:t xml:space="preserve">an entire unique </w:t>
+            </w:r>
+            <w:r>
+              <w:rPr>
+                <w:rFonts w:ascii="Calibri" w:hAnsi="Calibri" w:cs="Calibri"/>
+                <w:sz w:val="22"/>
+                <w:szCs w:val="22"/>
+              </w:rPr>
+              <w:t>reading intervention curriculum</w:t>
+            </w:r>
+            <w:r>
+              <w:rPr>
+                <w:rFonts w:ascii="Calibri" w:hAnsi="Calibri" w:cs="Calibri"/>
+                <w:sz w:val="22"/>
+                <w:szCs w:val="22"/>
+              </w:rPr>
+              <w:t>. L</w:t>
+            </w:r>
+            <w:r>
+              <w:rPr>
+                <w:rFonts w:ascii="Calibri" w:hAnsi="Calibri" w:cs="Calibri"/>
+                <w:sz w:val="22"/>
+                <w:szCs w:val="22"/>
+              </w:rPr>
+              <w:t xml:space="preserve">ed decision-making </w:t>
+            </w:r>
+            <w:r>
+              <w:rPr>
+                <w:rFonts w:ascii="Calibri" w:hAnsi="Calibri" w:cs="Calibri"/>
+                <w:sz w:val="22"/>
+                <w:szCs w:val="22"/>
+              </w:rPr>
+              <w:t>meetings regarding</w:t>
+            </w:r>
+            <w:r>
+              <w:rPr>
+                <w:rFonts w:ascii="Calibri" w:hAnsi="Calibri" w:cs="Calibri"/>
+                <w:sz w:val="22"/>
+                <w:szCs w:val="22"/>
+              </w:rPr>
+              <w:t xml:space="preserve"> intervention placement and transition</w:t>
             </w:r>
             <w:r>
               <w:rPr>
@@ -1270,12 +2158,11 @@
       </w:tr>
       <w:tr>
         <w:trPr>
-          <w:trHeight w:val="150"/>
+          <w:trHeight w:val="152"/>
         </w:trPr>
         <w:tc>
           <w:tcPr>
-            <w:tcW w:w="1495" w:type="pct"/>
-            <w:gridSpan w:val="2"/>
+            <w:tcW w:w="1454" w:type="pct"/>
             <w:shd w:val="clear" w:color="auto" w:fill="auto"/>
             <w:vAlign w:val="bottom"/>
           </w:tcPr>
@@ -1326,8 +2213,7 @@
         </w:tc>
         <w:tc>
           <w:tcPr>
-            <w:tcW w:w="1999" w:type="pct"/>
-            <w:gridSpan w:val="2"/>
+            <w:tcW w:w="2202" w:type="pct"/>
             <w:shd w:val="clear" w:color="auto" w:fill="auto"/>
             <w:vAlign w:val="bottom"/>
           </w:tcPr>
@@ -1367,8 +2253,7 @@
         </w:tc>
         <w:tc>
           <w:tcPr>
-            <w:tcW w:w="1506" w:type="pct"/>
-            <w:gridSpan w:val="3"/>
+            <w:tcW w:w="1344" w:type="pct"/>
             <w:shd w:val="clear" w:color="auto" w:fill="auto"/>
             <w:vAlign w:val="bottom"/>
           </w:tcPr>
@@ -1427,12 +2312,12 @@
       </w:tr>
       <w:tr>
         <w:trPr>
-          <w:trHeight w:val="525"/>
+          <w:trHeight w:val="532"/>
         </w:trPr>
         <w:tc>
           <w:tcPr>
             <w:tcW w:w="5000" w:type="pct"/>
-            <w:gridSpan w:val="7"/>
+            <w:gridSpan w:val="3"/>
             <w:shd w:val="clear" w:color="auto" w:fill="auto"/>
             <w:vAlign w:val="bottom"/>
           </w:tcPr>
@@ -1470,6 +2355,7 @@
               <w:tabs>
                 <w:tab w:val="clear" w:pos="720"/>
               </w:tabs>
+              <w:spacing w:after="240"/>
               <w:ind w:left="252" w:hanging="180"/>
               <w:rPr>
                 <w:rFonts w:ascii="Calibri" w:hAnsi="Calibri" w:cs="Calibri"/>
@@ -1489,10 +2375,13 @@
         </w:tc>
       </w:tr>
       <w:tr>
+        <w:trPr>
+          <w:trHeight w:val="544"/>
+        </w:trPr>
         <w:tc>
           <w:tcPr>
             <w:tcW w:w="5000" w:type="pct"/>
-            <w:gridSpan w:val="7"/>
+            <w:gridSpan w:val="3"/>
             <w:shd w:val="clear" w:color="auto" w:fill="auto"/>
             <w:vAlign w:val="bottom"/>
           </w:tcPr>
@@ -1503,8 +2392,8 @@
                 <w:b/>
                 <w:smallCaps/>
                 <w:spacing w:val="86"/>
-                <w:sz w:val="22"/>
-                <w:szCs w:val="22"/>
+                <w:sz w:val="32"/>
+                <w:szCs w:val="32"/>
               </w:rPr>
             </w:pPr>
             <w:r>
@@ -1512,8 +2401,8 @@
                 <w:rFonts w:ascii="Calibri" w:hAnsi="Calibri" w:cs="Calibri"/>
                 <w:b/>
                 <w:smallCaps/>
-                <w:sz w:val="28"/>
-                <w:szCs w:val="28"/>
+                <w:sz w:val="32"/>
+                <w:szCs w:val="32"/>
               </w:rPr>
               <w:t>Projects</w:t>
             </w:r>
@@ -1522,12 +2411,12 @@
       </w:tr>
       <w:tr>
         <w:trPr>
-          <w:trHeight w:val="132"/>
+          <w:trHeight w:val="133"/>
         </w:trPr>
         <w:tc>
           <w:tcPr>
             <w:tcW w:w="5000" w:type="pct"/>
-            <w:gridSpan w:val="7"/>
+            <w:gridSpan w:val="3"/>
             <w:shd w:val="clear" w:color="auto" w:fill="auto"/>
           </w:tcPr>
           <w:p>
@@ -1546,19 +2435,31 @@
                 <w:szCs w:val="20"/>
               </w:rPr>
             </w:pPr>
+            <w:proofErr w:type="spellStart"/>
             <w:r>
               <w:rPr>
                 <w:rFonts w:ascii="Calibri" w:hAnsi="Calibri" w:cs="Calibri"/>
                 <w:b/>
-                <w:sz w:val="22"/>
-                <w:szCs w:val="20"/>
-              </w:rPr>
-              <w:t>Medical Center Tracker</w:t>
-            </w:r>
+                <w:bCs/>
+                <w:sz w:val="22"/>
+                <w:szCs w:val="20"/>
+              </w:rPr>
+              <w:t>Attentiv</w:t>
+            </w:r>
+            <w:proofErr w:type="spellEnd"/>
             <w:r>
               <w:rPr>
                 <w:rFonts w:ascii="Calibri" w:hAnsi="Calibri" w:cs="Calibri"/>
                 <w:b/>
+                <w:bCs/>
+                <w:sz w:val="22"/>
+                <w:szCs w:val="20"/>
+              </w:rPr>
+              <w:t xml:space="preserve"> (2021).</w:t>
+            </w:r>
+            <w:r>
+              <w:rPr>
+                <w:rFonts w:ascii="Calibri" w:hAnsi="Calibri" w:cs="Calibri"/>
                 <w:sz w:val="22"/>
                 <w:szCs w:val="20"/>
               </w:rPr>
@@ -1570,55 +2471,15 @@
                 <w:sz w:val="22"/>
                 <w:szCs w:val="20"/>
               </w:rPr>
-              <w:t>(</w:t>
-            </w:r>
-            <w:r>
-              <w:rPr>
-                <w:rFonts w:ascii="Calibri" w:hAnsi="Calibri" w:cs="Calibri"/>
-                <w:sz w:val="22"/>
-                <w:szCs w:val="20"/>
-              </w:rPr>
-              <w:t>2020</w:t>
-            </w:r>
-            <w:r>
-              <w:rPr>
-                <w:rFonts w:ascii="Calibri" w:hAnsi="Calibri" w:cs="Calibri"/>
-                <w:sz w:val="22"/>
-                <w:szCs w:val="20"/>
-              </w:rPr>
-              <w:t xml:space="preserve">). </w:t>
-            </w:r>
-            <w:r>
-              <w:rPr>
-                <w:rFonts w:ascii="Calibri" w:hAnsi="Calibri" w:cs="Calibri"/>
-                <w:sz w:val="22"/>
-                <w:szCs w:val="20"/>
-              </w:rPr>
-              <w:t>Log for small local medical center to track the status of rooms and provider availability</w:t>
-            </w:r>
-            <w:r>
-              <w:rPr>
-                <w:rFonts w:ascii="Calibri" w:hAnsi="Calibri" w:cs="Calibri"/>
-                <w:sz w:val="22"/>
-                <w:szCs w:val="20"/>
-              </w:rPr>
-              <w:t>.</w:t>
-            </w:r>
-            <w:r>
-              <w:rPr>
-                <w:rFonts w:ascii="Calibri" w:hAnsi="Calibri" w:cs="Calibri"/>
-                <w:sz w:val="22"/>
-                <w:szCs w:val="20"/>
-              </w:rPr>
-              <w:t xml:space="preserve"> </w:t>
-            </w:r>
-            <w:r>
-              <w:rPr>
-                <w:rFonts w:ascii="Calibri" w:hAnsi="Calibri" w:cs="Calibri"/>
-                <w:sz w:val="22"/>
-                <w:szCs w:val="20"/>
-              </w:rPr>
-              <w:t>Focus on user experience.</w:t>
+              <w:t xml:space="preserve">Single page web application for small local business </w:t>
+            </w:r>
+            <w:r>
+              <w:rPr>
+                <w:rFonts w:ascii="Calibri" w:hAnsi="Calibri" w:cs="Calibri"/>
+                <w:sz w:val="22"/>
+                <w:szCs w:val="20"/>
+              </w:rPr>
+              <w:t>to use for clients to practice positive affirmations.</w:t>
             </w:r>
             <w:r>
               <w:rPr>
@@ -1636,8 +2497,9 @@
                 <w:sz w:val="22"/>
                 <w:szCs w:val="20"/>
               </w:rPr>
-              <w:t>MongoDB, Express, NodeJS, HTML, CSS</w:t>
-            </w:r>
+              <w:t xml:space="preserve">MongoDB, Express, NodeJS, HTML, </w:t>
+            </w:r>
+            <w:proofErr w:type="spellStart"/>
             <w:r>
               <w:rPr>
                 <w:rFonts w:ascii="Calibri" w:hAnsi="Calibri" w:cs="Calibri"/>
@@ -1646,8 +2508,9 @@
                 <w:sz w:val="22"/>
                 <w:szCs w:val="20"/>
               </w:rPr>
-              <w:t xml:space="preserve">, </w:t>
-            </w:r>
+              <w:t>TailwindCSS</w:t>
+            </w:r>
+            <w:proofErr w:type="spellEnd"/>
             <w:r>
               <w:rPr>
                 <w:rFonts w:ascii="Calibri" w:hAnsi="Calibri" w:cs="Calibri"/>
@@ -1656,7 +2519,7 @@
                 <w:sz w:val="22"/>
                 <w:szCs w:val="20"/>
               </w:rPr>
-              <w:t xml:space="preserve">Bootstrap, </w:t>
+              <w:t>,</w:t>
             </w:r>
             <w:r>
               <w:rPr>
@@ -1666,17 +2529,7 @@
                 <w:sz w:val="22"/>
                 <w:szCs w:val="20"/>
               </w:rPr>
-              <w:t>Heroku</w:t>
-            </w:r>
-            <w:r>
-              <w:rPr>
-                <w:rFonts w:ascii="Calibri" w:hAnsi="Calibri" w:cs="Calibri"/>
-                <w:i/>
-                <w:iCs/>
-                <w:sz w:val="22"/>
-                <w:szCs w:val="20"/>
-              </w:rPr>
-              <w:t>.</w:t>
+              <w:t xml:space="preserve"> React.</w:t>
             </w:r>
           </w:p>
           <w:p>
@@ -1691,10 +2544,11 @@
               <w:ind w:left="252" w:hanging="180"/>
               <w:rPr>
                 <w:rFonts w:ascii="Calibri" w:hAnsi="Calibri" w:cs="Calibri"/>
-                <w:sz w:val="10"/>
-                <w:szCs w:val="10"/>
+                <w:sz w:val="22"/>
+                <w:szCs w:val="20"/>
               </w:rPr>
             </w:pPr>
+            <w:proofErr w:type="spellStart"/>
             <w:r>
               <w:rPr>
                 <w:rFonts w:ascii="Calibri" w:hAnsi="Calibri" w:cs="Calibri"/>
@@ -1702,30 +2556,61 @@
                 <w:sz w:val="22"/>
                 <w:szCs w:val="20"/>
               </w:rPr>
-              <w:t xml:space="preserve">CONNEXION </w:t>
-            </w:r>
-            <w:r>
-              <w:rPr>
-                <w:rFonts w:ascii="Calibri" w:hAnsi="Calibri" w:cs="Calibri"/>
-                <w:bCs/>
-                <w:sz w:val="22"/>
-                <w:szCs w:val="20"/>
-              </w:rPr>
-              <w:t>(2020). Scrum/Kanban master for team of four building social media photo sharing app</w:t>
-            </w:r>
-            <w:r>
-              <w:rPr>
-                <w:rFonts w:ascii="Calibri" w:hAnsi="Calibri" w:cs="Calibri"/>
-                <w:bCs/>
-                <w:sz w:val="22"/>
-                <w:szCs w:val="20"/>
-              </w:rPr>
-              <w:t xml:space="preserve"> deployed on Heroku</w:t>
-            </w:r>
-            <w:r>
-              <w:rPr>
-                <w:rFonts w:ascii="Calibri" w:hAnsi="Calibri" w:cs="Calibri"/>
-                <w:bCs/>
+              <w:t>Whos.In</w:t>
+            </w:r>
+            <w:proofErr w:type="spellEnd"/>
+            <w:r>
+              <w:rPr>
+                <w:rFonts w:ascii="Calibri" w:hAnsi="Calibri" w:cs="Calibri"/>
+                <w:b/>
+                <w:sz w:val="22"/>
+                <w:szCs w:val="20"/>
+              </w:rPr>
+              <w:t xml:space="preserve"> </w:t>
+            </w:r>
+            <w:r>
+              <w:rPr>
+                <w:rFonts w:ascii="Calibri" w:hAnsi="Calibri" w:cs="Calibri"/>
+                <w:sz w:val="22"/>
+                <w:szCs w:val="20"/>
+              </w:rPr>
+              <w:t>(</w:t>
+            </w:r>
+            <w:r>
+              <w:rPr>
+                <w:rFonts w:ascii="Calibri" w:hAnsi="Calibri" w:cs="Calibri"/>
+                <w:sz w:val="22"/>
+                <w:szCs w:val="20"/>
+              </w:rPr>
+              <w:t>2020</w:t>
+            </w:r>
+            <w:r>
+              <w:rPr>
+                <w:rFonts w:ascii="Calibri" w:hAnsi="Calibri" w:cs="Calibri"/>
+                <w:sz w:val="22"/>
+                <w:szCs w:val="20"/>
+              </w:rPr>
+              <w:t xml:space="preserve">). </w:t>
+            </w:r>
+            <w:r>
+              <w:rPr>
+                <w:rFonts w:ascii="Calibri" w:hAnsi="Calibri" w:cs="Calibri"/>
+                <w:sz w:val="22"/>
+                <w:szCs w:val="20"/>
+              </w:rPr>
+              <w:t>Single page web application</w:t>
+            </w:r>
+            <w:r>
+              <w:rPr>
+                <w:rFonts w:ascii="Calibri" w:hAnsi="Calibri" w:cs="Calibri"/>
+                <w:sz w:val="22"/>
+                <w:szCs w:val="20"/>
+              </w:rPr>
+              <w:t xml:space="preserve"> for small local medical center to track the status of rooms and provider availability</w:t>
+            </w:r>
+            <w:r>
+              <w:rPr>
+                <w:rFonts w:ascii="Calibri" w:hAnsi="Calibri" w:cs="Calibri"/>
                 <w:sz w:val="22"/>
                 <w:szCs w:val="20"/>
               </w:rPr>
@@ -1734,7 +2619,6 @@
             <w:r>
               <w:rPr>
                 <w:rFonts w:ascii="Calibri" w:hAnsi="Calibri" w:cs="Calibri"/>
-                <w:bCs/>
                 <w:sz w:val="22"/>
                 <w:szCs w:val="20"/>
               </w:rPr>
@@ -1743,18 +2627,32 @@
             <w:r>
               <w:rPr>
                 <w:rFonts w:ascii="Calibri" w:hAnsi="Calibri" w:cs="Calibri"/>
-                <w:bCs/>
+                <w:sz w:val="22"/>
+                <w:szCs w:val="20"/>
+              </w:rPr>
+              <w:t>Focus on user experience.</w:t>
+            </w:r>
+            <w:r>
+              <w:rPr>
+                <w:rFonts w:ascii="Calibri" w:hAnsi="Calibri" w:cs="Calibri"/>
+                <w:sz w:val="22"/>
+                <w:szCs w:val="20"/>
+              </w:rPr>
+              <w:t xml:space="preserve"> </w:t>
+            </w:r>
+            <w:r>
+              <w:rPr>
+                <w:rFonts w:ascii="Calibri" w:hAnsi="Calibri" w:cs="Calibri"/>
                 <w:i/>
                 <w:iCs/>
                 <w:sz w:val="22"/>
                 <w:szCs w:val="20"/>
               </w:rPr>
-              <w:t>MongoDB, Express, NodeJS, React</w:t>
-            </w:r>
-            <w:r>
-              <w:rPr>
-                <w:rFonts w:ascii="Calibri" w:hAnsi="Calibri" w:cs="Calibri"/>
-                <w:bCs/>
+              <w:t>MongoDB, Express, NodeJS, HTML, CSS</w:t>
+            </w:r>
+            <w:r>
+              <w:rPr>
+                <w:rFonts w:ascii="Calibri" w:hAnsi="Calibri" w:cs="Calibri"/>
                 <w:i/>
                 <w:iCs/>
                 <w:sz w:val="22"/>
@@ -1765,24 +2663,52 @@
             <w:r>
               <w:rPr>
                 <w:rFonts w:ascii="Calibri" w:hAnsi="Calibri" w:cs="Calibri"/>
-                <w:bCs/>
                 <w:i/>
                 <w:iCs/>
                 <w:sz w:val="22"/>
                 <w:szCs w:val="20"/>
               </w:rPr>
-              <w:t xml:space="preserve">Bootstrap, </w:t>
-            </w:r>
-            <w:r>
-              <w:rPr>
-                <w:rFonts w:ascii="Calibri" w:hAnsi="Calibri" w:cs="Calibri"/>
-                <w:bCs/>
+              <w:t>Bootstrap</w:t>
+            </w:r>
+            <w:r>
+              <w:rPr>
+                <w:rFonts w:ascii="Calibri" w:hAnsi="Calibri" w:cs="Calibri"/>
                 <w:i/>
                 <w:iCs/>
                 <w:sz w:val="22"/>
                 <w:szCs w:val="20"/>
               </w:rPr>
-              <w:t>Heroku.</w:t>
+              <w:t>, React</w:t>
+            </w:r>
+            <w:r>
+              <w:rPr>
+                <w:rFonts w:ascii="Calibri" w:hAnsi="Calibri" w:cs="Calibri"/>
+                <w:i/>
+                <w:iCs/>
+                <w:sz w:val="22"/>
+                <w:szCs w:val="20"/>
+              </w:rPr>
+              <w:t xml:space="preserve">, </w:t>
+            </w:r>
+            <w:r>
+              <w:rPr>
+                <w:rFonts w:ascii="Calibri" w:hAnsi="Calibri" w:cs="Calibri"/>
+                <w:i/>
+                <w:iCs/>
+                <w:sz w:val="22"/>
+                <w:szCs w:val="20"/>
+              </w:rPr>
+              <w:t>Heroku</w:t>
+            </w:r>
+            <w:r>
+              <w:rPr>
+                <w:rFonts w:ascii="Calibri" w:hAnsi="Calibri" w:cs="Calibri"/>
+                <w:i/>
+                <w:iCs/>
+                <w:sz w:val="22"/>
+                <w:szCs w:val="20"/>
+              </w:rPr>
+              <w:t>.</w:t>
             </w:r>
           </w:p>
           <w:p>
@@ -1797,6 +2723,124 @@
               <w:ind w:left="252" w:hanging="180"/>
               <w:rPr>
                 <w:rFonts w:ascii="Calibri" w:hAnsi="Calibri" w:cs="Calibri"/>
+                <w:sz w:val="10"/>
+                <w:szCs w:val="10"/>
+              </w:rPr>
+            </w:pPr>
+            <w:r>
+              <w:rPr>
+                <w:rFonts w:ascii="Calibri" w:hAnsi="Calibri" w:cs="Calibri"/>
+                <w:b/>
+                <w:sz w:val="22"/>
+                <w:szCs w:val="20"/>
+              </w:rPr>
+              <w:t xml:space="preserve">CONNEXION </w:t>
+            </w:r>
+            <w:r>
+              <w:rPr>
+                <w:rFonts w:ascii="Calibri" w:hAnsi="Calibri" w:cs="Calibri"/>
+                <w:bCs/>
+                <w:sz w:val="22"/>
+                <w:szCs w:val="20"/>
+              </w:rPr>
+              <w:t>(2020). Scrum/Kanban master for team of four building social media photo sharing app</w:t>
+            </w:r>
+            <w:r>
+              <w:rPr>
+                <w:rFonts w:ascii="Calibri" w:hAnsi="Calibri" w:cs="Calibri"/>
+                <w:bCs/>
+                <w:sz w:val="22"/>
+                <w:szCs w:val="20"/>
+              </w:rPr>
+              <w:t xml:space="preserve"> deployed on Heroku</w:t>
+            </w:r>
+            <w:r>
+              <w:rPr>
+                <w:rFonts w:ascii="Calibri" w:hAnsi="Calibri" w:cs="Calibri"/>
+                <w:bCs/>
+                <w:sz w:val="22"/>
+                <w:szCs w:val="20"/>
+              </w:rPr>
+              <w:t>.</w:t>
+            </w:r>
+            <w:r>
+              <w:rPr>
+                <w:rFonts w:ascii="Calibri" w:hAnsi="Calibri" w:cs="Calibri"/>
+                <w:bCs/>
+                <w:sz w:val="22"/>
+                <w:szCs w:val="20"/>
+              </w:rPr>
+              <w:t xml:space="preserve"> </w:t>
+            </w:r>
+            <w:r>
+              <w:rPr>
+                <w:rFonts w:ascii="Calibri" w:hAnsi="Calibri" w:cs="Calibri"/>
+                <w:bCs/>
+                <w:i/>
+                <w:iCs/>
+                <w:sz w:val="22"/>
+                <w:szCs w:val="20"/>
+              </w:rPr>
+              <w:t>MongoDB, Express, NodeJS, React</w:t>
+            </w:r>
+            <w:r>
+              <w:rPr>
+                <w:rFonts w:ascii="Calibri" w:hAnsi="Calibri" w:cs="Calibri"/>
+                <w:bCs/>
+                <w:i/>
+                <w:iCs/>
+                <w:sz w:val="22"/>
+                <w:szCs w:val="20"/>
+              </w:rPr>
+              <w:t>, JSX</w:t>
+            </w:r>
+            <w:r>
+              <w:rPr>
+                <w:rFonts w:ascii="Calibri" w:hAnsi="Calibri" w:cs="Calibri"/>
+                <w:bCs/>
+                <w:i/>
+                <w:iCs/>
+                <w:sz w:val="22"/>
+                <w:szCs w:val="20"/>
+              </w:rPr>
+              <w:t xml:space="preserve">, </w:t>
+            </w:r>
+            <w:r>
+              <w:rPr>
+                <w:rFonts w:ascii="Calibri" w:hAnsi="Calibri" w:cs="Calibri"/>
+                <w:bCs/>
+                <w:i/>
+                <w:iCs/>
+                <w:sz w:val="22"/>
+                <w:szCs w:val="20"/>
+              </w:rPr>
+              <w:t xml:space="preserve">Bootstrap, </w:t>
+            </w:r>
+            <w:r>
+              <w:rPr>
+                <w:rFonts w:ascii="Calibri" w:hAnsi="Calibri" w:cs="Calibri"/>
+                <w:bCs/>
+                <w:i/>
+                <w:iCs/>
+                <w:sz w:val="22"/>
+                <w:szCs w:val="20"/>
+              </w:rPr>
+              <w:t>Heroku.</w:t>
+            </w:r>
+          </w:p>
+          <w:p>
+            <w:pPr>
+              <w:numPr>
+                <w:ilvl w:val="0"/>
+                <w:numId w:val="7"/>
+              </w:numPr>
+              <w:tabs>
+                <w:tab w:val="clear" w:pos="916"/>
+              </w:tabs>
+              <w:spacing w:after="240"/>
+              <w:ind w:left="252" w:hanging="180"/>
+              <w:rPr>
+                <w:rFonts w:ascii="Calibri" w:hAnsi="Calibri" w:cs="Calibri"/>
                 <w:sz w:val="4"/>
                 <w:szCs w:val="2"/>
               </w:rPr>
@@ -1885,9 +2929,8 @@
                 <w:sz w:val="22"/>
                 <w:szCs w:val="20"/>
               </w:rPr>
-              <w:t xml:space="preserve">, </w:t>
-            </w:r>
-            <w:proofErr w:type="spellStart"/>
+              <w:t>, Angular</w:t>
+            </w:r>
             <w:r>
               <w:rPr>
                 <w:rFonts w:ascii="Calibri" w:hAnsi="Calibri" w:cs="Calibri"/>
@@ -1896,9 +2939,18 @@
                 <w:sz w:val="22"/>
                 <w:szCs w:val="20"/>
               </w:rPr>
-              <w:t>AngularMaterial</w:t>
-            </w:r>
-            <w:proofErr w:type="spellEnd"/>
+              <w:t xml:space="preserve"> </w:t>
+            </w:r>
+            <w:r>
+              <w:rPr>
+                <w:rFonts w:ascii="Calibri" w:hAnsi="Calibri" w:cs="Calibri"/>
+                <w:i/>
+                <w:iCs/>
+                <w:sz w:val="22"/>
+                <w:szCs w:val="20"/>
+              </w:rPr>
+              <w:t>Material</w:t>
+            </w:r>
             <w:r>
               <w:rPr>
                 <w:rFonts w:ascii="Calibri" w:hAnsi="Calibri" w:cs="Calibri"/>
@@ -1914,21 +2966,23 @@
       </w:tr>
       <w:tr>
         <w:trPr>
-          <w:trHeight w:val="132"/>
+          <w:trHeight w:val="133"/>
         </w:trPr>
         <w:tc>
           <w:tcPr>
             <w:tcW w:w="5000" w:type="pct"/>
-            <w:gridSpan w:val="7"/>
+            <w:gridSpan w:val="3"/>
             <w:shd w:val="clear" w:color="auto" w:fill="auto"/>
+            <w:vAlign w:val="bottom"/>
           </w:tcPr>
           <w:p>
             <w:pPr>
+              <w:spacing w:after="240"/>
               <w:rPr>
                 <w:rFonts w:ascii="Calibri" w:hAnsi="Calibri" w:cs="Calibri"/>
                 <w:b/>
-                <w:sz w:val="22"/>
-                <w:szCs w:val="20"/>
+                <w:sz w:val="32"/>
+                <w:szCs w:val="32"/>
               </w:rPr>
             </w:pPr>
             <w:r>
@@ -1936,476 +2990,23 @@
                 <w:rFonts w:ascii="Calibri" w:hAnsi="Calibri" w:cs="Calibri"/>
                 <w:b/>
                 <w:smallCaps/>
-                <w:sz w:val="28"/>
-                <w:szCs w:val="28"/>
-              </w:rPr>
-              <w:t>Skills</w:t>
+                <w:sz w:val="32"/>
+                <w:szCs w:val="32"/>
+              </w:rPr>
+              <w:lastRenderedPageBreak/>
+              <w:t>Education</w:t>
             </w:r>
           </w:p>
         </w:tc>
       </w:tr>
       <w:tr>
         <w:trPr>
-          <w:trHeight w:val="288"/>
-        </w:trPr>
-        <w:tc>
-          <w:tcPr>
-            <w:tcW w:w="1202" w:type="pct"/>
-            <w:shd w:val="clear" w:color="auto" w:fill="auto"/>
-          </w:tcPr>
-          <w:p>
-            <w:pPr>
-              <w:rPr>
-                <w:rFonts w:ascii="Calibri" w:hAnsi="Calibri" w:cs="Calibri"/>
-                <w:b/>
-                <w:smallCaps/>
-                <w:sz w:val="28"/>
-                <w:szCs w:val="28"/>
-              </w:rPr>
-            </w:pPr>
-            <w:r>
-              <w:rPr>
-                <w:rFonts w:ascii="Calibri" w:hAnsi="Calibri" w:cs="Calibri"/>
-                <w:bCs/>
-                <w:sz w:val="22"/>
-                <w:szCs w:val="20"/>
-              </w:rPr>
-              <w:t xml:space="preserve">  </w:t>
-            </w:r>
-            <w:r>
-              <w:rPr>
-                <w:rFonts w:ascii="Calibri" w:hAnsi="Calibri" w:cs="Calibri"/>
-                <w:bCs/>
-                <w:sz w:val="22"/>
-                <w:szCs w:val="20"/>
-              </w:rPr>
-              <w:t xml:space="preserve"> </w:t>
-            </w:r>
-            <w:r>
-              <w:rPr>
-                <w:rFonts w:ascii="Calibri" w:hAnsi="Calibri" w:cs="Calibri"/>
-                <w:bCs/>
-                <w:sz w:val="22"/>
-                <w:szCs w:val="20"/>
-              </w:rPr>
-              <w:t>React</w:t>
-            </w:r>
-            <w:r>
-              <w:rPr>
-                <w:rFonts w:ascii="Calibri" w:hAnsi="Calibri" w:cs="Calibri"/>
-                <w:bCs/>
-                <w:sz w:val="22"/>
-                <w:szCs w:val="20"/>
-              </w:rPr>
-              <w:t>JS</w:t>
-            </w:r>
-          </w:p>
-        </w:tc>
-        <w:tc>
-          <w:tcPr>
-            <w:tcW w:w="1154" w:type="pct"/>
-            <w:gridSpan w:val="2"/>
-            <w:shd w:val="clear" w:color="auto" w:fill="auto"/>
-          </w:tcPr>
-          <w:p>
-            <w:pPr>
-              <w:rPr>
-                <w:rFonts w:ascii="Calibri" w:hAnsi="Calibri" w:cs="Calibri"/>
-                <w:bCs/>
-                <w:sz w:val="22"/>
-                <w:szCs w:val="20"/>
-              </w:rPr>
-            </w:pPr>
-            <w:r>
-              <w:rPr>
-                <w:rFonts w:ascii="Calibri" w:hAnsi="Calibri" w:cs="Calibri"/>
-                <w:bCs/>
-                <w:sz w:val="22"/>
-                <w:szCs w:val="20"/>
-              </w:rPr>
-              <w:t>Express</w:t>
-            </w:r>
-          </w:p>
-        </w:tc>
-        <w:tc>
-          <w:tcPr>
-            <w:tcW w:w="1193" w:type="pct"/>
-            <w:gridSpan w:val="2"/>
-            <w:shd w:val="clear" w:color="auto" w:fill="auto"/>
-          </w:tcPr>
-          <w:p>
-            <w:pPr>
-              <w:rPr>
-                <w:rFonts w:ascii="Calibri" w:hAnsi="Calibri" w:cs="Calibri"/>
-                <w:bCs/>
-                <w:sz w:val="22"/>
-                <w:szCs w:val="20"/>
-              </w:rPr>
-            </w:pPr>
-            <w:r>
-              <w:rPr>
-                <w:rFonts w:ascii="Calibri" w:hAnsi="Calibri" w:cs="Calibri"/>
-                <w:bCs/>
-                <w:sz w:val="22"/>
-                <w:szCs w:val="20"/>
-              </w:rPr>
-              <w:t>Adult learning</w:t>
-            </w:r>
-          </w:p>
-        </w:tc>
-        <w:tc>
-          <w:tcPr>
-            <w:tcW w:w="1452" w:type="pct"/>
-            <w:gridSpan w:val="2"/>
-            <w:shd w:val="clear" w:color="auto" w:fill="auto"/>
-          </w:tcPr>
-          <w:p>
-            <w:pPr>
-              <w:rPr>
-                <w:rFonts w:ascii="Calibri" w:hAnsi="Calibri" w:cs="Calibri"/>
-                <w:bCs/>
-                <w:sz w:val="22"/>
-                <w:szCs w:val="20"/>
-              </w:rPr>
-            </w:pPr>
-            <w:r>
-              <w:rPr>
-                <w:rFonts w:ascii="Calibri" w:hAnsi="Calibri" w:cs="Calibri"/>
-                <w:bCs/>
-                <w:sz w:val="22"/>
-                <w:szCs w:val="20"/>
-              </w:rPr>
-              <w:t>Git</w:t>
-            </w:r>
-          </w:p>
-        </w:tc>
-      </w:tr>
-      <w:tr>
-        <w:trPr>
-          <w:trHeight w:val="288"/>
-        </w:trPr>
-        <w:tc>
-          <w:tcPr>
-            <w:tcW w:w="1202" w:type="pct"/>
-            <w:shd w:val="clear" w:color="auto" w:fill="auto"/>
-          </w:tcPr>
-          <w:p>
-            <w:pPr>
-              <w:rPr>
-                <w:rFonts w:ascii="Calibri" w:hAnsi="Calibri" w:cs="Calibri"/>
-                <w:bCs/>
-                <w:sz w:val="22"/>
-                <w:szCs w:val="20"/>
-              </w:rPr>
-            </w:pPr>
-            <w:r>
-              <w:rPr>
-                <w:rFonts w:ascii="Calibri" w:hAnsi="Calibri" w:cs="Calibri"/>
-                <w:bCs/>
-                <w:sz w:val="22"/>
-                <w:szCs w:val="20"/>
-              </w:rPr>
-              <w:t xml:space="preserve">   JavaScript</w:t>
-            </w:r>
-          </w:p>
-        </w:tc>
-        <w:tc>
-          <w:tcPr>
-            <w:tcW w:w="1154" w:type="pct"/>
-            <w:gridSpan w:val="2"/>
-            <w:shd w:val="clear" w:color="auto" w:fill="auto"/>
-          </w:tcPr>
-          <w:p>
-            <w:pPr>
-              <w:rPr>
-                <w:rFonts w:ascii="Calibri" w:hAnsi="Calibri" w:cs="Calibri"/>
-                <w:bCs/>
-                <w:sz w:val="22"/>
-                <w:szCs w:val="20"/>
-              </w:rPr>
-            </w:pPr>
-            <w:r>
-              <w:rPr>
-                <w:rFonts w:ascii="Calibri" w:hAnsi="Calibri" w:cs="Calibri"/>
-                <w:bCs/>
-                <w:sz w:val="22"/>
-                <w:szCs w:val="20"/>
-              </w:rPr>
-              <w:t>MongoDB Databases</w:t>
-            </w:r>
-          </w:p>
-        </w:tc>
-        <w:tc>
-          <w:tcPr>
-            <w:tcW w:w="1193" w:type="pct"/>
-            <w:gridSpan w:val="2"/>
-            <w:shd w:val="clear" w:color="auto" w:fill="auto"/>
-          </w:tcPr>
-          <w:p>
-            <w:pPr>
-              <w:rPr>
-                <w:rFonts w:ascii="Calibri" w:hAnsi="Calibri" w:cs="Calibri"/>
-                <w:bCs/>
-                <w:sz w:val="22"/>
-                <w:szCs w:val="20"/>
-              </w:rPr>
-            </w:pPr>
-            <w:r>
-              <w:rPr>
-                <w:rFonts w:ascii="Calibri" w:hAnsi="Calibri" w:cs="Calibri"/>
-                <w:bCs/>
-                <w:sz w:val="22"/>
-                <w:szCs w:val="20"/>
-              </w:rPr>
-              <w:t>Accessibility</w:t>
-            </w:r>
-          </w:p>
-        </w:tc>
-        <w:tc>
-          <w:tcPr>
-            <w:tcW w:w="1452" w:type="pct"/>
-            <w:gridSpan w:val="2"/>
-            <w:shd w:val="clear" w:color="auto" w:fill="auto"/>
-          </w:tcPr>
-          <w:p>
-            <w:pPr>
-              <w:rPr>
-                <w:rFonts w:ascii="Calibri" w:hAnsi="Calibri" w:cs="Calibri"/>
-                <w:bCs/>
-                <w:sz w:val="22"/>
-                <w:szCs w:val="20"/>
-              </w:rPr>
-            </w:pPr>
-            <w:r>
-              <w:rPr>
-                <w:rFonts w:ascii="Calibri" w:hAnsi="Calibri" w:cs="Calibri"/>
-                <w:bCs/>
-                <w:sz w:val="22"/>
-                <w:szCs w:val="20"/>
-              </w:rPr>
-              <w:t>WordPress</w:t>
-            </w:r>
-          </w:p>
-        </w:tc>
-      </w:tr>
-      <w:tr>
-        <w:trPr>
-          <w:trHeight w:val="288"/>
-        </w:trPr>
-        <w:tc>
-          <w:tcPr>
-            <w:tcW w:w="1202" w:type="pct"/>
-            <w:shd w:val="clear" w:color="auto" w:fill="auto"/>
-          </w:tcPr>
-          <w:p>
-            <w:pPr>
-              <w:rPr>
-                <w:rFonts w:ascii="Calibri" w:hAnsi="Calibri" w:cs="Calibri"/>
-                <w:bCs/>
-                <w:sz w:val="22"/>
-                <w:szCs w:val="20"/>
-              </w:rPr>
-            </w:pPr>
-            <w:r>
-              <w:rPr>
-                <w:rFonts w:ascii="Calibri" w:hAnsi="Calibri" w:cs="Calibri"/>
-                <w:bCs/>
-                <w:sz w:val="22"/>
-                <w:szCs w:val="20"/>
-              </w:rPr>
-              <w:t xml:space="preserve">   Angular</w:t>
-            </w:r>
-          </w:p>
-        </w:tc>
-        <w:tc>
-          <w:tcPr>
-            <w:tcW w:w="1154" w:type="pct"/>
-            <w:gridSpan w:val="2"/>
-            <w:shd w:val="clear" w:color="auto" w:fill="auto"/>
-          </w:tcPr>
-          <w:p>
-            <w:pPr>
-              <w:rPr>
-                <w:rFonts w:ascii="Calibri" w:hAnsi="Calibri" w:cs="Calibri"/>
-                <w:bCs/>
-                <w:sz w:val="22"/>
-                <w:szCs w:val="20"/>
-              </w:rPr>
-            </w:pPr>
-            <w:r>
-              <w:rPr>
-                <w:rFonts w:ascii="Calibri" w:hAnsi="Calibri" w:cs="Calibri"/>
-                <w:bCs/>
-                <w:sz w:val="22"/>
-                <w:szCs w:val="20"/>
-              </w:rPr>
-              <w:t>Model-View-Controller</w:t>
-            </w:r>
-          </w:p>
-        </w:tc>
-        <w:tc>
-          <w:tcPr>
-            <w:tcW w:w="1193" w:type="pct"/>
-            <w:gridSpan w:val="2"/>
-            <w:shd w:val="clear" w:color="auto" w:fill="auto"/>
-          </w:tcPr>
-          <w:p>
-            <w:pPr>
-              <w:rPr>
-                <w:rFonts w:ascii="Calibri" w:hAnsi="Calibri" w:cs="Calibri"/>
-                <w:bCs/>
-                <w:sz w:val="22"/>
-                <w:szCs w:val="20"/>
-              </w:rPr>
-            </w:pPr>
-            <w:proofErr w:type="spellStart"/>
-            <w:r>
-              <w:rPr>
-                <w:rFonts w:ascii="Calibri" w:hAnsi="Calibri" w:cs="Calibri"/>
-                <w:bCs/>
-                <w:sz w:val="22"/>
-                <w:szCs w:val="20"/>
-              </w:rPr>
-              <w:t>JQuery</w:t>
-            </w:r>
-            <w:proofErr w:type="spellEnd"/>
-          </w:p>
-        </w:tc>
-        <w:tc>
-          <w:tcPr>
-            <w:tcW w:w="1452" w:type="pct"/>
-            <w:gridSpan w:val="2"/>
-            <w:shd w:val="clear" w:color="auto" w:fill="auto"/>
-          </w:tcPr>
-          <w:p>
-            <w:pPr>
-              <w:rPr>
-                <w:rFonts w:ascii="Calibri" w:hAnsi="Calibri" w:cs="Calibri"/>
-                <w:bCs/>
-                <w:sz w:val="22"/>
-                <w:szCs w:val="20"/>
-              </w:rPr>
-            </w:pPr>
-            <w:r>
-              <w:rPr>
-                <w:rFonts w:ascii="Calibri" w:hAnsi="Calibri" w:cs="Calibri"/>
-                <w:bCs/>
-                <w:sz w:val="22"/>
-                <w:szCs w:val="20"/>
-              </w:rPr>
-              <w:t>Scrum, Kanban</w:t>
-            </w:r>
-          </w:p>
-        </w:tc>
-      </w:tr>
-      <w:tr>
-        <w:trPr>
-          <w:gridAfter w:val="1"/>
-          <w:wAfter w:w="249" w:type="pct"/>
-          <w:trHeight w:val="288"/>
-        </w:trPr>
-        <w:tc>
-          <w:tcPr>
-            <w:tcW w:w="1202" w:type="pct"/>
-            <w:shd w:val="clear" w:color="auto" w:fill="auto"/>
-          </w:tcPr>
-          <w:p>
-            <w:pPr>
-              <w:rPr>
-                <w:rFonts w:ascii="Calibri" w:hAnsi="Calibri" w:cs="Calibri"/>
-                <w:bCs/>
-                <w:sz w:val="22"/>
-                <w:szCs w:val="20"/>
-              </w:rPr>
-            </w:pPr>
-            <w:r>
-              <w:rPr>
-                <w:rFonts w:ascii="Calibri" w:hAnsi="Calibri" w:cs="Calibri"/>
-                <w:bCs/>
-                <w:sz w:val="22"/>
-                <w:szCs w:val="20"/>
-              </w:rPr>
-              <w:t xml:space="preserve">   NodeJS</w:t>
-            </w:r>
-          </w:p>
-        </w:tc>
-        <w:tc>
-          <w:tcPr>
-            <w:tcW w:w="1154" w:type="pct"/>
-            <w:gridSpan w:val="2"/>
-            <w:shd w:val="clear" w:color="auto" w:fill="auto"/>
-          </w:tcPr>
-          <w:p>
-            <w:pPr>
-              <w:rPr>
-                <w:rFonts w:ascii="Calibri" w:hAnsi="Calibri" w:cs="Calibri"/>
-                <w:bCs/>
-                <w:sz w:val="22"/>
-                <w:szCs w:val="20"/>
-              </w:rPr>
-            </w:pPr>
-            <w:r>
-              <w:rPr>
-                <w:rFonts w:ascii="Calibri" w:hAnsi="Calibri" w:cs="Calibri"/>
-                <w:bCs/>
-                <w:sz w:val="22"/>
-                <w:szCs w:val="20"/>
-              </w:rPr>
-              <w:t>CSS</w:t>
-            </w:r>
-          </w:p>
-        </w:tc>
-        <w:tc>
-          <w:tcPr>
-            <w:tcW w:w="1193" w:type="pct"/>
-            <w:gridSpan w:val="2"/>
-            <w:shd w:val="clear" w:color="auto" w:fill="auto"/>
-          </w:tcPr>
-          <w:p>
-            <w:pPr>
-              <w:rPr>
-                <w:rFonts w:ascii="Calibri" w:hAnsi="Calibri" w:cs="Calibri"/>
-                <w:bCs/>
-                <w:sz w:val="22"/>
-                <w:szCs w:val="20"/>
-              </w:rPr>
-            </w:pPr>
-            <w:r>
-              <w:rPr>
-                <w:rFonts w:ascii="Calibri" w:hAnsi="Calibri" w:cs="Calibri"/>
-                <w:bCs/>
-                <w:sz w:val="22"/>
-                <w:szCs w:val="20"/>
-              </w:rPr>
-              <w:t>Bootstrap</w:t>
-            </w:r>
-          </w:p>
-        </w:tc>
-        <w:tc>
-          <w:tcPr>
-            <w:tcW w:w="1202" w:type="pct"/>
-          </w:tcPr>
-          <w:p>
-            <w:r>
-              <w:rPr>
-                <w:rFonts w:ascii="Calibri" w:hAnsi="Calibri" w:cs="Calibri"/>
-                <w:bCs/>
-                <w:sz w:val="22"/>
-                <w:szCs w:val="20"/>
-              </w:rPr>
-              <w:t>HTML 5</w:t>
-            </w:r>
-          </w:p>
-        </w:tc>
-      </w:tr>
-      <w:tr>
-        <w:trPr>
-          <w:trHeight w:val="132"/>
+          <w:trHeight w:val="261"/>
         </w:trPr>
         <w:tc>
           <w:tcPr>
             <w:tcW w:w="5000" w:type="pct"/>
-            <w:gridSpan w:val="7"/>
+            <w:gridSpan w:val="3"/>
             <w:shd w:val="clear" w:color="auto" w:fill="auto"/>
             <w:vAlign w:val="bottom"/>
           </w:tcPr>
@@ -2414,33 +3015,12 @@
               <w:rPr>
                 <w:rFonts w:ascii="Calibri" w:hAnsi="Calibri" w:cs="Calibri"/>
                 <w:b/>
-                <w:sz w:val="28"/>
-                <w:szCs w:val="28"/>
+                <w:bCs/>
+                <w:sz w:val="22"/>
+                <w:szCs w:val="20"/>
               </w:rPr>
             </w:pPr>
             <w:r>
-              <w:rPr>
-                <w:rFonts w:ascii="Calibri" w:hAnsi="Calibri" w:cs="Calibri"/>
-                <w:b/>
-                <w:smallCaps/>
-                <w:sz w:val="28"/>
-                <w:szCs w:val="28"/>
-              </w:rPr>
-              <w:t>Education</w:t>
-            </w:r>
-          </w:p>
-        </w:tc>
-      </w:tr>
-      <w:tr>
-        <w:tc>
-          <w:tcPr>
-            <w:tcW w:w="5000" w:type="pct"/>
-            <w:gridSpan w:val="7"/>
-            <w:shd w:val="clear" w:color="auto" w:fill="auto"/>
-            <w:vAlign w:val="bottom"/>
-          </w:tcPr>
-          <w:p>
-            <w:pPr>
               <w:rPr>
                 <w:rFonts w:ascii="Calibri" w:hAnsi="Calibri" w:cs="Calibri"/>
                 <w:b/>
@@ -2448,7 +3028,8 @@
                 <w:sz w:val="22"/>
                 <w:szCs w:val="20"/>
               </w:rPr>
-            </w:pPr>
+              <w:t>Full Stack Web Development Bootcamp</w:t>
+            </w:r>
             <w:r>
               <w:rPr>
                 <w:rFonts w:ascii="Calibri" w:hAnsi="Calibri" w:cs="Calibri"/>
@@ -2457,7 +3038,7 @@
                 <w:sz w:val="22"/>
                 <w:szCs w:val="20"/>
               </w:rPr>
-              <w:t>Full Stack Web Development Bootcamp</w:t>
+              <w:t xml:space="preserve"> --</w:t>
             </w:r>
             <w:r>
               <w:rPr>
@@ -2467,16 +3048,6 @@
                 <w:sz w:val="22"/>
                 <w:szCs w:val="20"/>
               </w:rPr>
-              <w:t xml:space="preserve"> --</w:t>
-            </w:r>
-            <w:r>
-              <w:rPr>
-                <w:rFonts w:ascii="Calibri" w:hAnsi="Calibri" w:cs="Calibri"/>
-                <w:b/>
-                <w:bCs/>
-                <w:sz w:val="22"/>
-                <w:szCs w:val="20"/>
-              </w:rPr>
               <w:t xml:space="preserve"> </w:t>
             </w:r>
             <w:r>
@@ -2485,25 +3056,7 @@
                 <w:sz w:val="22"/>
                 <w:szCs w:val="22"/>
               </w:rPr>
-              <w:t xml:space="preserve">Kal Academy -- Redmond, </w:t>
-            </w:r>
-            <w:proofErr w:type="gramStart"/>
-            <w:r>
-              <w:rPr>
-                <w:rFonts w:ascii="Calibri" w:hAnsi="Calibri" w:cs="Calibri"/>
-                <w:sz w:val="22"/>
-                <w:szCs w:val="22"/>
-              </w:rPr>
-              <w:t>WA  (</w:t>
-            </w:r>
-            <w:proofErr w:type="gramEnd"/>
-            <w:r>
-              <w:rPr>
-                <w:rFonts w:ascii="Calibri" w:hAnsi="Calibri" w:cs="Calibri"/>
-                <w:sz w:val="22"/>
-                <w:szCs w:val="22"/>
-              </w:rPr>
-              <w:t>2020)</w:t>
+              <w:t>Kal Academy -- Redmond, WA  (2020)</w:t>
             </w:r>
           </w:p>
         </w:tc>
@@ -2515,7 +3068,7 @@
         <w:tc>
           <w:tcPr>
             <w:tcW w:w="5000" w:type="pct"/>
-            <w:gridSpan w:val="7"/>
+            <w:gridSpan w:val="3"/>
             <w:shd w:val="clear" w:color="auto" w:fill="auto"/>
             <w:vAlign w:val="bottom"/>
           </w:tcPr>
@@ -2586,7 +3139,7 @@
         <w:tc>
           <w:tcPr>
             <w:tcW w:w="5000" w:type="pct"/>
-            <w:gridSpan w:val="7"/>
+            <w:gridSpan w:val="3"/>
             <w:shd w:val="clear" w:color="auto" w:fill="auto"/>
             <w:vAlign w:val="bottom"/>
           </w:tcPr>
@@ -2608,23 +3161,7 @@
                 <w:b w:val="0"/>
                 <w:bCs/>
               </w:rPr>
-              <w:t xml:space="preserve">Western Washington University -- Bellingham, </w:t>
-            </w:r>
-            <w:proofErr w:type="gramStart"/>
-            <w:r>
-              <w:rPr>
-                <w:b w:val="0"/>
-                <w:bCs/>
-              </w:rPr>
-              <w:t>WA  (</w:t>
-            </w:r>
-            <w:proofErr w:type="gramEnd"/>
-            <w:r>
-              <w:rPr>
-                <w:b w:val="0"/>
-                <w:bCs/>
-              </w:rPr>
-              <w:t>2014)</w:t>
+              <w:t>Western Washington University -- Bellingham, WA  (2014)</w:t>
             </w:r>
           </w:p>
         </w:tc>
@@ -2636,7 +3173,7 @@
         <w:tc>
           <w:tcPr>
             <w:tcW w:w="5000" w:type="pct"/>
-            <w:gridSpan w:val="7"/>
+            <w:gridSpan w:val="3"/>
             <w:shd w:val="clear" w:color="auto" w:fill="auto"/>
           </w:tcPr>
           <w:p>
@@ -2677,14 +3214,6 @@
           <w:szCs w:val="2"/>
         </w:rPr>
       </w:pPr>
-      <w:r>
-        <w:rPr>
-          <w:rFonts w:ascii="Calibri" w:hAnsi="Calibri" w:cs="Calibri"/>
-          <w:sz w:val="2"/>
-          <w:szCs w:val="2"/>
-        </w:rPr>
-        <w:br w:type="textWrapping" w:clear="all"/>
-      </w:r>
     </w:p>
     <w:sectPr>
       <w:pgSz w:w="12240" w:h="15840"/>

</xml_diff>